<commit_message>
A wordöm (a 8. körös leadandóhoz) frissítése
</commit_message>
<xml_diff>
--- a/8_reszletes_tervek/templ_08_TSz.docx
+++ b/8_reszletes_tervek/templ_08_TSz.docx
@@ -81,20 +81,20 @@
         <w:spacing w:before="120" w:after="120" w:line="276" w:lineRule="auto"/>
         <w:jc w:val="both"/>
         <w:rPr>
+          <w:bCs/>
+          <w:i w:val="0"/>
+          <w:iCs/>
+          <w:color w:val="auto"/>
+        </w:rPr>
+      </w:pPr>
+      <w:bookmarkStart w:id="0" w:name="_Hlk194774754"/>
+      <w:r>
+        <w:rPr>
           <w:b/>
           <w:i w:val="0"/>
           <w:iCs/>
           <w:color w:val="auto"/>
         </w:rPr>
-      </w:pPr>
-      <w:bookmarkStart w:id="0" w:name="_Hlk194774754"/>
-      <w:r>
-        <w:rPr>
-          <w:b/>
-          <w:i w:val="0"/>
-          <w:iCs/>
-          <w:color w:val="auto"/>
-        </w:rPr>
         <w:t xml:space="preserve">CREATE_MUSHROOMBODY </w:t>
       </w:r>
       <w:proofErr w:type="spellStart"/>
@@ -118,6 +118,7 @@
         <w:t>ame</w:t>
       </w:r>
       <w:commentRangeStart w:id="1"/>
+      <w:commentRangeStart w:id="2"/>
       <w:r>
         <w:rPr>
           <w:bCs/>
@@ -146,7 +147,7 @@
           <w:color w:val="auto"/>
           <w:highlight w:val="yellow"/>
         </w:rPr>
-        <w:t>ushroombody</w:t>
+        <w:t>ushroomody</w:t>
       </w:r>
       <w:commentRangeEnd w:id="1"/>
       <w:proofErr w:type="spellEnd"/>
@@ -161,6 +162,15 @@
         </w:rPr>
         <w:commentReference w:id="1"/>
       </w:r>
+      <w:commentRangeEnd w:id="2"/>
+      <w:r>
+        <w:rPr>
+          <w:rStyle w:val="Jegyzethivatkozs"/>
+          <w:i w:val="0"/>
+          <w:color w:val="auto"/>
+        </w:rPr>
+        <w:commentReference w:id="2"/>
+      </w:r>
       <w:r>
         <w:rPr>
           <w:bCs/>
@@ -180,7 +190,8 @@
         </w:rPr>
         <w:t>n</w:t>
       </w:r>
-      <w:commentRangeStart w:id="2"/>
+      <w:commentRangeStart w:id="3"/>
+      <w:commentRangeStart w:id="4"/>
       <w:r>
         <w:rPr>
           <w:bCs/>
@@ -190,7 +201,7 @@
         </w:rPr>
         <w:t>ame_</w:t>
       </w:r>
-      <w:commentRangeEnd w:id="2"/>
+      <w:commentRangeEnd w:id="3"/>
       <w:r>
         <w:rPr>
           <w:rStyle w:val="Jegyzethivatkozs"/>
@@ -199,7 +210,16 @@
           <w:sz w:val="24"/>
           <w:szCs w:val="24"/>
         </w:rPr>
-        <w:commentReference w:id="2"/>
+        <w:commentReference w:id="3"/>
+      </w:r>
+      <w:commentRangeEnd w:id="4"/>
+      <w:r>
+        <w:rPr>
+          <w:rStyle w:val="Jegyzethivatkozs"/>
+          <w:i w:val="0"/>
+          <w:color w:val="auto"/>
+        </w:rPr>
+        <w:commentReference w:id="4"/>
       </w:r>
       <w:r>
         <w:rPr>
@@ -211,8 +231,9 @@
         </w:rPr>
         <w:t>t</w:t>
       </w:r>
-      <w:commentRangeStart w:id="3"/>
-      <w:commentRangeEnd w:id="3"/>
+      <w:commentRangeStart w:id="5"/>
+      <w:commentRangeStart w:id="6"/>
+      <w:commentRangeEnd w:id="5"/>
       <w:r>
         <w:rPr>
           <w:rStyle w:val="Jegyzethivatkozs"/>
@@ -222,7 +243,16 @@
           <w:szCs w:val="24"/>
           <w:highlight w:val="yellow"/>
         </w:rPr>
-        <w:commentReference w:id="3"/>
+        <w:commentReference w:id="5"/>
+      </w:r>
+      <w:commentRangeEnd w:id="6"/>
+      <w:r>
+        <w:rPr>
+          <w:rStyle w:val="Jegyzethivatkozs"/>
+          <w:i w:val="0"/>
+          <w:color w:val="auto"/>
+        </w:rPr>
+        <w:commentReference w:id="6"/>
       </w:r>
       <w:r>
         <w:rPr>
@@ -242,149 +272,6 @@
           <w:color w:val="auto"/>
         </w:rPr>
         <w:t xml:space="preserve"> </w:t>
-      </w:r>
-    </w:p>
-    <w:bookmarkEnd w:id="0"/>
-    <w:p>
-      <w:pPr>
-        <w:spacing w:before="120" w:after="120" w:line="276" w:lineRule="auto"/>
-        <w:ind w:left="708"/>
-        <w:jc w:val="both"/>
-        <w:rPr>
-          <w:bCs/>
-        </w:rPr>
-      </w:pPr>
-      <w:r>
-        <w:rPr>
-          <w:b/>
-        </w:rPr>
-        <w:t>Leírás:</w:t>
-      </w:r>
-      <w:r>
-        <w:rPr>
-          <w:bCs/>
-        </w:rPr>
-        <w:t xml:space="preserve"> A gombatest </w:t>
-      </w:r>
-      <w:r>
-        <w:rPr>
-          <w:bCs/>
-        </w:rPr>
-        <w:t>l</w:t>
-      </w:r>
-      <w:r>
-        <w:rPr>
-          <w:bCs/>
-        </w:rPr>
-        <w:t>étrejön</w:t>
-      </w:r>
-      <w:r>
-        <w:rPr>
-          <w:bCs/>
-        </w:rPr>
-        <w:t xml:space="preserve"> egy tektonon (céltekton)</w:t>
-      </w:r>
-      <w:r>
-        <w:rPr>
-          <w:bCs/>
-        </w:rPr>
-        <w:t>.</w:t>
-      </w:r>
-    </w:p>
-    <w:p>
-      <w:pPr>
-        <w:spacing w:line="276" w:lineRule="auto"/>
-        <w:ind w:left="708"/>
-        <w:jc w:val="both"/>
-      </w:pPr>
-      <w:commentRangeStart w:id="4"/>
-      <w:r>
-        <w:rPr>
-          <w:b/>
-        </w:rPr>
-        <w:t>Opciók</w:t>
-      </w:r>
-      <w:commentRangeEnd w:id="4"/>
-      <w:r>
-        <w:rPr>
-          <w:rStyle w:val="Jegyzethivatkozs"/>
-          <w:sz w:val="24"/>
-          <w:szCs w:val="24"/>
-        </w:rPr>
-        <w:commentReference w:id="4"/>
-      </w:r>
-      <w:r>
-        <w:rPr>
-          <w:b/>
-        </w:rPr>
-        <w:t>:</w:t>
-      </w:r>
-      <w:r>
-        <w:rPr>
-          <w:bCs/>
-        </w:rPr>
-        <w:t xml:space="preserve"> </w:t>
-      </w:r>
-      <w:r>
-        <w:rPr>
-          <w:bCs/>
-        </w:rPr>
-        <w:t xml:space="preserve">Az első paraméter meghatározza </w:t>
-      </w:r>
-      <w:r>
-        <w:rPr>
-          <w:bCs/>
-        </w:rPr>
-        <w:t>a létrehozandó gombatestet</w:t>
-      </w:r>
-      <w:r>
-        <w:rPr>
-          <w:bCs/>
-        </w:rPr>
-        <w:t xml:space="preserve">, a második </w:t>
-      </w:r>
-      <w:r>
-        <w:rPr>
-          <w:bCs/>
-        </w:rPr>
-        <w:t xml:space="preserve">a </w:t>
-      </w:r>
-      <w:proofErr w:type="spellStart"/>
-      <w:r>
-        <w:rPr>
-          <w:bCs/>
-        </w:rPr>
-        <w:t>céltektont</w:t>
-      </w:r>
-      <w:proofErr w:type="spellEnd"/>
-      <w:r>
-        <w:rPr>
-          <w:bCs/>
-        </w:rPr>
-        <w:t>.</w:t>
-      </w:r>
-    </w:p>
-    <w:p>
-      <w:pPr>
-        <w:spacing w:before="360" w:line="276" w:lineRule="auto"/>
-        <w:jc w:val="both"/>
-        <w:rPr>
-          <w:b/>
-          <w:bCs/>
-          <w:i/>
-          <w:iCs/>
-          <w:u w:val="single"/>
-        </w:rPr>
-      </w:pPr>
-      <w:r>
-        <w:rPr>
-          <w:b/>
-          <w:bCs/>
-          <w:i/>
-          <w:iCs/>
-          <w:u w:val="single"/>
-        </w:rPr>
-        <w:t>A 12. számú use-case kapcsán</w:t>
       </w:r>
     </w:p>
     <w:p>
@@ -401,11 +288,185 @@
       </w:pPr>
       <w:r>
         <w:rPr>
+          <w:bCs/>
+          <w:i w:val="0"/>
+          <w:iCs/>
+          <w:color w:val="auto"/>
+          <w:highlight w:val="red"/>
+        </w:rPr>
+        <w:t>kit hova típusú paramétersorrend</w:t>
+      </w:r>
+    </w:p>
+    <w:bookmarkEnd w:id="0"/>
+    <w:p>
+      <w:pPr>
+        <w:spacing w:before="120" w:after="120" w:line="276" w:lineRule="auto"/>
+        <w:ind w:left="708"/>
+        <w:jc w:val="both"/>
+        <w:rPr>
+          <w:bCs/>
+        </w:rPr>
+      </w:pPr>
+      <w:r>
+        <w:rPr>
+          <w:b/>
+        </w:rPr>
+        <w:t>Leírás:</w:t>
+      </w:r>
+      <w:r>
+        <w:rPr>
+          <w:bCs/>
+        </w:rPr>
+        <w:t xml:space="preserve"> A gombatest </w:t>
+      </w:r>
+      <w:r>
+        <w:rPr>
+          <w:bCs/>
+        </w:rPr>
+        <w:t>l</w:t>
+      </w:r>
+      <w:r>
+        <w:rPr>
+          <w:bCs/>
+        </w:rPr>
+        <w:t>étrejön</w:t>
+      </w:r>
+      <w:r>
+        <w:rPr>
+          <w:bCs/>
+        </w:rPr>
+        <w:t xml:space="preserve"> egy tektonon (céltekton)</w:t>
+      </w:r>
+      <w:r>
+        <w:rPr>
+          <w:bCs/>
+        </w:rPr>
+        <w:t>.</w:t>
+      </w:r>
+    </w:p>
+    <w:p>
+      <w:pPr>
+        <w:spacing w:line="276" w:lineRule="auto"/>
+        <w:ind w:left="708"/>
+        <w:jc w:val="both"/>
+      </w:pPr>
+      <w:commentRangeStart w:id="7"/>
+      <w:commentRangeStart w:id="8"/>
+      <w:r>
+        <w:rPr>
+          <w:b/>
+        </w:rPr>
+        <w:t>Opciók</w:t>
+      </w:r>
+      <w:commentRangeEnd w:id="7"/>
+      <w:r>
+        <w:rPr>
+          <w:rStyle w:val="Jegyzethivatkozs"/>
+          <w:sz w:val="24"/>
+          <w:szCs w:val="24"/>
+        </w:rPr>
+        <w:commentReference w:id="7"/>
+      </w:r>
+      <w:commentRangeEnd w:id="8"/>
+      <w:r>
+        <w:rPr>
+          <w:rStyle w:val="Jegyzethivatkozs"/>
+        </w:rPr>
+        <w:commentReference w:id="8"/>
+      </w:r>
+      <w:r>
+        <w:rPr>
+          <w:b/>
+        </w:rPr>
+        <w:t>:</w:t>
+      </w:r>
+      <w:r>
+        <w:rPr>
+          <w:bCs/>
+        </w:rPr>
+        <w:t xml:space="preserve"> </w:t>
+      </w:r>
+      <w:r>
+        <w:rPr>
+          <w:bCs/>
+        </w:rPr>
+        <w:t xml:space="preserve">Az első paraméter meghatározza </w:t>
+      </w:r>
+      <w:r>
+        <w:rPr>
+          <w:bCs/>
+        </w:rPr>
+        <w:t>a létrehozandó gombatestet</w:t>
+      </w:r>
+      <w:r>
+        <w:rPr>
+          <w:bCs/>
+        </w:rPr>
+        <w:t xml:space="preserve">, a második </w:t>
+      </w:r>
+      <w:r>
+        <w:rPr>
+          <w:bCs/>
+        </w:rPr>
+        <w:t xml:space="preserve">a </w:t>
+      </w:r>
+      <w:proofErr w:type="spellStart"/>
+      <w:r>
+        <w:rPr>
+          <w:bCs/>
+        </w:rPr>
+        <w:t>céltektont</w:t>
+      </w:r>
+      <w:proofErr w:type="spellEnd"/>
+      <w:r>
+        <w:rPr>
+          <w:bCs/>
+        </w:rPr>
+        <w:t>.</w:t>
+      </w:r>
+    </w:p>
+    <w:p>
+      <w:pPr>
+        <w:spacing w:before="360" w:line="276" w:lineRule="auto"/>
+        <w:jc w:val="both"/>
+        <w:rPr>
+          <w:b/>
+          <w:bCs/>
+          <w:i/>
+          <w:iCs/>
+          <w:u w:val="single"/>
+        </w:rPr>
+      </w:pPr>
+      <w:r>
+        <w:rPr>
+          <w:b/>
+          <w:bCs/>
+          <w:i/>
+          <w:iCs/>
+          <w:u w:val="single"/>
+        </w:rPr>
+        <w:t>A 12. számú use-case kapcsán</w:t>
+      </w:r>
+    </w:p>
+    <w:p>
+      <w:pPr>
+        <w:pStyle w:val="magyarazat"/>
+        <w:spacing w:before="120" w:after="120" w:line="276" w:lineRule="auto"/>
+        <w:jc w:val="both"/>
+        <w:rPr>
           <w:b/>
           <w:i w:val="0"/>
           <w:iCs/>
           <w:color w:val="auto"/>
         </w:rPr>
+      </w:pPr>
+      <w:r>
+        <w:rPr>
+          <w:b/>
+          <w:i w:val="0"/>
+          <w:iCs/>
+          <w:color w:val="auto"/>
+        </w:rPr>
         <w:t xml:space="preserve">GROW_MUSHROOMBODY </w:t>
       </w:r>
       <w:proofErr w:type="spellStart"/>
@@ -468,7 +529,8 @@
         </w:rPr>
         <w:t xml:space="preserve"> </w:t>
       </w:r>
-      <w:commentRangeStart w:id="5"/>
+      <w:commentRangeStart w:id="9"/>
+      <w:commentRangeStart w:id="10"/>
       <w:proofErr w:type="spellStart"/>
       <w:r>
         <w:rPr>
@@ -479,7 +541,7 @@
         </w:rPr>
         <w:t>name_mycelium</w:t>
       </w:r>
-      <w:commentRangeEnd w:id="5"/>
+      <w:commentRangeEnd w:id="9"/>
       <w:proofErr w:type="spellEnd"/>
       <w:r>
         <w:rPr>
@@ -487,7 +549,16 @@
           <w:i w:val="0"/>
           <w:color w:val="auto"/>
         </w:rPr>
-        <w:commentReference w:id="5"/>
+        <w:commentReference w:id="9"/>
+      </w:r>
+      <w:commentRangeEnd w:id="10"/>
+      <w:r>
+        <w:rPr>
+          <w:rStyle w:val="Jegyzethivatkozs"/>
+          <w:i w:val="0"/>
+          <w:color w:val="auto"/>
+        </w:rPr>
+        <w:commentReference w:id="10"/>
       </w:r>
       <w:r>
         <w:rPr>
@@ -525,10 +596,10 @@
           <w:i w:val="0"/>
           <w:iCs/>
           <w:color w:val="auto"/>
-          <w:highlight w:val="yellow"/>
-        </w:rPr>
-        <w:t>t</w:t>
-      </w:r>
+        </w:rPr>
+        <w:t>ecton</w:t>
+      </w:r>
+      <w:proofErr w:type="spellEnd"/>
       <w:r>
         <w:rPr>
           <w:bCs/>
@@ -536,185 +607,234 @@
           <w:iCs/>
           <w:color w:val="auto"/>
         </w:rPr>
-        <w:t>ecton</w:t>
-      </w:r>
-      <w:proofErr w:type="spellEnd"/>
-      <w:r>
+        <w:t xml:space="preserve"> </w:t>
+      </w:r>
+    </w:p>
+    <w:p>
+      <w:pPr>
+        <w:spacing w:before="120" w:after="120" w:line="276" w:lineRule="auto"/>
+        <w:ind w:left="708"/>
+        <w:jc w:val="both"/>
+        <w:rPr>
+          <w:bCs/>
+        </w:rPr>
+      </w:pPr>
+      <w:r>
+        <w:rPr>
+          <w:b/>
+        </w:rPr>
+        <w:t>Leírás:</w:t>
+      </w:r>
+      <w:r>
+        <w:rPr>
+          <w:bCs/>
+        </w:rPr>
+        <w:t xml:space="preserve"> A gombatest létrejön és rákerül </w:t>
+      </w:r>
+      <w:r>
+        <w:rPr>
+          <w:bCs/>
+        </w:rPr>
+        <w:t>egy tektonra (céltekton).</w:t>
+      </w:r>
+    </w:p>
+    <w:p>
+      <w:pPr>
+        <w:spacing w:before="120" w:after="120" w:line="276" w:lineRule="auto"/>
+        <w:ind w:left="708"/>
+        <w:jc w:val="both"/>
+        <w:rPr>
+          <w:b/>
+          <w:bCs/>
+        </w:rPr>
+      </w:pPr>
+      <w:r>
+        <w:rPr>
+          <w:b/>
+        </w:rPr>
+        <w:t>Opciók:</w:t>
+      </w:r>
+      <w:r>
+        <w:rPr>
+          <w:bCs/>
+        </w:rPr>
+        <w:t xml:space="preserve"> </w:t>
+      </w:r>
+      <w:r>
+        <w:rPr>
+          <w:bCs/>
+        </w:rPr>
+        <w:t xml:space="preserve">Az első paraméter meghatározza </w:t>
+      </w:r>
+      <w:r>
+        <w:rPr>
+          <w:bCs/>
+        </w:rPr>
+        <w:t>a létrejö</w:t>
+      </w:r>
+      <w:r>
+        <w:rPr>
+          <w:bCs/>
+        </w:rPr>
+        <w:t>vő</w:t>
+      </w:r>
+      <w:r>
+        <w:rPr>
+          <w:bCs/>
+        </w:rPr>
+        <w:t xml:space="preserve"> gombatestet</w:t>
+      </w:r>
+      <w:r>
+        <w:rPr>
+          <w:bCs/>
+        </w:rPr>
+        <w:t>, a második</w:t>
+      </w:r>
+      <w:r>
+        <w:rPr>
+          <w:bCs/>
+        </w:rPr>
+        <w:t xml:space="preserve"> </w:t>
+      </w:r>
+      <w:r>
+        <w:rPr>
+          <w:bCs/>
+        </w:rPr>
+        <w:t>a gombatestet létrehozó gombafonalat</w:t>
+      </w:r>
+      <w:r>
+        <w:rPr>
+          <w:bCs/>
+        </w:rPr>
+        <w:t xml:space="preserve">, a </w:t>
+      </w:r>
+      <w:r>
+        <w:rPr>
+          <w:bCs/>
+        </w:rPr>
+        <w:t>harmadik</w:t>
+      </w:r>
+      <w:r>
+        <w:rPr>
+          <w:bCs/>
+        </w:rPr>
+        <w:t xml:space="preserve"> </w:t>
+      </w:r>
+      <w:r>
+        <w:rPr>
+          <w:bCs/>
+        </w:rPr>
+        <w:t xml:space="preserve">a </w:t>
+      </w:r>
+      <w:proofErr w:type="spellStart"/>
+      <w:r>
+        <w:rPr>
+          <w:bCs/>
+        </w:rPr>
+        <w:t>céltektont</w:t>
+      </w:r>
+      <w:proofErr w:type="spellEnd"/>
+      <w:r>
+        <w:rPr>
+          <w:bCs/>
+        </w:rPr>
+        <w:t>.</w:t>
+      </w:r>
+    </w:p>
+    <w:p>
+      <w:pPr>
+        <w:spacing w:before="360" w:line="276" w:lineRule="auto"/>
+        <w:jc w:val="both"/>
+        <w:rPr>
+          <w:b/>
+          <w:bCs/>
+          <w:i/>
+          <w:iCs/>
+          <w:u w:val="single"/>
+        </w:rPr>
+      </w:pPr>
+      <w:r>
+        <w:rPr>
+          <w:b/>
+          <w:bCs/>
+          <w:i/>
+          <w:iCs/>
+          <w:u w:val="single"/>
+        </w:rPr>
+        <w:t>A 13. számú use-case kapcsán</w:t>
+      </w:r>
+    </w:p>
+    <w:p>
+      <w:pPr>
+        <w:pStyle w:val="magyarazat"/>
+        <w:spacing w:before="120" w:after="120" w:line="276" w:lineRule="auto"/>
+        <w:jc w:val="both"/>
         <w:rPr>
           <w:bCs/>
           <w:i w:val="0"/>
           <w:iCs/>
           <w:color w:val="auto"/>
         </w:rPr>
-        <w:t xml:space="preserve"> </w:t>
-      </w:r>
-    </w:p>
-    <w:p>
-      <w:pPr>
-        <w:spacing w:before="120" w:after="120" w:line="276" w:lineRule="auto"/>
-        <w:ind w:left="708"/>
-        <w:jc w:val="both"/>
-        <w:rPr>
-          <w:bCs/>
-        </w:rPr>
-      </w:pPr>
-      <w:r>
-        <w:rPr>
-          <w:b/>
-        </w:rPr>
-        <w:t>Leírás:</w:t>
-      </w:r>
-      <w:r>
-        <w:rPr>
-          <w:bCs/>
-        </w:rPr>
-        <w:t xml:space="preserve"> A gombatest létrejön és rákerül </w:t>
-      </w:r>
-      <w:r>
-        <w:rPr>
-          <w:bCs/>
-        </w:rPr>
-        <w:t>egy tektonra (céltekton).</w:t>
-      </w:r>
-    </w:p>
-    <w:p>
-      <w:pPr>
-        <w:spacing w:before="120" w:after="120" w:line="276" w:lineRule="auto"/>
-        <w:ind w:left="708"/>
-        <w:jc w:val="both"/>
-        <w:rPr>
-          <w:b/>
-          <w:bCs/>
-        </w:rPr>
-      </w:pPr>
-      <w:r>
-        <w:rPr>
-          <w:b/>
-        </w:rPr>
-        <w:t>Opciók:</w:t>
-      </w:r>
-      <w:r>
-        <w:rPr>
-          <w:bCs/>
-        </w:rPr>
-        <w:t xml:space="preserve"> </w:t>
-      </w:r>
-      <w:r>
-        <w:rPr>
-          <w:bCs/>
-        </w:rPr>
-        <w:t xml:space="preserve">Az első paraméter meghatározza </w:t>
-      </w:r>
-      <w:r>
-        <w:rPr>
-          <w:bCs/>
-        </w:rPr>
-        <w:t>a létrejö</w:t>
-      </w:r>
-      <w:r>
-        <w:rPr>
-          <w:bCs/>
-        </w:rPr>
-        <w:t>vő</w:t>
-      </w:r>
-      <w:r>
-        <w:rPr>
-          <w:bCs/>
-        </w:rPr>
-        <w:t xml:space="preserve"> gombatestet</w:t>
-      </w:r>
-      <w:r>
-        <w:rPr>
-          <w:bCs/>
-        </w:rPr>
-        <w:t>, a második</w:t>
-      </w:r>
-      <w:r>
-        <w:rPr>
-          <w:bCs/>
-        </w:rPr>
-        <w:t xml:space="preserve"> </w:t>
-      </w:r>
-      <w:r>
-        <w:rPr>
-          <w:bCs/>
-        </w:rPr>
-        <w:t>a gombatestet létrehozó gombafonalat</w:t>
-      </w:r>
-      <w:r>
-        <w:rPr>
-          <w:bCs/>
-        </w:rPr>
-        <w:t xml:space="preserve">, a </w:t>
-      </w:r>
-      <w:r>
-        <w:rPr>
-          <w:bCs/>
-        </w:rPr>
-        <w:t>harmadik</w:t>
-      </w:r>
-      <w:r>
-        <w:rPr>
-          <w:bCs/>
-        </w:rPr>
-        <w:t xml:space="preserve"> </w:t>
-      </w:r>
-      <w:r>
-        <w:rPr>
-          <w:bCs/>
-        </w:rPr>
-        <w:t xml:space="preserve">a </w:t>
-      </w:r>
-      <w:proofErr w:type="spellStart"/>
-      <w:r>
-        <w:rPr>
-          <w:bCs/>
-        </w:rPr>
-        <w:t>céltektont</w:t>
-      </w:r>
-      <w:proofErr w:type="spellEnd"/>
-      <w:r>
-        <w:rPr>
-          <w:bCs/>
-        </w:rPr>
-        <w:t>.</w:t>
-      </w:r>
-    </w:p>
-    <w:p>
-      <w:pPr>
-        <w:spacing w:before="360" w:line="276" w:lineRule="auto"/>
-        <w:jc w:val="both"/>
-        <w:rPr>
-          <w:b/>
-          <w:bCs/>
-          <w:i/>
-          <w:iCs/>
-          <w:u w:val="single"/>
-        </w:rPr>
-      </w:pPr>
-      <w:r>
-        <w:rPr>
-          <w:b/>
-          <w:bCs/>
-          <w:i/>
-          <w:iCs/>
-          <w:u w:val="single"/>
-        </w:rPr>
-        <w:t>A 13. számú use-case kapcsán</w:t>
-      </w:r>
-    </w:p>
-    <w:p>
-      <w:pPr>
-        <w:pStyle w:val="magyarazat"/>
-        <w:spacing w:before="120" w:after="120" w:line="276" w:lineRule="auto"/>
-        <w:jc w:val="both"/>
+      </w:pPr>
+      <w:r>
         <w:rPr>
           <w:b/>
           <w:i w:val="0"/>
           <w:iCs/>
           <w:color w:val="auto"/>
         </w:rPr>
-      </w:pPr>
+        <w:t xml:space="preserve">PUT_SPORE </w:t>
+      </w:r>
+      <w:proofErr w:type="spellStart"/>
+      <w:r>
+        <w:rPr>
+          <w:bCs/>
+          <w:i w:val="0"/>
+          <w:iCs/>
+          <w:color w:val="auto"/>
+        </w:rPr>
+        <w:t>t</w:t>
+      </w:r>
+      <w:r>
+        <w:rPr>
+          <w:bCs/>
+          <w:i w:val="0"/>
+          <w:iCs/>
+          <w:color w:val="auto"/>
+        </w:rPr>
+        <w:t>ype</w:t>
+      </w:r>
+      <w:r>
+        <w:rPr>
+          <w:bCs/>
+          <w:i w:val="0"/>
+          <w:iCs/>
+          <w:color w:val="auto"/>
+          <w:highlight w:val="yellow"/>
+        </w:rPr>
+        <w:t>_</w:t>
+      </w:r>
+      <w:r>
+        <w:rPr>
+          <w:bCs/>
+          <w:i w:val="0"/>
+          <w:iCs/>
+          <w:color w:val="auto"/>
+          <w:highlight w:val="yellow"/>
+        </w:rPr>
+        <w:t>s</w:t>
+      </w:r>
+      <w:r>
+        <w:rPr>
+          <w:bCs/>
+          <w:i w:val="0"/>
+          <w:iCs/>
+          <w:color w:val="auto"/>
+          <w:highlight w:val="yellow"/>
+        </w:rPr>
+        <w:t>pore</w:t>
+      </w:r>
+      <w:proofErr w:type="spellEnd"/>
       <w:r>
         <w:rPr>
           <w:b/>
@@ -722,8 +842,10 @@
           <w:iCs/>
           <w:color w:val="auto"/>
         </w:rPr>
-        <w:t xml:space="preserve">PUT_SPORE </w:t>
-      </w:r>
+        <w:t xml:space="preserve"> </w:t>
+      </w:r>
+      <w:commentRangeStart w:id="11"/>
+      <w:commentRangeStart w:id="12"/>
       <w:proofErr w:type="spellStart"/>
       <w:r>
         <w:rPr>
@@ -732,17 +854,37 @@
           <w:iCs/>
           <w:color w:val="auto"/>
         </w:rPr>
-        <w:t>t</w:t>
-      </w:r>
-      <w:r>
-        <w:rPr>
-          <w:bCs/>
+        <w:t>count_spore</w:t>
+      </w:r>
+      <w:proofErr w:type="spellEnd"/>
+      <w:r>
+        <w:rPr>
+          <w:b/>
           <w:i w:val="0"/>
           <w:iCs/>
           <w:color w:val="auto"/>
         </w:rPr>
-        <w:t>ype</w:t>
-      </w:r>
+        <w:t xml:space="preserve"> </w:t>
+      </w:r>
+      <w:commentRangeEnd w:id="11"/>
+      <w:r>
+        <w:rPr>
+          <w:rStyle w:val="Jegyzethivatkozs"/>
+          <w:i w:val="0"/>
+          <w:color w:val="auto"/>
+        </w:rPr>
+        <w:commentReference w:id="11"/>
+      </w:r>
+      <w:commentRangeEnd w:id="12"/>
+      <w:r>
+        <w:rPr>
+          <w:rStyle w:val="Jegyzethivatkozs"/>
+          <w:i w:val="0"/>
+          <w:color w:val="auto"/>
+        </w:rPr>
+        <w:commentReference w:id="12"/>
+      </w:r>
+      <w:proofErr w:type="spellStart"/>
       <w:r>
         <w:rPr>
           <w:bCs/>
@@ -751,7 +893,7 @@
           <w:color w:val="auto"/>
           <w:highlight w:val="yellow"/>
         </w:rPr>
-        <w:t>_</w:t>
+        <w:t>n</w:t>
       </w:r>
       <w:r>
         <w:rPr>
@@ -761,7 +903,7 @@
           <w:color w:val="auto"/>
           <w:highlight w:val="yellow"/>
         </w:rPr>
-        <w:t>s</w:t>
+        <w:t>ame_</w:t>
       </w:r>
       <w:r>
         <w:rPr>
@@ -771,28 +913,113 @@
           <w:color w:val="auto"/>
           <w:highlight w:val="yellow"/>
         </w:rPr>
-        <w:t>pore</w:t>
-      </w:r>
-      <w:proofErr w:type="spellEnd"/>
-      <w:r>
+        <w:t>t</w:t>
+      </w:r>
+      <w:r>
+        <w:rPr>
+          <w:bCs/>
+          <w:i w:val="0"/>
+          <w:iCs/>
+          <w:color w:val="auto"/>
+        </w:rPr>
+        <w:t>ecton</w:t>
+      </w:r>
+      <w:proofErr w:type="spellEnd"/>
+      <w:r>
+        <w:rPr>
+          <w:bCs/>
+          <w:i w:val="0"/>
+          <w:iCs/>
+          <w:color w:val="auto"/>
+        </w:rPr>
+        <w:t xml:space="preserve"> </w:t>
+      </w:r>
+    </w:p>
+    <w:p>
+      <w:pPr>
+        <w:pStyle w:val="magyarazat"/>
+        <w:spacing w:before="120" w:after="120" w:line="276" w:lineRule="auto"/>
+        <w:jc w:val="both"/>
+        <w:rPr>
+          <w:bCs/>
+          <w:i w:val="0"/>
+          <w:iCs/>
+          <w:color w:val="auto"/>
+        </w:rPr>
+      </w:pPr>
+      <w:r>
+        <w:rPr>
+          <w:bCs/>
+          <w:i w:val="0"/>
+          <w:iCs/>
+          <w:color w:val="auto"/>
+          <w:highlight w:val="red"/>
+        </w:rPr>
+        <w:t>paraméterek: típus név céltekton</w:t>
+      </w:r>
+    </w:p>
+    <w:p>
+      <w:pPr>
+        <w:pStyle w:val="magyarazat"/>
+        <w:spacing w:before="120" w:after="120" w:line="276" w:lineRule="auto"/>
+        <w:jc w:val="both"/>
         <w:rPr>
           <w:b/>
           <w:i w:val="0"/>
           <w:iCs/>
           <w:color w:val="auto"/>
         </w:rPr>
-        <w:t xml:space="preserve"> </w:t>
-      </w:r>
-      <w:commentRangeStart w:id="6"/>
-      <w:proofErr w:type="spellStart"/>
+      </w:pPr>
       <w:r>
         <w:rPr>
           <w:bCs/>
           <w:i w:val="0"/>
           <w:iCs/>
           <w:color w:val="auto"/>
-        </w:rPr>
-        <w:t>count_spore</w:t>
+          <w:highlight w:val="red"/>
+        </w:rPr>
+        <w:t>ez a helyes nagybetűzés</w:t>
+      </w:r>
+      <w:r>
+        <w:rPr>
+          <w:bCs/>
+          <w:i w:val="0"/>
+          <w:iCs/>
+          <w:color w:val="auto"/>
+          <w:highlight w:val="red"/>
+        </w:rPr>
+        <w:t xml:space="preserve"> és sorrend</w:t>
+      </w:r>
+      <w:r>
+        <w:rPr>
+          <w:bCs/>
+          <w:i w:val="0"/>
+          <w:iCs/>
+          <w:color w:val="auto"/>
+          <w:highlight w:val="red"/>
+        </w:rPr>
+        <w:t xml:space="preserve">: </w:t>
+      </w:r>
+      <w:proofErr w:type="spellStart"/>
+      <w:r>
+        <w:rPr>
+          <w:bCs/>
+          <w:i w:val="0"/>
+          <w:iCs/>
+          <w:color w:val="auto"/>
+          <w:highlight w:val="red"/>
+        </w:rPr>
+        <w:t>Spore</w:t>
+      </w:r>
+      <w:r>
+        <w:rPr>
+          <w:bCs/>
+          <w:i w:val="0"/>
+          <w:iCs/>
+          <w:color w:val="auto"/>
+          <w:highlight w:val="red"/>
+        </w:rPr>
+        <w:t>_Type</w:t>
       </w:r>
       <w:proofErr w:type="spellEnd"/>
       <w:r>
@@ -801,17 +1028,209 @@
           <w:i w:val="0"/>
           <w:iCs/>
           <w:color w:val="auto"/>
+          <w:highlight w:val="red"/>
         </w:rPr>
         <w:t xml:space="preserve"> </w:t>
       </w:r>
-      <w:commentRangeEnd w:id="6"/>
+      <w:proofErr w:type="spellStart"/>
+      <w:r>
+        <w:rPr>
+          <w:bCs/>
+          <w:i w:val="0"/>
+          <w:iCs/>
+          <w:color w:val="auto"/>
+          <w:highlight w:val="red"/>
+        </w:rPr>
+        <w:t>Spore</w:t>
+      </w:r>
       <w:r>
         <w:rPr>
           <w:rStyle w:val="Jegyzethivatkozs"/>
           <w:i w:val="0"/>
           <w:color w:val="auto"/>
-        </w:rPr>
-        <w:commentReference w:id="6"/>
+          <w:highlight w:val="red"/>
+        </w:rPr>
+        <w:t>_</w:t>
+      </w:r>
+      <w:r>
+        <w:rPr>
+          <w:bCs/>
+          <w:i w:val="0"/>
+          <w:iCs/>
+          <w:color w:val="auto"/>
+          <w:highlight w:val="red"/>
+        </w:rPr>
+        <w:t>Co</w:t>
+      </w:r>
+      <w:r>
+        <w:rPr>
+          <w:bCs/>
+          <w:i w:val="0"/>
+          <w:iCs/>
+          <w:color w:val="auto"/>
+          <w:highlight w:val="red"/>
+        </w:rPr>
+        <w:t>unt</w:t>
+      </w:r>
+      <w:proofErr w:type="spellEnd"/>
+      <w:r>
+        <w:rPr>
+          <w:bCs/>
+          <w:i w:val="0"/>
+          <w:iCs/>
+          <w:color w:val="auto"/>
+          <w:highlight w:val="red"/>
+        </w:rPr>
+        <w:t xml:space="preserve"> </w:t>
+      </w:r>
+      <w:proofErr w:type="spellStart"/>
+      <w:r>
+        <w:rPr>
+          <w:bCs/>
+          <w:i w:val="0"/>
+          <w:iCs/>
+          <w:color w:val="auto"/>
+          <w:highlight w:val="red"/>
+        </w:rPr>
+        <w:t>Tecton</w:t>
+      </w:r>
+      <w:r>
+        <w:rPr>
+          <w:bCs/>
+          <w:i w:val="0"/>
+          <w:iCs/>
+          <w:color w:val="auto"/>
+          <w:highlight w:val="red"/>
+        </w:rPr>
+        <w:t>_Name</w:t>
+      </w:r>
+      <w:proofErr w:type="spellEnd"/>
+    </w:p>
+    <w:p>
+      <w:pPr>
+        <w:spacing w:before="120" w:after="120" w:line="276" w:lineRule="auto"/>
+        <w:ind w:left="708"/>
+        <w:jc w:val="both"/>
+        <w:rPr>
+          <w:bCs/>
+        </w:rPr>
+      </w:pPr>
+      <w:r>
+        <w:rPr>
+          <w:b/>
+        </w:rPr>
+        <w:t>Leírás:</w:t>
+      </w:r>
+      <w:r>
+        <w:rPr>
+          <w:bCs/>
+        </w:rPr>
+        <w:t xml:space="preserve"> Egy adott típusú spóra rákerül </w:t>
+      </w:r>
+      <w:r>
+        <w:rPr>
+          <w:bCs/>
+        </w:rPr>
+        <w:t>egy tektonra (céltekton).</w:t>
+      </w:r>
+    </w:p>
+    <w:p>
+      <w:pPr>
+        <w:spacing w:before="120" w:after="120" w:line="276" w:lineRule="auto"/>
+        <w:ind w:left="708"/>
+        <w:jc w:val="both"/>
+        <w:rPr>
+          <w:bCs/>
+        </w:rPr>
+      </w:pPr>
+      <w:r>
+        <w:rPr>
+          <w:b/>
+        </w:rPr>
+        <w:t>Opciók:</w:t>
+      </w:r>
+      <w:r>
+        <w:rPr>
+          <w:bCs/>
+        </w:rPr>
+        <w:t xml:space="preserve"> </w:t>
+      </w:r>
+      <w:r>
+        <w:rPr>
+          <w:bCs/>
+        </w:rPr>
+        <w:t>Az első paraméter meghatározza a spóra típusát, a második a</w:t>
+      </w:r>
+      <w:r>
+        <w:rPr>
+          <w:bCs/>
+        </w:rPr>
+        <w:t xml:space="preserve"> darabszámát, a harmadik a</w:t>
+      </w:r>
+      <w:r>
+        <w:rPr>
+          <w:bCs/>
+        </w:rPr>
+        <w:t xml:space="preserve"> </w:t>
+      </w:r>
+      <w:proofErr w:type="spellStart"/>
+      <w:r>
+        <w:rPr>
+          <w:bCs/>
+        </w:rPr>
+        <w:t>céltektont</w:t>
+      </w:r>
+      <w:proofErr w:type="spellEnd"/>
+      <w:r>
+        <w:rPr>
+          <w:bCs/>
+        </w:rPr>
+        <w:t>.</w:t>
+      </w:r>
+    </w:p>
+    <w:p>
+      <w:pPr>
+        <w:spacing w:before="360" w:line="276" w:lineRule="auto"/>
+        <w:jc w:val="both"/>
+        <w:rPr>
+          <w:b/>
+          <w:bCs/>
+          <w:i/>
+          <w:iCs/>
+          <w:u w:val="single"/>
+        </w:rPr>
+      </w:pPr>
+      <w:r>
+        <w:rPr>
+          <w:b/>
+          <w:bCs/>
+          <w:i/>
+          <w:iCs/>
+          <w:u w:val="single"/>
+        </w:rPr>
+        <w:t>A 14. számú use-case kapcsán</w:t>
+      </w:r>
+    </w:p>
+    <w:p>
+      <w:pPr>
+        <w:pStyle w:val="magyarazat"/>
+        <w:spacing w:before="120" w:after="120" w:line="276" w:lineRule="auto"/>
+        <w:jc w:val="both"/>
+        <w:rPr>
+          <w:bCs/>
+          <w:i w:val="0"/>
+          <w:iCs/>
+          <w:color w:val="auto"/>
+        </w:rPr>
+      </w:pPr>
+      <w:r>
+        <w:rPr>
+          <w:b/>
+          <w:i w:val="0"/>
+          <w:iCs/>
+          <w:color w:val="auto"/>
+        </w:rPr>
+        <w:t xml:space="preserve">EJECT_SPORES </w:t>
       </w:r>
       <w:proofErr w:type="spellStart"/>
       <w:r>
@@ -830,9 +1249,8 @@
           <w:i w:val="0"/>
           <w:iCs/>
           <w:color w:val="auto"/>
-          <w:highlight w:val="yellow"/>
-        </w:rPr>
-        <w:t>ame_</w:t>
+        </w:rPr>
+        <w:t>ame</w:t>
       </w:r>
       <w:r>
         <w:rPr>
@@ -842,7 +1260,7 @@
           <w:color w:val="auto"/>
           <w:highlight w:val="yellow"/>
         </w:rPr>
-        <w:t>t</w:t>
+        <w:t>_</w:t>
       </w:r>
       <w:r>
         <w:rPr>
@@ -850,19 +1268,71 @@
           <w:i w:val="0"/>
           <w:iCs/>
           <w:color w:val="auto"/>
-        </w:rPr>
-        <w:t>ecton</w:t>
-      </w:r>
-      <w:proofErr w:type="spellEnd"/>
+          <w:highlight w:val="yellow"/>
+        </w:rPr>
+        <w:t>m</w:t>
+      </w:r>
       <w:r>
         <w:rPr>
           <w:bCs/>
           <w:i w:val="0"/>
           <w:iCs/>
           <w:color w:val="auto"/>
+          <w:highlight w:val="yellow"/>
+        </w:rPr>
+        <w:t>ushroombody</w:t>
+      </w:r>
+      <w:proofErr w:type="spellEnd"/>
+      <w:r>
+        <w:rPr>
+          <w:bCs/>
+          <w:i w:val="0"/>
+          <w:iCs/>
+          <w:color w:val="auto"/>
         </w:rPr>
         <w:t xml:space="preserve"> </w:t>
       </w:r>
+      <w:proofErr w:type="spellStart"/>
+      <w:r>
+        <w:rPr>
+          <w:bCs/>
+          <w:i w:val="0"/>
+          <w:iCs/>
+          <w:color w:val="auto"/>
+          <w:highlight w:val="yellow"/>
+        </w:rPr>
+        <w:t>n</w:t>
+      </w:r>
+      <w:r>
+        <w:rPr>
+          <w:bCs/>
+          <w:i w:val="0"/>
+          <w:iCs/>
+          <w:color w:val="auto"/>
+          <w:highlight w:val="yellow"/>
+        </w:rPr>
+        <w:t>ame_</w:t>
+      </w:r>
+      <w:r>
+        <w:rPr>
+          <w:bCs/>
+          <w:i w:val="0"/>
+          <w:iCs/>
+          <w:color w:val="auto"/>
+          <w:highlight w:val="yellow"/>
+        </w:rPr>
+        <w:t>t</w:t>
+      </w:r>
+      <w:r>
+        <w:rPr>
+          <w:bCs/>
+          <w:i w:val="0"/>
+          <w:iCs/>
+          <w:color w:val="auto"/>
+        </w:rPr>
+        <w:t>ecton</w:t>
+      </w:r>
+      <w:proofErr w:type="spellEnd"/>
     </w:p>
     <w:p>
       <w:pPr>
@@ -883,7 +1353,7 @@
         <w:rPr>
           <w:bCs/>
         </w:rPr>
-        <w:t xml:space="preserve"> Egy adott típusú spóra rákerül </w:t>
+        <w:t xml:space="preserve"> A kiválasztott gombatest valamennyi spórája rákerül </w:t>
       </w:r>
       <w:r>
         <w:rPr>
@@ -917,19 +1387,7 @@
         <w:rPr>
           <w:bCs/>
         </w:rPr>
-        <w:t>Az első paraméter meghatározza a spóra típusát, a második a</w:t>
-      </w:r>
-      <w:r>
-        <w:rPr>
-          <w:bCs/>
-        </w:rPr>
-        <w:t xml:space="preserve"> darabszámát, a harmadik a</w:t>
-      </w:r>
-      <w:r>
-        <w:rPr>
-          <w:bCs/>
-        </w:rPr>
-        <w:t xml:space="preserve"> </w:t>
+        <w:t xml:space="preserve">Az első paraméter meghatározza a kiválasztott gombatestet, a második a </w:t>
       </w:r>
       <w:proofErr w:type="spellStart"/>
       <w:r>
@@ -966,7 +1424,7 @@
           <w:iCs/>
           <w:u w:val="single"/>
         </w:rPr>
-        <w:t>A 14. számú use-case kapcsán</w:t>
+        <w:t>A 15. számú use-case kapcsán</w:t>
       </w:r>
     </w:p>
     <w:p>
@@ -974,21 +1432,21 @@
         <w:pStyle w:val="magyarazat"/>
         <w:spacing w:before="120" w:after="120" w:line="276" w:lineRule="auto"/>
         <w:jc w:val="both"/>
-        <w:rPr>
-          <w:bCs/>
-          <w:i w:val="0"/>
-          <w:iCs/>
-          <w:color w:val="auto"/>
-        </w:rPr>
-      </w:pPr>
-      <w:r>
         <w:rPr>
           <w:b/>
           <w:i w:val="0"/>
           <w:iCs/>
           <w:color w:val="auto"/>
         </w:rPr>
-        <w:t xml:space="preserve">EJECT_SPORES </w:t>
+      </w:pPr>
+      <w:r>
+        <w:rPr>
+          <w:b/>
+          <w:i w:val="0"/>
+          <w:iCs/>
+          <w:color w:val="auto"/>
+        </w:rPr>
+        <w:t xml:space="preserve">DEACTIVATE </w:t>
       </w:r>
       <w:proofErr w:type="spellStart"/>
       <w:r>
@@ -1041,56 +1499,6 @@
         <w:t>ushroombody</w:t>
       </w:r>
       <w:proofErr w:type="spellEnd"/>
-      <w:r>
-        <w:rPr>
-          <w:bCs/>
-          <w:i w:val="0"/>
-          <w:iCs/>
-          <w:color w:val="auto"/>
-        </w:rPr>
-        <w:t xml:space="preserve"> </w:t>
-      </w:r>
-      <w:proofErr w:type="spellStart"/>
-      <w:r>
-        <w:rPr>
-          <w:bCs/>
-          <w:i w:val="0"/>
-          <w:iCs/>
-          <w:color w:val="auto"/>
-          <w:highlight w:val="yellow"/>
-        </w:rPr>
-        <w:t>n</w:t>
-      </w:r>
-      <w:r>
-        <w:rPr>
-          <w:bCs/>
-          <w:i w:val="0"/>
-          <w:iCs/>
-          <w:color w:val="auto"/>
-          <w:highlight w:val="yellow"/>
-        </w:rPr>
-        <w:t>ame_</w:t>
-      </w:r>
-      <w:r>
-        <w:rPr>
-          <w:bCs/>
-          <w:i w:val="0"/>
-          <w:iCs/>
-          <w:color w:val="auto"/>
-          <w:highlight w:val="yellow"/>
-        </w:rPr>
-        <w:t>t</w:t>
-      </w:r>
-      <w:r>
-        <w:rPr>
-          <w:bCs/>
-          <w:i w:val="0"/>
-          <w:iCs/>
-          <w:color w:val="auto"/>
-        </w:rPr>
-        <w:t>ecton</w:t>
-      </w:r>
-      <w:proofErr w:type="spellEnd"/>
     </w:p>
     <w:p>
       <w:pPr>
@@ -1111,13 +1519,7 @@
         <w:rPr>
           <w:bCs/>
         </w:rPr>
-        <w:t xml:space="preserve"> A kiválasztott gombatest valamennyi spórája rákerül </w:t>
-      </w:r>
-      <w:r>
-        <w:rPr>
-          <w:bCs/>
-        </w:rPr>
-        <w:t>egy tektonra (céltekton).</w:t>
+        <w:t xml:space="preserve"> A kiválasztott gombatest elpusztul (inaktívvá válik).</w:t>
       </w:r>
     </w:p>
     <w:p>
@@ -1145,26 +1547,12 @@
         <w:rPr>
           <w:bCs/>
         </w:rPr>
-        <w:t xml:space="preserve">Az első paraméter meghatározza a kiválasztott gombatestet, a második a </w:t>
-      </w:r>
-      <w:proofErr w:type="spellStart"/>
-      <w:r>
-        <w:rPr>
-          <w:bCs/>
-        </w:rPr>
-        <w:t>céltektont</w:t>
-      </w:r>
-      <w:proofErr w:type="spellEnd"/>
-      <w:r>
-        <w:rPr>
-          <w:bCs/>
-        </w:rPr>
-        <w:t>.</w:t>
-      </w:r>
-    </w:p>
-    <w:p>
-      <w:pPr>
-        <w:spacing w:before="360" w:line="276" w:lineRule="auto"/>
+        <w:t>A paraméter meghatározza a kiválasztott gombatestet.</w:t>
+      </w:r>
+    </w:p>
+    <w:p>
+      <w:pPr>
+        <w:spacing w:before="360" w:after="120" w:line="276" w:lineRule="auto"/>
         <w:jc w:val="both"/>
         <w:rPr>
           <w:b/>
@@ -1174,6 +1562,8 @@
           <w:u w:val="single"/>
         </w:rPr>
       </w:pPr>
+      <w:commentRangeStart w:id="13"/>
+      <w:commentRangeStart w:id="14"/>
       <w:r>
         <w:rPr>
           <w:b/>
@@ -1182,81 +1572,108 @@
           <w:iCs/>
           <w:u w:val="single"/>
         </w:rPr>
-        <w:t>A 15. számú use-case kapcsán</w:t>
-      </w:r>
-    </w:p>
-    <w:p>
-      <w:pPr>
-        <w:pStyle w:val="magyarazat"/>
+        <w:t>Új parancs</w:t>
+      </w:r>
+      <w:commentRangeEnd w:id="13"/>
+      <w:r>
+        <w:rPr>
+          <w:rStyle w:val="Jegyzethivatkozs"/>
+        </w:rPr>
+        <w:commentReference w:id="13"/>
+      </w:r>
+      <w:commentRangeEnd w:id="14"/>
+      <w:r>
+        <w:rPr>
+          <w:rStyle w:val="Jegyzethivatkozs"/>
+        </w:rPr>
+        <w:commentReference w:id="14"/>
+      </w:r>
+    </w:p>
+    <w:p>
+      <w:pPr>
         <w:spacing w:before="120" w:after="120" w:line="276" w:lineRule="auto"/>
         <w:jc w:val="both"/>
         <w:rPr>
+          <w:bCs/>
+        </w:rPr>
+      </w:pPr>
+      <w:r>
+        <w:rPr>
           <w:b/>
-          <w:i w:val="0"/>
           <w:iCs/>
-          <w:color w:val="auto"/>
-        </w:rPr>
-      </w:pPr>
+        </w:rPr>
+        <w:lastRenderedPageBreak/>
+        <w:t>ADD_SPORE</w:t>
+      </w:r>
+      <w:r>
+        <w:rPr>
+          <w:rFonts w:ascii="Times-Roman" w:hAnsi="Times-Roman" w:cs="Times-Roman"/>
+        </w:rPr>
+        <w:t xml:space="preserve"> </w:t>
+      </w:r>
+      <w:proofErr w:type="spellStart"/>
+      <w:r>
+        <w:rPr>
+          <w:bCs/>
+          <w:highlight w:val="yellow"/>
+        </w:rPr>
+        <w:t>n</w:t>
+      </w:r>
+      <w:r>
+        <w:rPr>
+          <w:bCs/>
+        </w:rPr>
+        <w:t>ame</w:t>
+      </w:r>
+      <w:r>
+        <w:rPr>
+          <w:bCs/>
+          <w:highlight w:val="yellow"/>
+        </w:rPr>
+        <w:t>_mushroombody</w:t>
+      </w:r>
+      <w:proofErr w:type="spellEnd"/>
+      <w:r>
+        <w:rPr>
+          <w:bCs/>
+        </w:rPr>
+        <w:t xml:space="preserve"> </w:t>
+      </w:r>
+      <w:proofErr w:type="spellStart"/>
+      <w:r>
+        <w:rPr>
+          <w:bCs/>
+        </w:rPr>
+        <w:t>type</w:t>
+      </w:r>
+      <w:r>
+        <w:rPr>
+          <w:bCs/>
+          <w:highlight w:val="yellow"/>
+        </w:rPr>
+        <w:t>_spore</w:t>
+      </w:r>
+      <w:proofErr w:type="spellEnd"/>
       <w:r>
         <w:rPr>
           <w:b/>
-          <w:i w:val="0"/>
-          <w:iCs/>
-          <w:color w:val="auto"/>
-        </w:rPr>
-        <w:t xml:space="preserve">DEACTIVATE </w:t>
-      </w:r>
-      <w:proofErr w:type="spellStart"/>
-      <w:r>
-        <w:rPr>
-          <w:bCs/>
-          <w:i w:val="0"/>
-          <w:iCs/>
-          <w:color w:val="auto"/>
-          <w:highlight w:val="yellow"/>
-        </w:rPr>
-        <w:t>n</w:t>
-      </w:r>
-      <w:r>
-        <w:rPr>
-          <w:bCs/>
-          <w:i w:val="0"/>
-          <w:iCs/>
-          <w:color w:val="auto"/>
-        </w:rPr>
-        <w:t>ame</w:t>
-      </w:r>
-      <w:r>
-        <w:rPr>
-          <w:bCs/>
-          <w:i w:val="0"/>
-          <w:iCs/>
-          <w:color w:val="auto"/>
-          <w:highlight w:val="yellow"/>
-        </w:rPr>
-        <w:t>_</w:t>
-      </w:r>
-      <w:r>
-        <w:rPr>
-          <w:bCs/>
-          <w:i w:val="0"/>
-          <w:iCs/>
-          <w:color w:val="auto"/>
-          <w:highlight w:val="yellow"/>
-        </w:rPr>
-        <w:t>m</w:t>
-      </w:r>
-      <w:r>
-        <w:rPr>
-          <w:bCs/>
-          <w:i w:val="0"/>
-          <w:iCs/>
-          <w:color w:val="auto"/>
-          <w:highlight w:val="yellow"/>
-        </w:rPr>
-        <w:t>ushroombody</w:t>
-      </w:r>
-      <w:proofErr w:type="spellEnd"/>
+        </w:rPr>
+        <w:t xml:space="preserve"> </w:t>
+      </w:r>
+      <w:proofErr w:type="spellStart"/>
+      <w:r>
+        <w:rPr>
+          <w:bCs/>
+        </w:rPr>
+        <w:t>count_spore</w:t>
+      </w:r>
+      <w:proofErr w:type="spellEnd"/>
+      <w:r>
+        <w:rPr>
+          <w:b/>
+        </w:rPr>
+        <w:t xml:space="preserve"> </w:t>
+      </w:r>
     </w:p>
     <w:p>
       <w:pPr>
@@ -1277,7 +1694,7 @@
         <w:rPr>
           <w:bCs/>
         </w:rPr>
-        <w:t xml:space="preserve"> A kiválasztott gombatest elpusztul (inaktívvá válik).</w:t>
+        <w:t xml:space="preserve"> A rendszer a kiválasztott gombatesthez meghatározott típusú és számú spórát rendel.</w:t>
       </w:r>
     </w:p>
     <w:p>
@@ -1293,165 +1710,6 @@
         <w:rPr>
           <w:b/>
         </w:rPr>
-        <w:t>Opciók:</w:t>
-      </w:r>
-      <w:r>
-        <w:rPr>
-          <w:bCs/>
-        </w:rPr>
-        <w:t xml:space="preserve"> </w:t>
-      </w:r>
-      <w:r>
-        <w:rPr>
-          <w:bCs/>
-        </w:rPr>
-        <w:t>A paraméter meghatározza a kiválasztott gombatestet.</w:t>
-      </w:r>
-    </w:p>
-    <w:p>
-      <w:pPr>
-        <w:spacing w:before="360" w:after="120" w:line="276" w:lineRule="auto"/>
-        <w:jc w:val="both"/>
-        <w:rPr>
-          <w:b/>
-          <w:bCs/>
-          <w:i/>
-          <w:iCs/>
-          <w:u w:val="single"/>
-        </w:rPr>
-      </w:pPr>
-      <w:r>
-        <w:rPr>
-          <w:b/>
-          <w:bCs/>
-          <w:i/>
-          <w:iCs/>
-          <w:u w:val="single"/>
-        </w:rPr>
-        <w:t>Új parancs</w:t>
-      </w:r>
-    </w:p>
-    <w:p>
-      <w:pPr>
-        <w:spacing w:before="120" w:after="120" w:line="276" w:lineRule="auto"/>
-        <w:jc w:val="both"/>
-        <w:rPr>
-          <w:bCs/>
-        </w:rPr>
-      </w:pPr>
-      <w:r>
-        <w:rPr>
-          <w:b/>
-          <w:iCs/>
-        </w:rPr>
-        <w:t>ADD_SPORE</w:t>
-      </w:r>
-      <w:r>
-        <w:rPr>
-          <w:rFonts w:ascii="Times-Roman" w:hAnsi="Times-Roman" w:cs="Times-Roman"/>
-        </w:rPr>
-        <w:t xml:space="preserve"> </w:t>
-      </w:r>
-      <w:proofErr w:type="spellStart"/>
-      <w:r>
-        <w:rPr>
-          <w:bCs/>
-          <w:highlight w:val="yellow"/>
-        </w:rPr>
-        <w:t>n</w:t>
-      </w:r>
-      <w:r>
-        <w:rPr>
-          <w:bCs/>
-        </w:rPr>
-        <w:t>ame</w:t>
-      </w:r>
-      <w:r>
-        <w:rPr>
-          <w:bCs/>
-          <w:highlight w:val="yellow"/>
-        </w:rPr>
-        <w:t>_mushroombody</w:t>
-      </w:r>
-      <w:proofErr w:type="spellEnd"/>
-      <w:r>
-        <w:rPr>
-          <w:bCs/>
-        </w:rPr>
-        <w:t xml:space="preserve"> </w:t>
-      </w:r>
-      <w:proofErr w:type="spellStart"/>
-      <w:r>
-        <w:rPr>
-          <w:bCs/>
-        </w:rPr>
-        <w:t>type</w:t>
-      </w:r>
-      <w:r>
-        <w:rPr>
-          <w:bCs/>
-          <w:highlight w:val="yellow"/>
-        </w:rPr>
-        <w:t>_spore</w:t>
-      </w:r>
-      <w:proofErr w:type="spellEnd"/>
-      <w:r>
-        <w:rPr>
-          <w:b/>
-        </w:rPr>
-        <w:t xml:space="preserve"> </w:t>
-      </w:r>
-      <w:proofErr w:type="spellStart"/>
-      <w:r>
-        <w:rPr>
-          <w:bCs/>
-        </w:rPr>
-        <w:t>count_spore</w:t>
-      </w:r>
-      <w:proofErr w:type="spellEnd"/>
-      <w:r>
-        <w:rPr>
-          <w:b/>
-        </w:rPr>
-        <w:t xml:space="preserve"> </w:t>
-      </w:r>
-    </w:p>
-    <w:p>
-      <w:pPr>
-        <w:spacing w:before="120" w:after="120" w:line="276" w:lineRule="auto"/>
-        <w:ind w:left="708"/>
-        <w:jc w:val="both"/>
-        <w:rPr>
-          <w:bCs/>
-        </w:rPr>
-      </w:pPr>
-      <w:r>
-        <w:rPr>
-          <w:b/>
-        </w:rPr>
-        <w:t>Leírás:</w:t>
-      </w:r>
-      <w:r>
-        <w:rPr>
-          <w:bCs/>
-        </w:rPr>
-        <w:t xml:space="preserve"> A rendszer a kiválasztott gombatesthez meghatározott típusú és számú spórát rendel.</w:t>
-      </w:r>
-    </w:p>
-    <w:p>
-      <w:pPr>
-        <w:spacing w:before="120" w:after="120" w:line="276" w:lineRule="auto"/>
-        <w:ind w:left="708"/>
-        <w:jc w:val="both"/>
-        <w:rPr>
-          <w:bCs/>
-        </w:rPr>
-      </w:pPr>
-      <w:r>
-        <w:rPr>
-          <w:b/>
-        </w:rPr>
-        <w:lastRenderedPageBreak/>
         <w:t>Opciók:</w:t>
       </w:r>
       <w:r>
@@ -1755,7 +2013,29 @@
         <w:rPr>
           <w:color w:val="auto"/>
         </w:rPr>
-        <w:t>, amelyekkel a program működése ellenőrizhető. Minden bemenő adatsorozathoz definiálni kell, hogy az adatsorozat végrehajtásától a program mely részeinek, funkcióinak ellenőrzését várjuk és konkrétan milyen eredményekre számítunk, ezek az eredmények hogyan vethetők össze a bemenetekkel.</w:t>
+        <w:t xml:space="preserve">, amelyekkel a program működése ellenőrizhető. Minden bemenő adatsorozathoz definiálni kell, hogy az adatsorozat </w:t>
+      </w:r>
+      <w:commentRangeStart w:id="15"/>
+      <w:r>
+        <w:rPr>
+          <w:color w:val="auto"/>
+        </w:rPr>
+        <w:t>vég</w:t>
+      </w:r>
+      <w:commentRangeEnd w:id="15"/>
+      <w:r>
+        <w:rPr>
+          <w:rStyle w:val="Jegyzethivatkozs"/>
+          <w:i w:val="0"/>
+          <w:color w:val="auto"/>
+        </w:rPr>
+        <w:commentReference w:id="15"/>
+      </w:r>
+      <w:r>
+        <w:rPr>
+          <w:color w:val="auto"/>
+        </w:rPr>
+        <w:t>rehajtásától a program mely részeinek, funkcióinak ellenőrzését várjuk és konkrétan milyen eredményekre számítunk, ezek az eredmények hogyan vethetők össze a bemenetekkel.</w:t>
       </w:r>
       <w:r>
         <w:rPr>
@@ -1876,16 +2156,24 @@
         <w:ind w:left="720"/>
         <w:jc w:val="both"/>
       </w:pPr>
-      <w:commentRangeStart w:id="7"/>
+      <w:commentRangeStart w:id="16"/>
+      <w:commentRangeStart w:id="17"/>
       <w:r>
         <w:t xml:space="preserve">Gombafonál </w:t>
       </w:r>
-      <w:commentRangeEnd w:id="7"/>
+      <w:commentRangeEnd w:id="16"/>
       <w:r>
         <w:rPr>
           <w:rStyle w:val="Jegyzethivatkozs"/>
         </w:rPr>
-        <w:commentReference w:id="7"/>
+        <w:commentReference w:id="16"/>
+      </w:r>
+      <w:commentRangeEnd w:id="17"/>
+      <w:r>
+        <w:rPr>
+          <w:rStyle w:val="Jegyzethivatkozs"/>
+        </w:rPr>
+        <w:commentReference w:id="17"/>
       </w:r>
       <w:r>
         <w:t xml:space="preserve">sikeresen növeszt gombatestet olyan FertileTectonon, amely nem SustainingTecton, nem </w:t>
@@ -2119,7 +2407,8 @@
         </w:rPr>
         <w:t xml:space="preserve">CREATE_TECTON </w:t>
       </w:r>
-      <w:commentRangeStart w:id="8"/>
+      <w:commentRangeStart w:id="18"/>
+      <w:commentRangeStart w:id="19"/>
       <w:proofErr w:type="spellStart"/>
       <w:r>
         <w:rPr>
@@ -2152,26 +2441,41 @@
         </w:rPr>
         <w:t xml:space="preserve"> </w:t>
       </w:r>
-      <w:commentRangeEnd w:id="8"/>
+      <w:commentRangeEnd w:id="18"/>
       <w:r>
         <w:rPr>
           <w:rStyle w:val="Jegyzethivatkozs"/>
         </w:rPr>
-        <w:commentReference w:id="8"/>
-      </w:r>
-      <w:commentRangeStart w:id="9"/>
+        <w:commentReference w:id="18"/>
+      </w:r>
+      <w:commentRangeEnd w:id="19"/>
+      <w:r>
+        <w:rPr>
+          <w:rStyle w:val="Jegyzethivatkozs"/>
+        </w:rPr>
+        <w:commentReference w:id="19"/>
+      </w:r>
+      <w:commentRangeStart w:id="20"/>
+      <w:commentRangeStart w:id="21"/>
       <w:r>
         <w:rPr>
           <w:rFonts w:ascii="Times-Roman" w:hAnsi="Times-Roman" w:cs="Times-Roman"/>
         </w:rPr>
         <w:t>{}</w:t>
       </w:r>
-      <w:commentRangeEnd w:id="9"/>
+      <w:commentRangeEnd w:id="20"/>
       <w:r>
         <w:rPr>
           <w:rStyle w:val="Jegyzethivatkozs"/>
         </w:rPr>
-        <w:commentReference w:id="9"/>
+        <w:commentReference w:id="20"/>
+      </w:r>
+      <w:commentRangeEnd w:id="21"/>
+      <w:r>
+        <w:rPr>
+          <w:rStyle w:val="Jegyzethivatkozs"/>
+        </w:rPr>
+        <w:commentReference w:id="21"/>
       </w:r>
       <w:r>
         <w:rPr>
@@ -2191,19 +2495,27 @@
         </w:rPr>
         <w:t xml:space="preserve">{} </w:t>
       </w:r>
-      <w:commentRangeStart w:id="10"/>
+      <w:commentRangeStart w:id="22"/>
+      <w:commentRangeStart w:id="23"/>
       <w:r>
         <w:rPr>
           <w:rFonts w:ascii="Times-Roman" w:hAnsi="Times-Roman" w:cs="Times-Roman"/>
         </w:rPr>
         <w:t xml:space="preserve">{} {} </w:t>
       </w:r>
-      <w:commentRangeEnd w:id="10"/>
+      <w:commentRangeEnd w:id="22"/>
       <w:r>
         <w:rPr>
           <w:rStyle w:val="Jegyzethivatkozs"/>
         </w:rPr>
-        <w:commentReference w:id="10"/>
+        <w:commentReference w:id="22"/>
+      </w:r>
+      <w:commentRangeEnd w:id="23"/>
+      <w:r>
+        <w:rPr>
+          <w:rStyle w:val="Jegyzethivatkozs"/>
+        </w:rPr>
+        <w:commentReference w:id="23"/>
       </w:r>
       <w:r>
         <w:rPr>
@@ -2221,7 +2533,71 @@
           <w:rFonts w:ascii="Times-Roman" w:hAnsi="Times-Roman" w:cs="Times-Roman"/>
         </w:rPr>
       </w:pPr>
-      <w:commentRangeStart w:id="11"/>
+      <w:r>
+        <w:rPr>
+          <w:rFonts w:ascii="Times-Roman" w:hAnsi="Times-Roman" w:cs="Times-Roman"/>
+          <w:highlight w:val="red"/>
+        </w:rPr>
+        <w:t>minden tekton szomszéd nélkül jön létre, a</w:t>
+      </w:r>
+      <w:r>
+        <w:rPr>
+          <w:rFonts w:ascii="Times-Roman" w:hAnsi="Times-Roman" w:cs="Times-Roman"/>
+          <w:highlight w:val="red"/>
+        </w:rPr>
+        <w:t xml:space="preserve"> </w:t>
+      </w:r>
+      <w:proofErr w:type="spellStart"/>
+      <w:r>
+        <w:rPr>
+          <w:rFonts w:ascii="Times-Roman" w:hAnsi="Times-Roman" w:cs="Times-Roman"/>
+          <w:highlight w:val="red"/>
+        </w:rPr>
+        <w:t>create_tectonnál</w:t>
+      </w:r>
+      <w:proofErr w:type="spellEnd"/>
+      <w:r>
+        <w:rPr>
+          <w:rFonts w:ascii="Times-Roman" w:hAnsi="Times-Roman" w:cs="Times-Roman"/>
+          <w:highlight w:val="red"/>
+        </w:rPr>
+        <w:t xml:space="preserve"> nem lesz paraméter csak a név</w:t>
+      </w:r>
+      <w:r>
+        <w:rPr>
+          <w:rFonts w:ascii="Times-Roman" w:hAnsi="Times-Roman" w:cs="Times-Roman"/>
+          <w:highlight w:val="red"/>
+        </w:rPr>
+        <w:t xml:space="preserve"> – lásd </w:t>
+      </w:r>
+      <w:proofErr w:type="spellStart"/>
+      <w:r>
+        <w:rPr>
+          <w:rFonts w:ascii="Times-Roman" w:hAnsi="Times-Roman" w:cs="Times-Roman"/>
+          <w:highlight w:val="red"/>
+        </w:rPr>
+        <w:t>Gerinél</w:t>
+      </w:r>
+      <w:proofErr w:type="spellEnd"/>
+      <w:r>
+        <w:rPr>
+          <w:rFonts w:ascii="Times-Roman" w:hAnsi="Times-Roman" w:cs="Times-Roman"/>
+          <w:highlight w:val="red"/>
+        </w:rPr>
+        <w:t xml:space="preserve"> a módosított parancs</w:t>
+      </w:r>
+    </w:p>
+    <w:p>
+      <w:pPr>
+        <w:spacing w:line="276" w:lineRule="auto"/>
+        <w:ind w:left="1416"/>
+        <w:jc w:val="both"/>
+        <w:rPr>
+          <w:rFonts w:ascii="Times-Roman" w:hAnsi="Times-Roman" w:cs="Times-Roman"/>
+        </w:rPr>
+      </w:pPr>
+      <w:commentRangeStart w:id="24"/>
+      <w:commentRangeStart w:id="25"/>
       <w:r>
         <w:rPr>
           <w:rFonts w:ascii="Times-Roman" w:hAnsi="Times-Roman" w:cs="Times-Roman"/>
@@ -2240,12 +2616,19 @@
         </w:rPr>
         <w:t xml:space="preserve"> 5</w:t>
       </w:r>
-      <w:commentRangeEnd w:id="11"/>
+      <w:commentRangeEnd w:id="24"/>
       <w:r>
         <w:rPr>
           <w:rStyle w:val="Jegyzethivatkozs"/>
         </w:rPr>
-        <w:commentReference w:id="11"/>
+        <w:commentReference w:id="24"/>
+      </w:r>
+      <w:commentRangeEnd w:id="25"/>
+      <w:r>
+        <w:rPr>
+          <w:rStyle w:val="Jegyzethivatkozs"/>
+        </w:rPr>
+        <w:commentReference w:id="25"/>
       </w:r>
     </w:p>
     <w:p>
@@ -2283,19 +2666,27 @@
         </w:rPr>
         <w:t>m</w:t>
       </w:r>
-      <w:commentRangeStart w:id="12"/>
+      <w:commentRangeStart w:id="26"/>
+      <w:commentRangeStart w:id="27"/>
       <w:r>
         <w:rPr>
           <w:rFonts w:ascii="Times-Roman" w:hAnsi="Times-Roman" w:cs="Times-Roman"/>
         </w:rPr>
         <w:t>1</w:t>
       </w:r>
-      <w:commentRangeEnd w:id="12"/>
+      <w:commentRangeEnd w:id="26"/>
       <w:r>
         <w:rPr>
           <w:rStyle w:val="Jegyzethivatkozs"/>
         </w:rPr>
-        <w:commentReference w:id="12"/>
+        <w:commentReference w:id="26"/>
+      </w:r>
+      <w:commentRangeEnd w:id="27"/>
+      <w:r>
+        <w:rPr>
+          <w:rStyle w:val="Jegyzethivatkozs"/>
+        </w:rPr>
+        <w:commentReference w:id="27"/>
       </w:r>
     </w:p>
     <w:p>
@@ -2341,7 +2732,8 @@
         </w:rPr>
         <w:t xml:space="preserve">PUT_SPORE </w:t>
       </w:r>
-      <w:commentRangeStart w:id="13"/>
+      <w:commentRangeStart w:id="28"/>
+      <w:commentRangeStart w:id="29"/>
       <w:proofErr w:type="spellStart"/>
       <w:r>
         <w:rPr>
@@ -2356,26 +2748,41 @@
         </w:rPr>
         <w:t xml:space="preserve"> </w:t>
       </w:r>
-      <w:commentRangeEnd w:id="13"/>
+      <w:commentRangeEnd w:id="28"/>
       <w:r>
         <w:rPr>
           <w:rStyle w:val="Jegyzethivatkozs"/>
         </w:rPr>
-        <w:commentReference w:id="13"/>
-      </w:r>
-      <w:commentRangeStart w:id="14"/>
+        <w:commentReference w:id="28"/>
+      </w:r>
+      <w:commentRangeEnd w:id="29"/>
+      <w:r>
+        <w:rPr>
+          <w:rStyle w:val="Jegyzethivatkozs"/>
+        </w:rPr>
+        <w:commentReference w:id="29"/>
+      </w:r>
+      <w:commentRangeStart w:id="30"/>
+      <w:commentRangeStart w:id="31"/>
       <w:r>
         <w:rPr>
           <w:rFonts w:ascii="Times-Roman" w:hAnsi="Times-Roman" w:cs="Times-Roman"/>
         </w:rPr>
         <w:t>3</w:t>
       </w:r>
-      <w:commentRangeEnd w:id="14"/>
+      <w:commentRangeEnd w:id="30"/>
       <w:r>
         <w:rPr>
           <w:rStyle w:val="Jegyzethivatkozs"/>
         </w:rPr>
-        <w:commentReference w:id="14"/>
+        <w:commentReference w:id="30"/>
+      </w:r>
+      <w:commentRangeEnd w:id="31"/>
+      <w:r>
+        <w:rPr>
+          <w:rStyle w:val="Jegyzethivatkozs"/>
+        </w:rPr>
+        <w:commentReference w:id="31"/>
       </w:r>
       <w:r>
         <w:rPr>
@@ -2455,7 +2862,9 @@
           <w:rFonts w:ascii="Times-Roman" w:hAnsi="Times-Roman" w:cs="Times-Roman"/>
         </w:rPr>
       </w:pPr>
-      <w:commentRangeStart w:id="15"/>
+      <w:commentRangeStart w:id="32"/>
+      <w:commentRangeStart w:id="33"/>
+      <w:commentRangeStart w:id="34"/>
       <w:r>
         <w:rPr>
           <w:rFonts w:ascii="Times-Roman" w:hAnsi="Times-Roman" w:cs="Times-Roman"/>
@@ -2484,26 +2893,48 @@
         </w:rPr>
         <w:t xml:space="preserve">SET_REMAININGEJECTS mb1 </w:t>
       </w:r>
-      <w:commentRangeStart w:id="16"/>
+      <w:commentRangeStart w:id="35"/>
+      <w:commentRangeStart w:id="36"/>
       <w:r>
         <w:rPr>
           <w:rFonts w:ascii="Times-Roman" w:hAnsi="Times-Roman" w:cs="Times-Roman"/>
         </w:rPr>
         <w:t>5</w:t>
       </w:r>
-      <w:commentRangeEnd w:id="15"/>
+      <w:commentRangeEnd w:id="32"/>
       <w:r>
         <w:rPr>
           <w:rStyle w:val="Jegyzethivatkozs"/>
         </w:rPr>
-        <w:commentReference w:id="15"/>
-      </w:r>
-      <w:commentRangeEnd w:id="16"/>
+        <w:commentReference w:id="32"/>
+      </w:r>
+      <w:commentRangeEnd w:id="33"/>
+      <w:commentRangeEnd w:id="35"/>
+      <w:commentRangeEnd w:id="36"/>
       <w:r>
         <w:rPr>
           <w:rStyle w:val="Jegyzethivatkozs"/>
         </w:rPr>
-        <w:commentReference w:id="16"/>
+        <w:commentReference w:id="33"/>
+      </w:r>
+      <w:commentRangeEnd w:id="34"/>
+      <w:r>
+        <w:rPr>
+          <w:rStyle w:val="Jegyzethivatkozs"/>
+        </w:rPr>
+        <w:commentReference w:id="34"/>
+      </w:r>
+      <w:r>
+        <w:rPr>
+          <w:rStyle w:val="Jegyzethivatkozs"/>
+        </w:rPr>
+        <w:commentReference w:id="35"/>
+      </w:r>
+      <w:r>
+        <w:rPr>
+          <w:rStyle w:val="Jegyzethivatkozs"/>
+        </w:rPr>
+        <w:commentReference w:id="36"/>
       </w:r>
     </w:p>
     <w:p>
@@ -2593,11 +3024,13 @@
           <w:b/>
         </w:rPr>
       </w:pPr>
-      <w:commentRangeStart w:id="17"/>
-      <w:r>
-        <w:rPr>
-          <w:rFonts w:ascii="Times-Roman" w:hAnsi="Times-Roman" w:cs="Times-Roman"/>
-        </w:rPr>
+      <w:commentRangeStart w:id="37"/>
+      <w:commentRangeStart w:id="38"/>
+      <w:r>
+        <w:rPr>
+          <w:rFonts w:ascii="Times-Roman" w:hAnsi="Times-Roman" w:cs="Times-Roman"/>
+        </w:rPr>
+        <w:lastRenderedPageBreak/>
         <w:t xml:space="preserve">STATE </w:t>
       </w:r>
       <w:r>
@@ -2606,12 +3039,19 @@
         </w:rPr>
         <w:t>mb1</w:t>
       </w:r>
-      <w:commentRangeEnd w:id="17"/>
+      <w:commentRangeEnd w:id="37"/>
       <w:r>
         <w:rPr>
           <w:rStyle w:val="Jegyzethivatkozs"/>
         </w:rPr>
-        <w:commentReference w:id="17"/>
+        <w:commentReference w:id="37"/>
+      </w:r>
+      <w:commentRangeEnd w:id="38"/>
+      <w:r>
+        <w:rPr>
+          <w:rStyle w:val="Jegyzethivatkozs"/>
+        </w:rPr>
+        <w:commentReference w:id="38"/>
       </w:r>
     </w:p>
     <w:p>
@@ -2645,10 +3085,11 @@
         <w:rPr>
           <w:rFonts w:ascii="Times-Roman" w:hAnsi="Times-Roman" w:cs="Times-Roman"/>
         </w:rPr>
-        <w:lastRenderedPageBreak/>
         <w:t xml:space="preserve">f1: </w:t>
       </w:r>
-      <w:commentRangeStart w:id="18"/>
+      <w:commentRangeStart w:id="39"/>
+      <w:commentRangeStart w:id="40"/>
+      <w:commentRangeStart w:id="41"/>
       <w:proofErr w:type="spellStart"/>
       <w:r>
         <w:rPr>
@@ -2656,13 +3097,27 @@
         </w:rPr>
         <w:t>FertileTecon</w:t>
       </w:r>
-      <w:commentRangeEnd w:id="18"/>
+      <w:commentRangeEnd w:id="39"/>
       <w:proofErr w:type="spellEnd"/>
       <w:r>
         <w:rPr>
           <w:rStyle w:val="Jegyzethivatkozs"/>
         </w:rPr>
-        <w:commentReference w:id="18"/>
+        <w:commentReference w:id="39"/>
+      </w:r>
+      <w:commentRangeEnd w:id="40"/>
+      <w:r>
+        <w:rPr>
+          <w:rStyle w:val="Jegyzethivatkozs"/>
+        </w:rPr>
+        <w:commentReference w:id="40"/>
+      </w:r>
+      <w:commentRangeEnd w:id="41"/>
+      <w:r>
+        <w:rPr>
+          <w:rStyle w:val="Jegyzethivatkozs"/>
+        </w:rPr>
+        <w:commentReference w:id="41"/>
       </w:r>
     </w:p>
     <w:p>
@@ -2690,19 +3145,27 @@
         </w:rPr>
         <w:t xml:space="preserve"> int = </w:t>
       </w:r>
-      <w:commentRangeStart w:id="19"/>
+      <w:commentRangeStart w:id="42"/>
+      <w:commentRangeStart w:id="43"/>
       <w:r>
         <w:rPr>
           <w:rFonts w:ascii="Times-Roman" w:hAnsi="Times-Roman" w:cs="Times-Roman"/>
         </w:rPr>
         <w:t>5</w:t>
       </w:r>
-      <w:commentRangeEnd w:id="19"/>
+      <w:commentRangeEnd w:id="42"/>
       <w:r>
         <w:rPr>
           <w:rStyle w:val="Jegyzethivatkozs"/>
         </w:rPr>
-        <w:commentReference w:id="19"/>
+        <w:commentReference w:id="42"/>
+      </w:r>
+      <w:commentRangeEnd w:id="43"/>
+      <w:r>
+        <w:rPr>
+          <w:rStyle w:val="Jegyzethivatkozs"/>
+        </w:rPr>
+        <w:commentReference w:id="43"/>
       </w:r>
     </w:p>
     <w:p>
@@ -2721,16 +3184,24 @@
       <w:r>
         <w:t xml:space="preserve"> List&lt;Tecton&gt; = </w:t>
       </w:r>
-      <w:commentRangeStart w:id="20"/>
+      <w:commentRangeStart w:id="44"/>
+      <w:commentRangeStart w:id="45"/>
       <w:r>
         <w:t>{}</w:t>
       </w:r>
-      <w:commentRangeEnd w:id="20"/>
+      <w:commentRangeEnd w:id="44"/>
       <w:r>
         <w:rPr>
           <w:rStyle w:val="Jegyzethivatkozs"/>
         </w:rPr>
-        <w:commentReference w:id="20"/>
+        <w:commentReference w:id="44"/>
+      </w:r>
+      <w:commentRangeEnd w:id="45"/>
+      <w:r>
+        <w:rPr>
+          <w:rStyle w:val="Jegyzethivatkozs"/>
+        </w:rPr>
+        <w:commentReference w:id="45"/>
       </w:r>
     </w:p>
     <w:p>
@@ -2782,7 +3253,8 @@
       <w:r>
         <w:t xml:space="preserve">&gt; = </w:t>
       </w:r>
-      <w:commentRangeStart w:id="21"/>
+      <w:commentRangeStart w:id="46"/>
+      <w:commentRangeStart w:id="47"/>
       <w:r>
         <w:t>{</w:t>
       </w:r>
@@ -2800,12 +3272,28 @@
       <w:r>
         <w:t>}</w:t>
       </w:r>
-      <w:commentRangeEnd w:id="21"/>
+      <w:commentRangeEnd w:id="46"/>
       <w:r>
         <w:rPr>
           <w:rStyle w:val="Jegyzethivatkozs"/>
         </w:rPr>
-        <w:commentReference w:id="21"/>
+        <w:commentReference w:id="46"/>
+      </w:r>
+      <w:commentRangeEnd w:id="47"/>
+      <w:r>
+        <w:rPr>
+          <w:rStyle w:val="Jegyzethivatkozs"/>
+        </w:rPr>
+        <w:commentReference w:id="47"/>
+      </w:r>
+      <w:r>
+        <w:t xml:space="preserve"> </w:t>
+      </w:r>
+      <w:r>
+        <w:rPr>
+          <w:highlight w:val="red"/>
+        </w:rPr>
+        <w:t>ide név szerint, nem típus szerint referálni</w:t>
       </w:r>
     </w:p>
     <w:p>
@@ -2875,26 +3363,43 @@
       <w:r>
         <w:t xml:space="preserve"> List&lt;Insect&gt; = {}</w:t>
       </w:r>
-    </w:p>
-    <w:p>
-      <w:pPr>
-        <w:spacing w:line="276" w:lineRule="auto"/>
-        <w:ind w:left="1416"/>
-      </w:pPr>
-    </w:p>
-    <w:p>
-      <w:pPr>
-        <w:spacing w:line="276" w:lineRule="auto"/>
-        <w:ind w:left="1416"/>
-        <w:rPr>
-          <w:rFonts w:ascii="Times-Roman" w:hAnsi="Times-Roman" w:cs="Times-Roman"/>
-        </w:rPr>
-      </w:pPr>
+      <w:r>
+        <w:t xml:space="preserve"> </w:t>
+      </w:r>
+      <w:r>
+        <w:rPr>
+          <w:highlight w:val="red"/>
+        </w:rPr>
+        <w:t>ha üres, hagyjunk ki sort</w:t>
+      </w:r>
+    </w:p>
+    <w:p>
+      <w:pPr>
+        <w:spacing w:line="276" w:lineRule="auto"/>
+        <w:ind w:left="1416"/>
+      </w:pPr>
+    </w:p>
+    <w:p>
+      <w:pPr>
+        <w:spacing w:line="276" w:lineRule="auto"/>
+        <w:ind w:left="1416"/>
+        <w:rPr>
+          <w:rFonts w:ascii="Times-Roman" w:hAnsi="Times-Roman" w:cs="Times-Roman"/>
+        </w:rPr>
+      </w:pPr>
+      <w:commentRangeStart w:id="48"/>
       <w:r>
         <w:rPr>
           <w:rFonts w:ascii="Times-Roman" w:hAnsi="Times-Roman" w:cs="Times-Roman"/>
         </w:rPr>
         <w:t>m1: Mycelium</w:t>
+      </w:r>
+      <w:commentRangeEnd w:id="48"/>
+      <w:r>
+        <w:rPr>
+          <w:rStyle w:val="Jegyzethivatkozs"/>
+        </w:rPr>
+        <w:commentReference w:id="48"/>
       </w:r>
     </w:p>
     <w:p>
@@ -3451,7 +3956,8 @@
           <w:rFonts w:ascii="Times-Roman" w:hAnsi="Times-Roman" w:cs="Times-Roman"/>
         </w:rPr>
       </w:pPr>
-      <w:commentRangeStart w:id="22"/>
+      <w:commentRangeStart w:id="49"/>
+      <w:commentRangeStart w:id="50"/>
       <w:r>
         <w:rPr>
           <w:rFonts w:ascii="Times-Roman" w:hAnsi="Times-Roman" w:cs="Times-Roman"/>
@@ -3470,34 +3976,42 @@
         </w:rPr>
         <w:t>m1 f1</w:t>
       </w:r>
-      <w:commentRangeEnd w:id="22"/>
+      <w:commentRangeEnd w:id="49"/>
       <w:r>
         <w:rPr>
           <w:rStyle w:val="Jegyzethivatkozs"/>
         </w:rPr>
-        <w:commentReference w:id="22"/>
-      </w:r>
-    </w:p>
-    <w:p>
-      <w:pPr>
-        <w:spacing w:line="276" w:lineRule="auto"/>
-        <w:ind w:left="1416"/>
-        <w:jc w:val="both"/>
-        <w:rPr>
-          <w:rFonts w:ascii="Times-Roman" w:hAnsi="Times-Roman" w:cs="Times-Roman"/>
-        </w:rPr>
-      </w:pPr>
-    </w:p>
-    <w:p>
-      <w:pPr>
-        <w:spacing w:line="276" w:lineRule="auto"/>
-        <w:ind w:left="1416"/>
-        <w:jc w:val="both"/>
-        <w:rPr>
-          <w:rFonts w:ascii="Times-Roman" w:hAnsi="Times-Roman" w:cs="Times-Roman"/>
-        </w:rPr>
-      </w:pPr>
-      <w:commentRangeStart w:id="23"/>
+        <w:commentReference w:id="49"/>
+      </w:r>
+      <w:commentRangeEnd w:id="50"/>
+      <w:r>
+        <w:rPr>
+          <w:rStyle w:val="Jegyzethivatkozs"/>
+        </w:rPr>
+        <w:commentReference w:id="50"/>
+      </w:r>
+    </w:p>
+    <w:p>
+      <w:pPr>
+        <w:spacing w:line="276" w:lineRule="auto"/>
+        <w:ind w:left="1416"/>
+        <w:jc w:val="both"/>
+        <w:rPr>
+          <w:rFonts w:ascii="Times-Roman" w:hAnsi="Times-Roman" w:cs="Times-Roman"/>
+        </w:rPr>
+      </w:pPr>
+    </w:p>
+    <w:p>
+      <w:pPr>
+        <w:spacing w:line="276" w:lineRule="auto"/>
+        <w:ind w:left="1416"/>
+        <w:jc w:val="both"/>
+        <w:rPr>
+          <w:rFonts w:ascii="Times-Roman" w:hAnsi="Times-Roman" w:cs="Times-Roman"/>
+        </w:rPr>
+      </w:pPr>
+      <w:commentRangeStart w:id="51"/>
+      <w:commentRangeStart w:id="52"/>
       <w:r>
         <w:rPr>
           <w:rFonts w:ascii="Times-Roman" w:hAnsi="Times-Roman" w:cs="Times-Roman"/>
@@ -3511,13 +4025,20 @@
         </w:rPr>
         <w:t>Assert</w:t>
       </w:r>
-      <w:commentRangeEnd w:id="23"/>
+      <w:commentRangeEnd w:id="51"/>
       <w:proofErr w:type="spellEnd"/>
       <w:r>
         <w:rPr>
           <w:rStyle w:val="Jegyzethivatkozs"/>
         </w:rPr>
-        <w:commentReference w:id="23"/>
+        <w:commentReference w:id="51"/>
+      </w:r>
+      <w:commentRangeEnd w:id="52"/>
+      <w:r>
+        <w:rPr>
+          <w:rStyle w:val="Jegyzethivatkozs"/>
+        </w:rPr>
+        <w:commentReference w:id="52"/>
       </w:r>
     </w:p>
     <w:p>
@@ -3703,16 +4224,24 @@
       <w:r>
         <w:t xml:space="preserve"> MushroomBody = </w:t>
       </w:r>
-      <w:commentRangeStart w:id="24"/>
+      <w:commentRangeStart w:id="53"/>
+      <w:commentRangeStart w:id="54"/>
       <w:r>
         <w:t>null</w:t>
       </w:r>
-      <w:commentRangeEnd w:id="24"/>
+      <w:commentRangeEnd w:id="53"/>
       <w:r>
         <w:rPr>
           <w:rStyle w:val="Jegyzethivatkozs"/>
         </w:rPr>
-        <w:commentReference w:id="24"/>
+        <w:commentReference w:id="53"/>
+      </w:r>
+      <w:commentRangeEnd w:id="54"/>
+      <w:r>
+        <w:rPr>
+          <w:rStyle w:val="Jegyzethivatkozs"/>
+        </w:rPr>
+        <w:commentReference w:id="54"/>
       </w:r>
     </w:p>
     <w:p>
@@ -4261,7 +4790,8 @@
           <w:rFonts w:ascii="Times-Roman" w:hAnsi="Times-Roman" w:cs="Times-Roman"/>
         </w:rPr>
       </w:pPr>
-      <w:commentRangeStart w:id="25"/>
+      <w:commentRangeStart w:id="55"/>
+      <w:commentRangeStart w:id="56"/>
       <w:r>
         <w:rPr>
           <w:rFonts w:ascii="Times-Roman" w:hAnsi="Times-Roman" w:cs="Times-Roman"/>
@@ -4274,12 +4804,32 @@
         </w:rPr>
         <w:t>mb1 f1</w:t>
       </w:r>
-      <w:commentRangeEnd w:id="25"/>
+      <w:commentRangeEnd w:id="55"/>
       <w:r>
         <w:rPr>
           <w:rStyle w:val="Jegyzethivatkozs"/>
         </w:rPr>
-        <w:commentReference w:id="25"/>
+        <w:commentReference w:id="55"/>
+      </w:r>
+      <w:commentRangeEnd w:id="56"/>
+      <w:r>
+        <w:rPr>
+          <w:rStyle w:val="Jegyzethivatkozs"/>
+        </w:rPr>
+        <w:commentReference w:id="56"/>
+      </w:r>
+      <w:r>
+        <w:rPr>
+          <w:rFonts w:ascii="Times-Roman" w:hAnsi="Times-Roman" w:cs="Times-Roman"/>
+        </w:rPr>
+        <w:t xml:space="preserve">  </w:t>
+      </w:r>
+      <w:r>
+        <w:rPr>
+          <w:rFonts w:ascii="Times-Roman" w:hAnsi="Times-Roman" w:cs="Times-Roman"/>
+          <w:highlight w:val="red"/>
+        </w:rPr>
+        <w:t>a név mindig az utolsó paraméter</w:t>
       </w:r>
     </w:p>
     <w:p>
@@ -5989,13 +6539,21 @@
         </w:rPr>
         <w:t xml:space="preserve">mb1 </w:t>
       </w:r>
-      <w:commentRangeStart w:id="26"/>
-      <w:commentRangeEnd w:id="26"/>
+      <w:commentRangeStart w:id="57"/>
+      <w:commentRangeStart w:id="58"/>
+      <w:commentRangeEnd w:id="57"/>
       <w:r>
         <w:rPr>
           <w:rStyle w:val="Jegyzethivatkozs"/>
         </w:rPr>
-        <w:commentReference w:id="26"/>
+        <w:commentReference w:id="57"/>
+      </w:r>
+      <w:commentRangeEnd w:id="58"/>
+      <w:r>
+        <w:rPr>
+          <w:rStyle w:val="Jegyzethivatkozs"/>
+        </w:rPr>
+        <w:commentReference w:id="58"/>
       </w:r>
       <w:proofErr w:type="spellStart"/>
       <w:r>
@@ -6021,19 +6579,27 @@
           <w:rFonts w:ascii="Times-Roman" w:hAnsi="Times-Roman" w:cs="Times-Roman"/>
         </w:rPr>
       </w:pPr>
-      <w:commentRangeStart w:id="27"/>
+      <w:commentRangeStart w:id="59"/>
+      <w:commentRangeStart w:id="60"/>
       <w:r>
         <w:rPr>
           <w:rFonts w:ascii="Times-Roman" w:hAnsi="Times-Roman" w:cs="Times-Roman"/>
         </w:rPr>
         <w:t>SET_REMAININGEJECTS mb1 3</w:t>
       </w:r>
-      <w:commentRangeEnd w:id="27"/>
+      <w:commentRangeEnd w:id="59"/>
       <w:r>
         <w:rPr>
           <w:rStyle w:val="Jegyzethivatkozs"/>
         </w:rPr>
-        <w:commentReference w:id="27"/>
+        <w:commentReference w:id="59"/>
+      </w:r>
+      <w:commentRangeEnd w:id="60"/>
+      <w:r>
+        <w:rPr>
+          <w:rStyle w:val="Jegyzethivatkozs"/>
+        </w:rPr>
+        <w:commentReference w:id="60"/>
       </w:r>
     </w:p>
     <w:p>
@@ -6891,7 +7457,8 @@
           <w:bCs/>
         </w:rPr>
       </w:pPr>
-      <w:commentRangeStart w:id="28"/>
+      <w:commentRangeStart w:id="61"/>
+      <w:commentRangeStart w:id="62"/>
       <w:r>
         <w:t>a gombatest spóráinak száma a kilövés következtében 0-ra csökken</w:t>
       </w:r>
@@ -6907,12 +7474,19 @@
         </w:rPr>
         <w:t>/ a gombatest a harmadik kilövését követően elpusztul</w:t>
       </w:r>
-      <w:commentRangeEnd w:id="28"/>
+      <w:commentRangeEnd w:id="61"/>
       <w:r>
         <w:rPr>
           <w:rStyle w:val="Jegyzethivatkozs"/>
         </w:rPr>
-        <w:commentReference w:id="28"/>
+        <w:commentReference w:id="61"/>
+      </w:r>
+      <w:commentRangeEnd w:id="62"/>
+      <w:r>
+        <w:rPr>
+          <w:rStyle w:val="Jegyzethivatkozs"/>
+        </w:rPr>
+        <w:commentReference w:id="62"/>
       </w:r>
     </w:p>
     <w:p>
@@ -8021,7 +8595,8 @@
         <w:spacing w:line="276" w:lineRule="auto"/>
         <w:ind w:left="2124"/>
       </w:pPr>
-      <w:commentRangeStart w:id="29"/>
+      <w:commentRangeStart w:id="63"/>
+      <w:commentRangeStart w:id="64"/>
       <w:proofErr w:type="spellStart"/>
       <w:r>
         <w:t>mushroomSpores</w:t>
@@ -8058,12 +8633,19 @@
       <w:r>
         <w:t xml:space="preserve"> int = 0</w:t>
       </w:r>
-      <w:commentRangeEnd w:id="29"/>
+      <w:commentRangeEnd w:id="63"/>
       <w:r>
         <w:rPr>
           <w:rStyle w:val="Jegyzethivatkozs"/>
         </w:rPr>
-        <w:commentReference w:id="29"/>
+        <w:commentReference w:id="63"/>
+      </w:r>
+      <w:commentRangeEnd w:id="64"/>
+      <w:r>
+        <w:rPr>
+          <w:rStyle w:val="Jegyzethivatkozs"/>
+        </w:rPr>
+        <w:commentReference w:id="64"/>
       </w:r>
     </w:p>
     <w:p>
@@ -8676,13 +9258,7 @@
         <w:rPr>
           <w:rFonts w:ascii="Times-Roman" w:hAnsi="Times-Roman" w:cs="Times-Roman"/>
         </w:rPr>
-        <w:t xml:space="preserve">SET_REMAININGEJECTS mb1 </w:t>
-      </w:r>
-      <w:r>
-        <w:rPr>
-          <w:rFonts w:ascii="Times-Roman" w:hAnsi="Times-Roman" w:cs="Times-Roman"/>
-        </w:rPr>
-        <w:t>3</w:t>
+        <w:t>SET_REMAININGEJECTS mb1 3</w:t>
       </w:r>
     </w:p>
     <w:p>
@@ -9494,10 +10070,7 @@
       </w:r>
       <w:proofErr w:type="spellEnd"/>
       <w:r>
-        <w:t xml:space="preserve"> int = </w:t>
-      </w:r>
-      <w:r>
-        <w:t>3</w:t>
+        <w:t xml:space="preserve"> int = 3</w:t>
       </w:r>
     </w:p>
     <w:p>
@@ -9518,7 +10091,8 @@
       <w:r>
         <w:br w:type="page"/>
       </w:r>
-      <w:commentRangeStart w:id="30"/>
+      <w:commentRangeStart w:id="65"/>
+      <w:commentRangeStart w:id="66"/>
       <w:r>
         <w:rPr>
           <w:rFonts w:ascii="Times New Roman" w:hAnsi="Times New Roman" w:cs="Times New Roman"/>
@@ -9595,7 +10169,7 @@
         </w:rPr>
         <w:t xml:space="preserve"> szomszédja </w:t>
       </w:r>
-      <w:commentRangeEnd w:id="30"/>
+      <w:commentRangeEnd w:id="65"/>
       <w:r>
         <w:rPr>
           <w:rStyle w:val="Jegyzethivatkozs"/>
@@ -9603,7 +10177,17 @@
           <w:b w:val="0"/>
           <w:bCs w:val="0"/>
         </w:rPr>
-        <w:commentReference w:id="30"/>
+        <w:commentReference w:id="65"/>
+      </w:r>
+      <w:commentRangeEnd w:id="66"/>
+      <w:r>
+        <w:rPr>
+          <w:rStyle w:val="Jegyzethivatkozs"/>
+          <w:rFonts w:ascii="Times New Roman" w:hAnsi="Times New Roman" w:cs="Times New Roman"/>
+          <w:b w:val="0"/>
+          <w:bCs w:val="0"/>
+        </w:rPr>
+        <w:commentReference w:id="66"/>
       </w:r>
     </w:p>
     <w:p>
@@ -9815,19 +10399,24 @@
         <w:spacing w:before="120" w:after="120" w:line="276" w:lineRule="auto"/>
         <w:jc w:val="both"/>
       </w:pPr>
-      <w:commentRangeStart w:id="31"/>
-      <w:r>
-        <w:t xml:space="preserve">a teszt során érettnek minősülő gombatestnek az elhelyezkedése szerinti tekton harmadik szomszédja tekintetében megkísérelt </w:t>
-      </w:r>
-      <w:r>
-        <w:t>spórakilövését teszteljük</w:t>
-      </w:r>
-      <w:commentRangeEnd w:id="31"/>
+      <w:commentRangeStart w:id="67"/>
+      <w:commentRangeStart w:id="68"/>
+      <w:r>
+        <w:t>a teszt során érettnek minősülő gombatestnek az elhelyezkedése szerinti tekton harmadik szomszédja tekintetében megkísérelt spórakilövését teszteljük</w:t>
+      </w:r>
+      <w:commentRangeEnd w:id="67"/>
       <w:r>
         <w:rPr>
           <w:rStyle w:val="Jegyzethivatkozs"/>
         </w:rPr>
-        <w:commentReference w:id="31"/>
+        <w:commentReference w:id="67"/>
+      </w:r>
+      <w:commentRangeEnd w:id="68"/>
+      <w:r>
+        <w:rPr>
+          <w:rStyle w:val="Jegyzethivatkozs"/>
+        </w:rPr>
+        <w:commentReference w:id="68"/>
       </w:r>
     </w:p>
     <w:p>
@@ -10156,36 +10745,30 @@
         <w:rPr>
           <w:rFonts w:ascii="Times-Roman" w:hAnsi="Times-Roman" w:cs="Times-Roman"/>
         </w:rPr>
+        <w:t>f3</w:t>
+      </w:r>
+      <w:r>
+        <w:rPr>
+          <w:rFonts w:ascii="Times-Roman" w:hAnsi="Times-Roman" w:cs="Times-Roman"/>
+        </w:rPr>
+        <w:t xml:space="preserve">} </w:t>
+      </w:r>
+      <w:r>
+        <w:rPr>
+          <w:rFonts w:ascii="Times-Roman" w:hAnsi="Times-Roman" w:cs="Times-Roman"/>
+        </w:rPr>
+        <w:t xml:space="preserve">{} {} {} {} </w:t>
+      </w:r>
+      <w:r>
+        <w:rPr>
+          <w:rFonts w:ascii="Times-Roman" w:hAnsi="Times-Roman" w:cs="Times-Roman"/>
+        </w:rPr>
         <w:t>f</w:t>
       </w:r>
       <w:r>
         <w:rPr>
           <w:rFonts w:ascii="Times-Roman" w:hAnsi="Times-Roman" w:cs="Times-Roman"/>
         </w:rPr>
-        <w:t>3</w:t>
-      </w:r>
-      <w:r>
-        <w:rPr>
-          <w:rFonts w:ascii="Times-Roman" w:hAnsi="Times-Roman" w:cs="Times-Roman"/>
-        </w:rPr>
-        <w:t xml:space="preserve">} </w:t>
-      </w:r>
-      <w:r>
-        <w:rPr>
-          <w:rFonts w:ascii="Times-Roman" w:hAnsi="Times-Roman" w:cs="Times-Roman"/>
-        </w:rPr>
-        <w:t xml:space="preserve">{} {} {} {} </w:t>
-      </w:r>
-      <w:r>
-        <w:rPr>
-          <w:rFonts w:ascii="Times-Roman" w:hAnsi="Times-Roman" w:cs="Times-Roman"/>
-        </w:rPr>
-        <w:t>f</w:t>
-      </w:r>
-      <w:r>
-        <w:rPr>
-          <w:rFonts w:ascii="Times-Roman" w:hAnsi="Times-Roman" w:cs="Times-Roman"/>
-        </w:rPr>
         <w:t>4</w:t>
       </w:r>
     </w:p>
@@ -10266,13 +10849,7 @@
         <w:rPr>
           <w:rFonts w:ascii="Times-Roman" w:hAnsi="Times-Roman" w:cs="Times-Roman"/>
         </w:rPr>
-        <w:t xml:space="preserve">SET_REMAININGEJECTS mb1 </w:t>
-      </w:r>
-      <w:r>
-        <w:rPr>
-          <w:rFonts w:ascii="Times-Roman" w:hAnsi="Times-Roman" w:cs="Times-Roman"/>
-        </w:rPr>
-        <w:t>1</w:t>
+        <w:t>SET_REMAININGEJECTS mb1 1</w:t>
       </w:r>
     </w:p>
     <w:p>
@@ -10427,13 +11004,7 @@
         <w:rPr>
           <w:rFonts w:ascii="Times-Roman" w:hAnsi="Times-Roman" w:cs="Times-Roman"/>
         </w:rPr>
-        <w:t>STATE f</w:t>
-      </w:r>
-      <w:r>
-        <w:rPr>
-          <w:rFonts w:ascii="Times-Roman" w:hAnsi="Times-Roman" w:cs="Times-Roman"/>
-        </w:rPr>
-        <w:t>4</w:t>
+        <w:t>STATE f4</w:t>
       </w:r>
     </w:p>
     <w:p>
@@ -10917,13 +11488,7 @@
       </w:r>
       <w:proofErr w:type="spellEnd"/>
       <w:r>
-        <w:t xml:space="preserve"> List&lt;Tecton&gt; = {f2</w:t>
-      </w:r>
-      <w:r>
-        <w:t xml:space="preserve"> f4</w:t>
-      </w:r>
-      <w:r>
-        <w:t>}</w:t>
+        <w:t xml:space="preserve"> List&lt;Tecton&gt; = {f2 f4}</w:t>
       </w:r>
     </w:p>
     <w:p>
@@ -11060,19 +11625,7 @@
         <w:rPr>
           <w:rFonts w:ascii="Times-Roman" w:hAnsi="Times-Roman" w:cs="Times-Roman"/>
         </w:rPr>
-        <w:t>f</w:t>
-      </w:r>
-      <w:r>
-        <w:rPr>
-          <w:rFonts w:ascii="Times-Roman" w:hAnsi="Times-Roman" w:cs="Times-Roman"/>
-        </w:rPr>
-        <w:t>4</w:t>
-      </w:r>
-      <w:r>
-        <w:rPr>
-          <w:rFonts w:ascii="Times-Roman" w:hAnsi="Times-Roman" w:cs="Times-Roman"/>
-        </w:rPr>
-        <w:t xml:space="preserve">: </w:t>
+        <w:t xml:space="preserve">f4: </w:t>
       </w:r>
       <w:proofErr w:type="spellStart"/>
       <w:r>
@@ -11125,13 +11678,7 @@
       </w:r>
       <w:proofErr w:type="spellEnd"/>
       <w:r>
-        <w:t xml:space="preserve"> List&lt;Tecton&gt; = {f</w:t>
-      </w:r>
-      <w:r>
-        <w:t>3</w:t>
-      </w:r>
-      <w:r>
-        <w:t>}</w:t>
+        <w:t xml:space="preserve"> List&lt;Tecton&gt; = {f3}</w:t>
       </w:r>
     </w:p>
     <w:p>
@@ -11315,24 +11862,29 @@
         <w:ind w:left="2124"/>
         <w:jc w:val="both"/>
       </w:pPr>
-      <w:commentRangeStart w:id="32"/>
+      <w:commentRangeStart w:id="69"/>
+      <w:commentRangeStart w:id="70"/>
       <w:proofErr w:type="spellStart"/>
       <w:r>
         <w:t>remainingEjects</w:t>
       </w:r>
       <w:proofErr w:type="spellEnd"/>
       <w:r>
-        <w:t xml:space="preserve"> int = </w:t>
-      </w:r>
-      <w:r>
-        <w:t>0</w:t>
-      </w:r>
-      <w:commentRangeEnd w:id="32"/>
+        <w:t xml:space="preserve"> int = 0</w:t>
+      </w:r>
+      <w:commentRangeEnd w:id="69"/>
       <w:r>
         <w:rPr>
           <w:rStyle w:val="Jegyzethivatkozs"/>
         </w:rPr>
-        <w:commentReference w:id="32"/>
+        <w:commentReference w:id="69"/>
+      </w:r>
+      <w:commentRangeEnd w:id="70"/>
+      <w:r>
+        <w:rPr>
+          <w:rStyle w:val="Jegyzethivatkozs"/>
+        </w:rPr>
+        <w:commentReference w:id="70"/>
       </w:r>
     </w:p>
     <w:p>
@@ -11460,27 +12012,29 @@
         <w:t xml:space="preserve">ombatest </w:t>
       </w:r>
       <w:r>
-        <w:t>sikertelenül próbál</w:t>
-      </w:r>
-      <w:r>
-        <w:t xml:space="preserve"> </w:t>
-      </w:r>
-      <w:commentRangeStart w:id="33"/>
+        <w:t xml:space="preserve">sikertelenül próbál </w:t>
+      </w:r>
+      <w:commentRangeStart w:id="71"/>
+      <w:commentRangeStart w:id="72"/>
       <w:r>
         <w:t xml:space="preserve">spórakilövést </w:t>
       </w:r>
-      <w:commentRangeEnd w:id="33"/>
+      <w:commentRangeEnd w:id="71"/>
       <w:r>
         <w:rPr>
           <w:rStyle w:val="Jegyzethivatkozs"/>
         </w:rPr>
-        <w:commentReference w:id="33"/>
-      </w:r>
-      <w:r>
-        <w:t>végrehajtani</w:t>
-      </w:r>
-      <w:r>
-        <w:t xml:space="preserve"> </w:t>
+        <w:commentReference w:id="71"/>
+      </w:r>
+      <w:commentRangeEnd w:id="72"/>
+      <w:r>
+        <w:rPr>
+          <w:rStyle w:val="Jegyzethivatkozs"/>
+        </w:rPr>
+        <w:commentReference w:id="72"/>
+      </w:r>
+      <w:r>
+        <w:t xml:space="preserve">végrehajtani </w:t>
       </w:r>
       <w:r>
         <w:t xml:space="preserve">a gombatest elhelyezkedése szerinti tektonnal szomszédos </w:t>
@@ -11564,30 +12118,21 @@
         <w:jc w:val="both"/>
       </w:pPr>
       <w:r>
-        <w:t>i</w:t>
-      </w:r>
-      <w:r>
-        <w:t>naktív gombatest semmilyen cselekvésre</w:t>
-      </w:r>
-      <w:r>
-        <w:t xml:space="preserve">, így </w:t>
-      </w:r>
-      <w:commentRangeStart w:id="34"/>
+        <w:t xml:space="preserve">inaktív gombatest semmilyen cselekvésre, így </w:t>
+      </w:r>
+      <w:commentRangeStart w:id="73"/>
       <w:r>
         <w:t xml:space="preserve">spórakilövésre </w:t>
       </w:r>
-      <w:commentRangeEnd w:id="34"/>
+      <w:commentRangeEnd w:id="73"/>
       <w:r>
         <w:rPr>
           <w:rStyle w:val="Jegyzethivatkozs"/>
         </w:rPr>
-        <w:commentReference w:id="34"/>
-      </w:r>
-      <w:r>
-        <w:t>s</w:t>
-      </w:r>
-      <w:r>
-        <w:t xml:space="preserve">em képes. (Ebbe az állapotba </w:t>
+        <w:commentReference w:id="73"/>
+      </w:r>
+      <w:r>
+        <w:t xml:space="preserve">sem képes. (Ebbe az állapotba </w:t>
       </w:r>
       <w:r>
         <w:rPr>
@@ -11877,7 +12422,7 @@
           <w:rFonts w:ascii="Times-Roman" w:hAnsi="Times-Roman" w:cs="Times-Roman"/>
         </w:rPr>
       </w:pPr>
-      <w:commentRangeStart w:id="35"/>
+      <w:commentRangeStart w:id="74"/>
       <w:r>
         <w:rPr>
           <w:rFonts w:ascii="Times-Roman" w:hAnsi="Times-Roman" w:cs="Times-Roman"/>
@@ -11896,12 +12441,12 @@
         </w:rPr>
         <w:t>2</w:t>
       </w:r>
-      <w:commentRangeEnd w:id="35"/>
+      <w:commentRangeEnd w:id="74"/>
       <w:r>
         <w:rPr>
           <w:rStyle w:val="Jegyzethivatkozs"/>
         </w:rPr>
-        <w:commentReference w:id="35"/>
+        <w:commentReference w:id="74"/>
       </w:r>
     </w:p>
     <w:p>
@@ -11979,19 +12524,27 @@
           <w:rFonts w:ascii="Times-Roman" w:hAnsi="Times-Roman" w:cs="Times-Roman"/>
         </w:rPr>
       </w:pPr>
-      <w:commentRangeStart w:id="36"/>
+      <w:commentRangeStart w:id="75"/>
+      <w:commentRangeStart w:id="76"/>
       <w:r>
         <w:rPr>
           <w:rFonts w:ascii="Times-Roman" w:hAnsi="Times-Roman" w:cs="Times-Roman"/>
         </w:rPr>
         <w:t>STATE mb1</w:t>
       </w:r>
-      <w:commentRangeEnd w:id="36"/>
+      <w:commentRangeEnd w:id="75"/>
       <w:r>
         <w:rPr>
           <w:rStyle w:val="Jegyzethivatkozs"/>
         </w:rPr>
-        <w:commentReference w:id="36"/>
+        <w:commentReference w:id="75"/>
+      </w:r>
+      <w:commentRangeEnd w:id="76"/>
+      <w:r>
+        <w:rPr>
+          <w:rStyle w:val="Jegyzethivatkozs"/>
+        </w:rPr>
+        <w:commentReference w:id="76"/>
       </w:r>
     </w:p>
     <w:p>
@@ -12151,16 +12704,24 @@
       <w:r>
         <w:t xml:space="preserve"> MushroomBody = </w:t>
       </w:r>
-      <w:commentRangeStart w:id="37"/>
+      <w:commentRangeStart w:id="77"/>
+      <w:commentRangeStart w:id="78"/>
       <w:r>
         <w:t>null</w:t>
       </w:r>
-      <w:commentRangeEnd w:id="37"/>
+      <w:commentRangeEnd w:id="77"/>
       <w:r>
         <w:rPr>
           <w:rStyle w:val="Jegyzethivatkozs"/>
         </w:rPr>
-        <w:commentReference w:id="37"/>
+        <w:commentReference w:id="77"/>
+      </w:r>
+      <w:commentRangeEnd w:id="78"/>
+      <w:r>
+        <w:rPr>
+          <w:rStyle w:val="Jegyzethivatkozs"/>
+        </w:rPr>
+        <w:commentReference w:id="78"/>
       </w:r>
     </w:p>
     <w:p>
@@ -12424,7 +12985,8 @@
         <w:ind w:left="2124"/>
         <w:jc w:val="both"/>
       </w:pPr>
-      <w:commentRangeStart w:id="38"/>
+      <w:commentRangeStart w:id="79"/>
+      <w:commentRangeStart w:id="80"/>
       <w:proofErr w:type="spellStart"/>
       <w:r>
         <w:t>mushroomSpores</w:t>
@@ -12462,12 +13024,19 @@
       <w:r>
         <w:t xml:space="preserve"> int = </w:t>
       </w:r>
-      <w:commentRangeEnd w:id="38"/>
+      <w:commentRangeEnd w:id="79"/>
       <w:r>
         <w:rPr>
           <w:rStyle w:val="Jegyzethivatkozs"/>
         </w:rPr>
-        <w:commentReference w:id="38"/>
+        <w:commentReference w:id="79"/>
+      </w:r>
+      <w:commentRangeEnd w:id="80"/>
+      <w:r>
+        <w:rPr>
+          <w:rStyle w:val="Jegyzethivatkozs"/>
+        </w:rPr>
+        <w:commentReference w:id="80"/>
       </w:r>
       <w:r>
         <w:t>0</w:t>
@@ -12665,13 +13234,7 @@
         <w:jc w:val="both"/>
       </w:pPr>
       <w:r>
-        <w:t xml:space="preserve">az objektumok állapota </w:t>
-      </w:r>
-      <w:r>
-        <w:t xml:space="preserve">egyebekben </w:t>
-      </w:r>
-      <w:r>
-        <w:t>nem változik</w:t>
+        <w:t>az objektumok állapota egyebekben nem változik</w:t>
       </w:r>
     </w:p>
     <w:p>
@@ -12839,29 +13402,15 @@
           <w:bCs/>
           <w:iCs/>
         </w:rPr>
-        <w:t>stun</w:t>
-      </w:r>
+        <w:t>stunspore</w:t>
+      </w:r>
+      <w:proofErr w:type="spellEnd"/>
       <w:r>
         <w:rPr>
           <w:bCs/>
           <w:iCs/>
         </w:rPr>
-        <w:t>spore</w:t>
-      </w:r>
-      <w:proofErr w:type="spellEnd"/>
-      <w:r>
-        <w:rPr>
-          <w:bCs/>
-          <w:iCs/>
-        </w:rPr>
-        <w:t xml:space="preserve"> </w:t>
-      </w:r>
-      <w:r>
-        <w:rPr>
-          <w:bCs/>
-          <w:iCs/>
-        </w:rPr>
-        <w:t>1 f1</w:t>
+        <w:t xml:space="preserve"> 1 f1</w:t>
       </w:r>
     </w:p>
     <w:p>
@@ -12908,13 +13457,7 @@
         <w:rPr>
           <w:rFonts w:ascii="Times-Roman" w:hAnsi="Times-Roman" w:cs="Times-Roman"/>
         </w:rPr>
-        <w:t>STATE f</w:t>
-      </w:r>
-      <w:r>
-        <w:rPr>
-          <w:rFonts w:ascii="Times-Roman" w:hAnsi="Times-Roman" w:cs="Times-Roman"/>
-        </w:rPr>
-        <w:t>1</w:t>
+        <w:t>STATE f1</w:t>
       </w:r>
     </w:p>
     <w:p>
@@ -12949,19 +13492,7 @@
         <w:rPr>
           <w:rFonts w:ascii="Times-Roman" w:hAnsi="Times-Roman" w:cs="Times-Roman"/>
         </w:rPr>
-        <w:t>f</w:t>
-      </w:r>
-      <w:r>
-        <w:rPr>
-          <w:rFonts w:ascii="Times-Roman" w:hAnsi="Times-Roman" w:cs="Times-Roman"/>
-        </w:rPr>
-        <w:t>1</w:t>
-      </w:r>
-      <w:r>
-        <w:rPr>
-          <w:rFonts w:ascii="Times-Roman" w:hAnsi="Times-Roman" w:cs="Times-Roman"/>
-        </w:rPr>
-        <w:t xml:space="preserve">: </w:t>
+        <w:t xml:space="preserve">f1: </w:t>
       </w:r>
       <w:proofErr w:type="spellStart"/>
       <w:r>
@@ -13062,13 +13593,7 @@
       </w:r>
       <w:proofErr w:type="spellEnd"/>
       <w:r>
-        <w:t>&gt; = {S</w:t>
-      </w:r>
-      <w:r>
-        <w:t>tun</w:t>
-      </w:r>
-      <w:r>
-        <w:t>Spore}</w:t>
+        <w:t>&gt; = {StunSpore}</w:t>
       </w:r>
     </w:p>
     <w:p>
@@ -13172,7 +13697,7 @@
       </w:r>
     </w:p>
   </w:comment>
-  <w:comment w:id="2" w:author="Dr. Taba Szabolcs Sándor" w:date="2025-04-05T17:37:00Z" w:initials="ST">
+  <w:comment w:id="2" w:author="Dr. Taba Szabolcs Sándor" w:date="2025-04-06T20:06:00Z" w:initials="ST">
     <w:p>
       <w:pPr>
         <w:pStyle w:val="Jegyzetszveg"/>
@@ -13184,11 +13709,27 @@
         <w:annotationRef/>
       </w:r>
       <w:r>
+        <w:t>ok</w:t>
+      </w:r>
+    </w:p>
+  </w:comment>
+  <w:comment w:id="3" w:author="Dr. Taba Szabolcs Sándor" w:date="2025-04-05T17:37:00Z" w:initials="ST">
+    <w:p>
+      <w:pPr>
+        <w:pStyle w:val="Jegyzetszveg"/>
+      </w:pPr>
+      <w:r>
+        <w:rPr>
+          <w:rStyle w:val="Jegyzethivatkozs"/>
+        </w:rPr>
+        <w:annotationRef/>
+      </w:r>
+      <w:r>
         <w:t>Nem így kéne? Azaz itt a tektont is nevén nevehetnénk. A név alapján egyértelműen beazonosítható a tesztben - bár egy tektonnak nincs neve.</w:t>
       </w:r>
     </w:p>
   </w:comment>
-  <w:comment w:id="3" w:author="Dr. Taba Szabolcs Sándor" w:date="2025-04-05T17:30:00Z" w:initials="ST">
+  <w:comment w:id="4" w:author="Dr. Taba Szabolcs Sándor" w:date="2025-04-06T20:09:00Z" w:initials="ST">
     <w:p>
       <w:pPr>
         <w:pStyle w:val="Jegyzetszveg"/>
@@ -13200,11 +13741,27 @@
         <w:annotationRef/>
       </w:r>
       <w:r>
+        <w:t>ok</w:t>
+      </w:r>
+    </w:p>
+  </w:comment>
+  <w:comment w:id="5" w:author="Dr. Taba Szabolcs Sándor" w:date="2025-04-05T17:30:00Z" w:initials="ST">
+    <w:p>
+      <w:pPr>
+        <w:pStyle w:val="Jegyzetszveg"/>
+      </w:pPr>
+      <w:r>
+        <w:rPr>
+          <w:rStyle w:val="Jegyzethivatkozs"/>
+        </w:rPr>
+        <w:annotationRef/>
+      </w:r>
+      <w:r>
         <w:t>Kérdés h az argumentumok nagybetűvel kezdődjenek-e. Legyen egységes. Geri a teszteknél kisbetűket használt a neveknél.</w:t>
       </w:r>
     </w:p>
   </w:comment>
-  <w:comment w:id="4" w:author="Dr. Taba Szabolcs Sándor" w:date="2025-04-05T17:32:00Z" w:initials="ST">
+  <w:comment w:id="6" w:author="Dr. Taba Szabolcs Sándor" w:date="2025-04-06T20:20:00Z" w:initials="ST">
     <w:p>
       <w:pPr>
         <w:pStyle w:val="Jegyzetszveg"/>
@@ -13216,11 +13773,27 @@
         <w:annotationRef/>
       </w:r>
       <w:r>
+        <w:t>lásd a szövegben</w:t>
+      </w:r>
+    </w:p>
+  </w:comment>
+  <w:comment w:id="7" w:author="Dr. Taba Szabolcs Sándor" w:date="2025-04-05T17:32:00Z" w:initials="ST">
+    <w:p>
+      <w:pPr>
+        <w:pStyle w:val="Jegyzetszveg"/>
+      </w:pPr>
+      <w:r>
+        <w:rPr>
+          <w:rStyle w:val="Jegyzethivatkozs"/>
+        </w:rPr>
+        <w:annotationRef/>
+      </w:r>
+      <w:r>
         <w:t>Geri példája az Opciókban nem említi a nevet.</w:t>
       </w:r>
     </w:p>
   </w:comment>
-  <w:comment w:id="5" w:author="Dr. Taba Szabolcs Sándor" w:date="2025-04-05T18:37:00Z" w:initials="ST">
+  <w:comment w:id="8" w:author="Dr. Taba Szabolcs Sándor" w:date="2025-04-06T20:20:00Z" w:initials="ST">
     <w:p>
       <w:pPr>
         <w:pStyle w:val="Jegyzetszveg"/>
@@ -13232,11 +13805,27 @@
         <w:annotationRef/>
       </w:r>
       <w:r>
+        <w:t>beleírni</w:t>
+      </w:r>
+    </w:p>
+  </w:comment>
+  <w:comment w:id="9" w:author="Dr. Taba Szabolcs Sándor" w:date="2025-04-05T18:37:00Z" w:initials="ST">
+    <w:p>
+      <w:pPr>
+        <w:pStyle w:val="Jegyzetszveg"/>
+      </w:pPr>
+      <w:r>
+        <w:rPr>
+          <w:rStyle w:val="Jegyzethivatkozs"/>
+        </w:rPr>
+        <w:annotationRef/>
+      </w:r>
+      <w:r>
         <w:t>azt is meg kéne határozni h melyik gombafonál hozza létre</w:t>
       </w:r>
     </w:p>
   </w:comment>
-  <w:comment w:id="6" w:author="Dr. Taba Szabolcs Sándor" w:date="2025-04-05T18:51:00Z" w:initials="ST">
+  <w:comment w:id="10" w:author="Dr. Taba Szabolcs Sándor" w:date="2025-04-06T20:23:00Z" w:initials="ST">
     <w:p>
       <w:pPr>
         <w:pStyle w:val="Jegyzetszveg"/>
@@ -13248,11 +13837,27 @@
         <w:annotationRef/>
       </w:r>
       <w:r>
+        <w:t>nem kell</w:t>
+      </w:r>
+    </w:p>
+  </w:comment>
+  <w:comment w:id="11" w:author="Dr. Taba Szabolcs Sándor" w:date="2025-04-05T18:51:00Z" w:initials="ST">
+    <w:p>
+      <w:pPr>
+        <w:pStyle w:val="Jegyzetszveg"/>
+      </w:pPr>
+      <w:r>
+        <w:rPr>
+          <w:rStyle w:val="Jegyzethivatkozs"/>
+        </w:rPr>
+        <w:annotationRef/>
+      </w:r>
+      <w:r>
         <w:t>mint magic, ez az argumentum is kéne</w:t>
       </w:r>
     </w:p>
   </w:comment>
-  <w:comment w:id="7" w:author="Dr. Taba Szabolcs Sándor" w:date="2025-04-05T19:32:00Z" w:initials="ST">
+  <w:comment w:id="12" w:author="Dr. Taba Szabolcs Sándor" w:date="2025-04-06T20:23:00Z" w:initials="ST">
     <w:p>
       <w:pPr>
         <w:pStyle w:val="Jegyzetszveg"/>
@@ -13264,11 +13869,75 @@
         <w:annotationRef/>
       </w:r>
       <w:r>
+        <w:t>nem, egyesével pakolom le a spórákat</w:t>
+      </w:r>
+    </w:p>
+  </w:comment>
+  <w:comment w:id="13" w:author="Dr. Taba Szabolcs Sándor" w:date="2025-04-06T19:06:00Z" w:initials="ST">
+    <w:p>
+      <w:pPr>
+        <w:pStyle w:val="Jegyzetszveg"/>
+      </w:pPr>
+      <w:r>
+        <w:rPr>
+          <w:rStyle w:val="Jegyzethivatkozs"/>
+        </w:rPr>
+        <w:annotationRef/>
+      </w:r>
+      <w:r>
+        <w:t>új parancshoz kell új use case is?</w:t>
+      </w:r>
+    </w:p>
+  </w:comment>
+  <w:comment w:id="14" w:author="Dr. Taba Szabolcs Sándor" w:date="2025-04-06T20:24:00Z" w:initials="ST">
+    <w:p>
+      <w:pPr>
+        <w:pStyle w:val="Jegyzetszveg"/>
+      </w:pPr>
+      <w:r>
+        <w:rPr>
+          <w:rStyle w:val="Jegyzethivatkozs"/>
+        </w:rPr>
+        <w:annotationRef/>
+      </w:r>
+      <w:r>
+        <w:t>nem</w:t>
+      </w:r>
+    </w:p>
+  </w:comment>
+  <w:comment w:id="15" w:author="Dr. Taba Szabolcs Sándor" w:date="2025-04-06T21:22:00Z" w:initials="ST">
+    <w:p>
+      <w:pPr>
+        <w:pStyle w:val="Jegyzetszveg"/>
+      </w:pPr>
+      <w:r>
+        <w:rPr>
+          <w:rStyle w:val="Jegyzethivatkozs"/>
+        </w:rPr>
+        <w:annotationRef/>
+      </w:r>
+      <w:r>
+        <w:t>onroundbegin v onturnbegin kell? megnézni</w:t>
+      </w:r>
+    </w:p>
+  </w:comment>
+  <w:comment w:id="16" w:author="Dr. Taba Szabolcs Sándor" w:date="2025-04-05T19:32:00Z" w:initials="ST">
+    <w:p>
+      <w:pPr>
+        <w:pStyle w:val="Jegyzetszveg"/>
+      </w:pPr>
+      <w:r>
+        <w:rPr>
+          <w:rStyle w:val="Jegyzethivatkozs"/>
+        </w:rPr>
+        <w:annotationRef/>
+      </w:r>
+      <w:r>
         <w:t>Vagy a rendszer? Végül is a rendszer része a gombifoni is</w:t>
       </w:r>
     </w:p>
   </w:comment>
-  <w:comment w:id="8" w:author="Dr. Taba Szabolcs Sándor" w:date="2025-04-05T18:35:00Z" w:initials="ST">
+  <w:comment w:id="17" w:author="Dr. Taba Szabolcs Sándor" w:date="2025-04-06T20:25:00Z" w:initials="ST">
     <w:p>
       <w:pPr>
         <w:pStyle w:val="Jegyzetszveg"/>
@@ -13280,11 +13949,27 @@
         <w:annotationRef/>
       </w:r>
       <w:r>
+        <w:t>oké így</w:t>
+      </w:r>
+    </w:p>
+  </w:comment>
+  <w:comment w:id="18" w:author="Dr. Taba Szabolcs Sándor" w:date="2025-04-05T18:35:00Z" w:initials="ST">
+    <w:p>
+      <w:pPr>
+        <w:pStyle w:val="Jegyzetszveg"/>
+      </w:pPr>
+      <w:r>
+        <w:rPr>
+          <w:rStyle w:val="Jegyzethivatkozs"/>
+        </w:rPr>
+        <w:annotationRef/>
+      </w:r>
+      <w:r>
         <w:t>ha az argumentumok kisbetűk, ezek is kisbetűk</w:t>
       </w:r>
     </w:p>
   </w:comment>
-  <w:comment w:id="9" w:author="Dr. Taba Szabolcs Sándor" w:date="2025-04-05T18:51:00Z" w:initials="ST">
+  <w:comment w:id="19" w:author="Dr. Taba Szabolcs Sándor" w:date="2025-04-06T20:25:00Z" w:initials="ST">
     <w:p>
       <w:pPr>
         <w:pStyle w:val="Jegyzetszveg"/>
@@ -13296,11 +13981,27 @@
         <w:annotationRef/>
       </w:r>
       <w:r>
+        <w:t>FertileTecton</w:t>
+      </w:r>
+    </w:p>
+  </w:comment>
+  <w:comment w:id="20" w:author="Dr. Taba Szabolcs Sándor" w:date="2025-04-05T18:51:00Z" w:initials="ST">
+    <w:p>
+      <w:pPr>
+        <w:pStyle w:val="Jegyzetszveg"/>
+      </w:pPr>
+      <w:r>
+        <w:rPr>
+          <w:rStyle w:val="Jegyzethivatkozs"/>
+        </w:rPr>
+        <w:annotationRef/>
+      </w:r>
+      <w:r>
         <w:t>Ez Gerinél a szomszédsági lista volt, de ennél a tesztnél az a fontos, h van-e rajta gombatest. Az eredeti parancsban ilyen nincs, pedig kéne, ezért beletettem még egy {}-t, ami üres, így lehet rá gombatestet tenni. Sőt, a spóralista miatt kéne egy harmadik is!</w:t>
       </w:r>
     </w:p>
   </w:comment>
-  <w:comment w:id="10" w:author="Dr. Taba Szabolcs Sándor" w:date="2025-04-05T19:02:00Z" w:initials="ST">
+  <w:comment w:id="21" w:author="Dr. Taba Szabolcs Sándor" w:date="2025-04-06T20:26:00Z" w:initials="ST">
     <w:p>
       <w:pPr>
         <w:pStyle w:val="Jegyzetszveg"/>
@@ -13312,11 +14013,27 @@
         <w:annotationRef/>
       </w:r>
       <w:r>
+        <w:t>lásd pirossal a szövegben</w:t>
+      </w:r>
+    </w:p>
+  </w:comment>
+  <w:comment w:id="22" w:author="Dr. Taba Szabolcs Sándor" w:date="2025-04-05T19:02:00Z" w:initials="ST">
+    <w:p>
+      <w:pPr>
+        <w:pStyle w:val="Jegyzetszveg"/>
+      </w:pPr>
+      <w:r>
+        <w:rPr>
+          <w:rStyle w:val="Jegyzethivatkozs"/>
+        </w:rPr>
+        <w:annotationRef/>
+      </w:r>
+      <w:r>
         <w:t>ezek nem kellenének? mycelliumlista, rovarlista</w:t>
       </w:r>
     </w:p>
   </w:comment>
-  <w:comment w:id="11" w:author="Dr. Taba Szabolcs Sándor" w:date="2025-04-05T21:21:00Z" w:initials="ST">
+  <w:comment w:id="23" w:author="Dr. Taba Szabolcs Sándor" w:date="2025-04-06T20:26:00Z" w:initials="ST">
     <w:p>
       <w:pPr>
         <w:pStyle w:val="Jegyzetszveg"/>
@@ -13328,11 +14045,27 @@
         <w:annotationRef/>
       </w:r>
       <w:r>
+        <w:t>lásd pirossal a szövegben</w:t>
+      </w:r>
+    </w:p>
+  </w:comment>
+  <w:comment w:id="24" w:author="Dr. Taba Szabolcs Sándor" w:date="2025-04-05T21:21:00Z" w:initials="ST">
+    <w:p>
+      <w:pPr>
+        <w:pStyle w:val="Jegyzetszveg"/>
+      </w:pPr>
+      <w:r>
+        <w:rPr>
+          <w:rStyle w:val="Jegyzethivatkozs"/>
+        </w:rPr>
+        <w:annotationRef/>
+      </w:r>
+      <w:r>
         <w:t>ez kell ide, vagy ez lesz mindenhol az alapértelmezett? A kimenetnél sztem kell!</w:t>
       </w:r>
     </w:p>
   </w:comment>
-  <w:comment w:id="12" w:author="Dr. Taba Szabolcs Sándor" w:date="2025-04-05T21:22:00Z" w:initials="ST">
+  <w:comment w:id="25" w:author="Dr. Taba Szabolcs Sándor" w:date="2025-04-06T20:28:00Z" w:initials="ST">
     <w:p>
       <w:pPr>
         <w:pStyle w:val="Jegyzetszveg"/>
@@ -13344,11 +14077,27 @@
         <w:annotationRef/>
       </w:r>
       <w:r>
+        <w:t>alapértelmezetten 0, tehát állítsuk be</w:t>
+      </w:r>
+    </w:p>
+  </w:comment>
+  <w:comment w:id="26" w:author="Dr. Taba Szabolcs Sándor" w:date="2025-04-05T21:22:00Z" w:initials="ST">
+    <w:p>
+      <w:pPr>
+        <w:pStyle w:val="Jegyzetszveg"/>
+      </w:pPr>
+      <w:r>
+        <w:rPr>
+          <w:rStyle w:val="Jegyzethivatkozs"/>
+        </w:rPr>
+        <w:annotationRef/>
+      </w:r>
+      <w:r>
         <w:t>akkor is számozzunk, ha csak egy van?</w:t>
       </w:r>
     </w:p>
   </w:comment>
-  <w:comment w:id="13" w:author="Dr. Taba Szabolcs Sándor" w:date="2025-04-05T18:54:00Z" w:initials="ST">
+  <w:comment w:id="27" w:author="Dr. Taba Szabolcs Sándor" w:date="2025-04-06T20:29:00Z" w:initials="ST">
     <w:p>
       <w:pPr>
         <w:pStyle w:val="Jegyzetszveg"/>
@@ -13360,11 +14109,27 @@
         <w:annotationRef/>
       </w:r>
       <w:r>
+        <w:t>igen, a mycelium legyen nagy M</w:t>
+      </w:r>
+    </w:p>
+  </w:comment>
+  <w:comment w:id="28" w:author="Dr. Taba Szabolcs Sándor" w:date="2025-04-05T18:54:00Z" w:initials="ST">
+    <w:p>
+      <w:pPr>
+        <w:pStyle w:val="Jegyzetszveg"/>
+      </w:pPr>
+      <w:r>
+        <w:rPr>
+          <w:rStyle w:val="Jegyzethivatkozs"/>
+        </w:rPr>
+        <w:annotationRef/>
+      </w:r>
+      <w:r>
         <w:t>alapértelmezett spóratípus</w:t>
       </w:r>
     </w:p>
   </w:comment>
-  <w:comment w:id="14" w:author="Dr. Taba Szabolcs Sándor" w:date="2025-04-05T18:55:00Z" w:initials="ST">
+  <w:comment w:id="29" w:author="Dr. Taba Szabolcs Sándor" w:date="2025-04-06T20:30:00Z" w:initials="ST">
     <w:p>
       <w:pPr>
         <w:pStyle w:val="Jegyzetszveg"/>
@@ -13376,11 +14141,27 @@
         <w:annotationRef/>
       </w:r>
       <w:r>
+        <w:t>oké</w:t>
+      </w:r>
+    </w:p>
+  </w:comment>
+  <w:comment w:id="30" w:author="Dr. Taba Szabolcs Sándor" w:date="2025-04-05T18:55:00Z" w:initials="ST">
+    <w:p>
+      <w:pPr>
+        <w:pStyle w:val="Jegyzetszveg"/>
+      </w:pPr>
+      <w:r>
+        <w:rPr>
+          <w:rStyle w:val="Jegyzethivatkozs"/>
+        </w:rPr>
+        <w:annotationRef/>
+      </w:r>
+      <w:r>
         <w:t>amennyi kell a gombatestnövesztéshez</w:t>
       </w:r>
     </w:p>
   </w:comment>
-  <w:comment w:id="15" w:author="Dr. Taba Szabolcs Sándor" w:date="2025-04-05T18:44:00Z" w:initials="ST">
+  <w:comment w:id="31" w:author="Dr. Taba Szabolcs Sándor" w:date="2025-04-06T20:30:00Z" w:initials="ST">
     <w:p>
       <w:pPr>
         <w:pStyle w:val="Jegyzetszveg"/>
@@ -13392,11 +14173,27 @@
         <w:annotationRef/>
       </w:r>
       <w:r>
+        <w:t>ok</w:t>
+      </w:r>
+    </w:p>
+  </w:comment>
+  <w:comment w:id="32" w:author="Dr. Taba Szabolcs Sándor" w:date="2025-04-05T18:44:00Z" w:initials="ST">
+    <w:p>
+      <w:pPr>
+        <w:pStyle w:val="Jegyzetszveg"/>
+      </w:pPr>
+      <w:r>
+        <w:rPr>
+          <w:rStyle w:val="Jegyzethivatkozs"/>
+        </w:rPr>
+        <w:annotationRef/>
+      </w:r>
+      <w:r>
         <w:t>ilyen parancsaink eddig nem voltak</w:t>
       </w:r>
     </w:p>
   </w:comment>
-  <w:comment w:id="16" w:author="Dr. Taba Szabolcs Sándor" w:date="2025-04-05T18:54:00Z" w:initials="ST">
+  <w:comment w:id="33" w:author="Dr. Taba Szabolcs Sándor" w:date="2025-04-06T20:31:00Z" w:initials="ST">
     <w:p>
       <w:pPr>
         <w:pStyle w:val="Jegyzetszveg"/>
@@ -13408,11 +14205,43 @@
         <w:annotationRef/>
       </w:r>
       <w:r>
+        <w:t>ok</w:t>
+      </w:r>
+    </w:p>
+  </w:comment>
+  <w:comment w:id="34" w:author="Dr. Taba Szabolcs Sándor" w:date="2025-04-06T20:37:00Z" w:initials="ST">
+    <w:p>
+      <w:pPr>
+        <w:pStyle w:val="Jegyzetszveg"/>
+      </w:pPr>
+      <w:r>
+        <w:rPr>
+          <w:rStyle w:val="Jegyzethivatkozs"/>
+        </w:rPr>
+        <w:annotationRef/>
+      </w:r>
+      <w:r>
+        <w:t>de a set_sporelist nem kell, mert üres, egyébként meg ha van ilyen, akkor addspore legyen, de előtte egyesével legyártani a spróát, és utána hozzáadni</w:t>
+      </w:r>
+    </w:p>
+  </w:comment>
+  <w:comment w:id="35" w:author="Dr. Taba Szabolcs Sándor" w:date="2025-04-05T18:54:00Z" w:initials="ST">
+    <w:p>
+      <w:pPr>
+        <w:pStyle w:val="Jegyzetszveg"/>
+      </w:pPr>
+      <w:r>
+        <w:rPr>
+          <w:rStyle w:val="Jegyzethivatkozs"/>
+        </w:rPr>
+        <w:annotationRef/>
+      </w:r>
+      <w:r>
         <w:t xml:space="preserve">alapértelmezett </w:t>
       </w:r>
     </w:p>
   </w:comment>
-  <w:comment w:id="17" w:author="Dr. Taba Szabolcs Sándor" w:date="2025-04-05T18:45:00Z" w:initials="ST">
+  <w:comment w:id="36" w:author="Dr. Taba Szabolcs Sándor" w:date="2025-04-06T20:37:00Z" w:initials="ST">
     <w:p>
       <w:pPr>
         <w:pStyle w:val="Jegyzetszveg"/>
@@ -13424,11 +14253,27 @@
         <w:annotationRef/>
       </w:r>
       <w:r>
+        <w:t>ok</w:t>
+      </w:r>
+    </w:p>
+  </w:comment>
+  <w:comment w:id="37" w:author="Dr. Taba Szabolcs Sándor" w:date="2025-04-05T18:45:00Z" w:initials="ST">
+    <w:p>
+      <w:pPr>
+        <w:pStyle w:val="Jegyzetszveg"/>
+      </w:pPr>
+      <w:r>
+        <w:rPr>
+          <w:rStyle w:val="Jegyzethivatkozs"/>
+        </w:rPr>
+        <w:annotationRef/>
+      </w:r>
+      <w:r>
         <w:t>én csak az ő állapotukat kérdezném le, a gombafonálét nem</w:t>
       </w:r>
     </w:p>
   </w:comment>
-  <w:comment w:id="18" w:author="Dr. Taba Szabolcs Sándor" w:date="2025-04-05T19:04:00Z" w:initials="ST">
+  <w:comment w:id="38" w:author="Dr. Taba Szabolcs Sándor" w:date="2025-04-06T20:39:00Z" w:initials="ST">
     <w:p>
       <w:pPr>
         <w:pStyle w:val="Jegyzetszveg"/>
@@ -13440,11 +14285,27 @@
         <w:annotationRef/>
       </w:r>
       <w:r>
+        <w:t>ha nem történik semmi vmivel, nem kell, ami fontos</w:t>
+      </w:r>
+    </w:p>
+  </w:comment>
+  <w:comment w:id="39" w:author="Dr. Taba Szabolcs Sándor" w:date="2025-04-05T19:04:00Z" w:initials="ST">
+    <w:p>
+      <w:pPr>
+        <w:pStyle w:val="Jegyzetszveg"/>
+      </w:pPr>
+      <w:r>
+        <w:rPr>
+          <w:rStyle w:val="Jegyzethivatkozs"/>
+        </w:rPr>
+        <w:annotationRef/>
+      </w:r>
+      <w:r>
         <w:t>a lenti tulajdonságokat olyan sorrendben kellene, ahogy a parancsokban is megvannak a tekton esetében</w:t>
       </w:r>
     </w:p>
   </w:comment>
-  <w:comment w:id="19" w:author="Dr. Taba Szabolcs Sándor" w:date="2025-04-05T18:59:00Z" w:initials="ST">
+  <w:comment w:id="40" w:author="Dr. Taba Szabolcs Sándor" w:date="2025-04-06T20:41:00Z" w:initials="ST">
     <w:p>
       <w:pPr>
         <w:pStyle w:val="Jegyzetszveg"/>
@@ -13456,11 +14317,43 @@
         <w:annotationRef/>
       </w:r>
       <w:r>
+        <w:t>ahogy a kódban vannak, megnézni, ált. a tetején vannak a kódban, a myceliumnak pl. a közepén vannak</w:t>
+      </w:r>
+    </w:p>
+  </w:comment>
+  <w:comment w:id="41" w:author="Dr. Taba Szabolcs Sándor" w:date="2025-04-06T20:43:00Z" w:initials="ST">
+    <w:p>
+      <w:pPr>
+        <w:pStyle w:val="Jegyzetszveg"/>
+      </w:pPr>
+      <w:r>
+        <w:rPr>
+          <w:rStyle w:val="Jegyzethivatkozs"/>
+        </w:rPr>
+        <w:annotationRef/>
+      </w:r>
+      <w:r>
+        <w:t>a myceliumnak van értelme a growingtimerjét odaírni? egy már létező fonál esetében ennek van értelemezhetősége?</w:t>
+      </w:r>
+    </w:p>
+  </w:comment>
+  <w:comment w:id="42" w:author="Dr. Taba Szabolcs Sándor" w:date="2025-04-05T18:59:00Z" w:initials="ST">
+    <w:p>
+      <w:pPr>
+        <w:pStyle w:val="Jegyzetszveg"/>
+      </w:pPr>
+      <w:r>
+        <w:rPr>
+          <w:rStyle w:val="Jegyzethivatkozs"/>
+        </w:rPr>
+        <w:annotationRef/>
+      </w:r>
+      <w:r>
         <w:t>5 marad?</w:t>
       </w:r>
     </w:p>
   </w:comment>
-  <w:comment w:id="20" w:author="Dr. Taba Szabolcs Sándor" w:date="2025-04-05T19:03:00Z" w:initials="ST">
+  <w:comment w:id="43" w:author="Dr. Taba Szabolcs Sándor" w:date="2025-04-06T20:44:00Z" w:initials="ST">
     <w:p>
       <w:pPr>
         <w:pStyle w:val="Jegyzetszveg"/>
@@ -13472,11 +14365,27 @@
         <w:annotationRef/>
       </w:r>
       <w:r>
+        <w:t>szabadon beállíthatom, alaesetben 0, de ez nem maradhat</w:t>
+      </w:r>
+    </w:p>
+  </w:comment>
+  <w:comment w:id="44" w:author="Dr. Taba Szabolcs Sándor" w:date="2025-04-05T19:03:00Z" w:initials="ST">
+    <w:p>
+      <w:pPr>
+        <w:pStyle w:val="Jegyzetszveg"/>
+      </w:pPr>
+      <w:r>
+        <w:rPr>
+          <w:rStyle w:val="Jegyzethivatkozs"/>
+        </w:rPr>
+        <w:annotationRef/>
+      </w:r>
+      <w:r>
         <w:t xml:space="preserve">Gerinél külön sorban volt a záró zárójel, nem lehet egy sorban? </w:t>
       </w:r>
     </w:p>
   </w:comment>
-  <w:comment w:id="21" w:author="Dr. Taba Szabolcs Sándor" w:date="2025-04-05T19:12:00Z" w:initials="ST">
+  <w:comment w:id="45" w:author="Dr. Taba Szabolcs Sándor" w:date="2025-04-06T20:44:00Z" w:initials="ST">
     <w:p>
       <w:pPr>
         <w:pStyle w:val="Jegyzetszveg"/>
@@ -13488,11 +14397,27 @@
         <w:annotationRef/>
       </w:r>
       <w:r>
+        <w:t>szövegben megmagyarázva</w:t>
+      </w:r>
+    </w:p>
+  </w:comment>
+  <w:comment w:id="46" w:author="Dr. Taba Szabolcs Sándor" w:date="2025-04-05T19:12:00Z" w:initials="ST">
+    <w:p>
+      <w:pPr>
+        <w:pStyle w:val="Jegyzetszveg"/>
+      </w:pPr>
+      <w:r>
+        <w:rPr>
+          <w:rStyle w:val="Jegyzethivatkozs"/>
+        </w:rPr>
+        <w:annotationRef/>
+      </w:r>
+      <w:r>
         <w:t>a spórák felemésztődnek a gombatestnövesztéskor? Sztem nem.</w:t>
       </w:r>
     </w:p>
   </w:comment>
-  <w:comment w:id="22" w:author="Dr. Taba Szabolcs Sándor" w:date="2025-04-05T19:33:00Z" w:initials="ST">
+  <w:comment w:id="47" w:author="Dr. Taba Szabolcs Sándor" w:date="2025-04-06T20:45:00Z" w:initials="ST">
     <w:p>
       <w:pPr>
         <w:pStyle w:val="Jegyzetszveg"/>
@@ -13504,11 +14429,43 @@
         <w:annotationRef/>
       </w:r>
       <w:r>
+        <w:t>nem emésztődnek meg, marad a tektonon</w:t>
+      </w:r>
+    </w:p>
+  </w:comment>
+  <w:comment w:id="48" w:author="Dr. Taba Szabolcs Sándor" w:date="2025-04-06T20:42:00Z" w:initials="ST">
+    <w:p>
+      <w:pPr>
+        <w:pStyle w:val="Jegyzetszveg"/>
+      </w:pPr>
+      <w:r>
+        <w:rPr>
+          <w:rStyle w:val="Jegyzethivatkozs"/>
+        </w:rPr>
+        <w:annotationRef/>
+      </w:r>
+      <w:r>
+        <w:t>több tulajdonsága is van, de Gerinél van rá példa</w:t>
+      </w:r>
+    </w:p>
+  </w:comment>
+  <w:comment w:id="49" w:author="Dr. Taba Szabolcs Sándor" w:date="2025-04-05T19:33:00Z" w:initials="ST">
+    <w:p>
+      <w:pPr>
+        <w:pStyle w:val="Jegyzetszveg"/>
+      </w:pPr>
+      <w:r>
+        <w:rPr>
+          <w:rStyle w:val="Jegyzethivatkozs"/>
+        </w:rPr>
+        <w:annotationRef/>
+      </w:r>
+      <w:r>
         <w:t xml:space="preserve">Ez nyilván sikertelen lesz, de vmilyen hibaüzenet jön? </w:t>
       </w:r>
     </w:p>
   </w:comment>
-  <w:comment w:id="23" w:author="Dr. Taba Szabolcs Sándor" w:date="2025-04-05T19:36:00Z" w:initials="ST">
+  <w:comment w:id="50" w:author="Dr. Taba Szabolcs Sándor" w:date="2025-04-06T20:46:00Z" w:initials="ST">
     <w:p>
       <w:pPr>
         <w:pStyle w:val="Jegyzetszveg"/>
@@ -13520,11 +14477,27 @@
         <w:annotationRef/>
       </w:r>
       <w:r>
+        <w:t>nem kell semmi, a stateben jelenik meg az eredmény</w:t>
+      </w:r>
+    </w:p>
+  </w:comment>
+  <w:comment w:id="51" w:author="Dr. Taba Szabolcs Sándor" w:date="2025-04-05T19:36:00Z" w:initials="ST">
+    <w:p>
+      <w:pPr>
+        <w:pStyle w:val="Jegyzetszveg"/>
+      </w:pPr>
+      <w:r>
+        <w:rPr>
+          <w:rStyle w:val="Jegyzethivatkozs"/>
+        </w:rPr>
+        <w:annotationRef/>
+      </w:r>
+      <w:r>
         <w:t>itt pedig nem tudom lekérdezni mb1-et, mert nem jött létre</w:t>
       </w:r>
     </w:p>
   </w:comment>
-  <w:comment w:id="24" w:author="Dr. Taba Szabolcs Sándor" w:date="2025-04-05T19:55:00Z" w:initials="ST">
+  <w:comment w:id="52" w:author="Dr. Taba Szabolcs Sándor" w:date="2025-04-06T20:47:00Z" w:initials="ST">
     <w:p>
       <w:pPr>
         <w:pStyle w:val="Jegyzetszveg"/>
@@ -13536,11 +14509,27 @@
         <w:annotationRef/>
       </w:r>
       <w:r>
+        <w:t>onnan tudom meg h nincs gombatest a tektonon</w:t>
+      </w:r>
+    </w:p>
+  </w:comment>
+  <w:comment w:id="53" w:author="Dr. Taba Szabolcs Sándor" w:date="2025-04-05T19:55:00Z" w:initials="ST">
+    <w:p>
+      <w:pPr>
+        <w:pStyle w:val="Jegyzetszveg"/>
+      </w:pPr>
+      <w:r>
+        <w:rPr>
+          <w:rStyle w:val="Jegyzethivatkozs"/>
+        </w:rPr>
+        <w:annotationRef/>
+      </w:r>
+      <w:r>
         <w:t>így?</w:t>
       </w:r>
     </w:p>
   </w:comment>
-  <w:comment w:id="25" w:author="Dr. Taba Szabolcs Sándor" w:date="2025-04-05T19:46:00Z" w:initials="ST">
+  <w:comment w:id="54" w:author="Dr. Taba Szabolcs Sándor" w:date="2025-04-06T20:48:00Z" w:initials="ST">
     <w:p>
       <w:pPr>
         <w:pStyle w:val="Jegyzetszveg"/>
@@ -13552,11 +14541,27 @@
         <w:annotationRef/>
       </w:r>
       <w:r>
+        <w:t>igen</w:t>
+      </w:r>
+    </w:p>
+  </w:comment>
+  <w:comment w:id="55" w:author="Dr. Taba Szabolcs Sándor" w:date="2025-04-05T19:46:00Z" w:initials="ST">
+    <w:p>
+      <w:pPr>
+        <w:pStyle w:val="Jegyzetszveg"/>
+      </w:pPr>
+      <w:r>
+        <w:rPr>
+          <w:rStyle w:val="Jegyzethivatkozs"/>
+        </w:rPr>
+        <w:annotationRef/>
+      </w:r>
+      <w:r>
         <w:t>nem kéne ezt a parancsot is kettévenni, mint a mycliumnál? create és add?</w:t>
       </w:r>
     </w:p>
   </w:comment>
-  <w:comment w:id="26" w:author="Dr. Taba Szabolcs Sándor" w:date="2025-04-05T21:41:00Z" w:initials="ST">
+  <w:comment w:id="56" w:author="Dr. Taba Szabolcs Sándor" w:date="2025-04-06T20:51:00Z" w:initials="ST">
     <w:p>
       <w:pPr>
         <w:pStyle w:val="Jegyzetszveg"/>
@@ -13568,11 +14573,27 @@
         <w:annotationRef/>
       </w:r>
       <w:r>
+        <w:t>maradjon így</w:t>
+      </w:r>
+    </w:p>
+  </w:comment>
+  <w:comment w:id="57" w:author="Dr. Taba Szabolcs Sándor" w:date="2025-04-05T21:41:00Z" w:initials="ST">
+    <w:p>
+      <w:pPr>
+        <w:pStyle w:val="Jegyzetszveg"/>
+      </w:pPr>
+      <w:r>
+        <w:rPr>
+          <w:rStyle w:val="Jegyzethivatkozs"/>
+        </w:rPr>
+        <w:annotationRef/>
+      </w:r>
+      <w:r>
         <w:t>új parancs - ezeket sztem a gombatesthez rendeljük, nem a tektonon van!</w:t>
       </w:r>
     </w:p>
   </w:comment>
-  <w:comment w:id="27" w:author="Dr. Taba Szabolcs Sándor" w:date="2025-04-05T21:44:00Z" w:initials="ST">
+  <w:comment w:id="58" w:author="Dr. Taba Szabolcs Sándor" w:date="2025-04-06T20:52:00Z" w:initials="ST">
     <w:p>
       <w:pPr>
         <w:pStyle w:val="Jegyzetszveg"/>
@@ -13584,11 +14605,27 @@
         <w:annotationRef/>
       </w:r>
       <w:r>
+        <w:t>így van</w:t>
+      </w:r>
+    </w:p>
+  </w:comment>
+  <w:comment w:id="59" w:author="Dr. Taba Szabolcs Sándor" w:date="2025-04-05T21:44:00Z" w:initials="ST">
+    <w:p>
+      <w:pPr>
+        <w:pStyle w:val="Jegyzetszveg"/>
+      </w:pPr>
+      <w:r>
+        <w:rPr>
+          <w:rStyle w:val="Jegyzethivatkozs"/>
+        </w:rPr>
+        <w:annotationRef/>
+      </w:r>
+      <w:r>
         <w:t>új parancs</w:t>
       </w:r>
     </w:p>
   </w:comment>
-  <w:comment w:id="28" w:author="Dr. Taba Szabolcs Sándor" w:date="2025-04-05T21:54:00Z" w:initials="ST">
+  <w:comment w:id="60" w:author="Dr. Taba Szabolcs Sándor" w:date="2025-04-06T20:52:00Z" w:initials="ST">
     <w:p>
       <w:pPr>
         <w:pStyle w:val="Jegyzetszveg"/>
@@ -13600,11 +14637,27 @@
         <w:annotationRef/>
       </w:r>
       <w:r>
+        <w:t>lásd fentebb</w:t>
+      </w:r>
+    </w:p>
+  </w:comment>
+  <w:comment w:id="61" w:author="Dr. Taba Szabolcs Sándor" w:date="2025-04-05T21:54:00Z" w:initials="ST">
+    <w:p>
+      <w:pPr>
+        <w:pStyle w:val="Jegyzetszveg"/>
+      </w:pPr>
+      <w:r>
+        <w:rPr>
+          <w:rStyle w:val="Jegyzethivatkozs"/>
+        </w:rPr>
+        <w:annotationRef/>
+      </w:r>
+      <w:r>
         <w:t>melyiket írjam? Ha azonnal elpusztul, akkor a másodikat kéne.</w:t>
       </w:r>
     </w:p>
   </w:comment>
-  <w:comment w:id="29" w:author="Dr. Taba Szabolcs Sándor" w:date="2025-04-05T21:53:00Z" w:initials="ST">
+  <w:comment w:id="62" w:author="Dr. Taba Szabolcs Sándor" w:date="2025-04-06T20:55:00Z" w:initials="ST">
     <w:p>
       <w:pPr>
         <w:pStyle w:val="Jegyzetszveg"/>
@@ -13616,11 +14669,27 @@
         <w:annotationRef/>
       </w:r>
       <w:r>
+        <w:t>deaktiválódik</w:t>
+      </w:r>
+    </w:p>
+  </w:comment>
+  <w:comment w:id="63" w:author="Dr. Taba Szabolcs Sándor" w:date="2025-04-05T21:53:00Z" w:initials="ST">
+    <w:p>
+      <w:pPr>
+        <w:pStyle w:val="Jegyzetszveg"/>
+      </w:pPr>
+      <w:r>
+        <w:rPr>
+          <w:rStyle w:val="Jegyzethivatkozs"/>
+        </w:rPr>
+        <w:annotationRef/>
+      </w:r>
+      <w:r>
         <w:t>A 3. kilövése után azonnal elpusztul a gombatest? Ha igen, akkor nem is ezeket kellene itt feltüntetni, hanem h elpusztult. Hogyan lehetne ezt jelölni? Nem kéne ehhez egy boolean változó? Az ACT-be nem írhatom oda h DEACTIVATE, mert annak aut. be kéne következnie!</w:t>
       </w:r>
     </w:p>
   </w:comment>
-  <w:comment w:id="30" w:author="Dr. Taba Szabolcs Sándor" w:date="2025-04-06T12:20:00Z" w:initials="ST">
+  <w:comment w:id="64" w:author="Dr. Taba Szabolcs Sándor" w:date="2025-04-06T20:57:00Z" w:initials="ST">
     <w:p>
       <w:pPr>
         <w:pStyle w:val="Jegyzetszveg"/>
@@ -13632,11 +14701,27 @@
         <w:annotationRef/>
       </w:r>
       <w:r>
+        <w:t>azonnal, de nincsenek állapotok, ezért a remainingejectsből lehet következtetni rá, de a többit is írjuk ki</w:t>
+      </w:r>
+    </w:p>
+  </w:comment>
+  <w:comment w:id="65" w:author="Dr. Taba Szabolcs Sándor" w:date="2025-04-06T12:20:00Z" w:initials="ST">
+    <w:p>
+      <w:pPr>
+        <w:pStyle w:val="Jegyzetszveg"/>
+      </w:pPr>
+      <w:r>
+        <w:rPr>
+          <w:rStyle w:val="Jegyzethivatkozs"/>
+        </w:rPr>
+        <w:annotationRef/>
+      </w:r>
+      <w:r>
         <w:t>Olyan teszt ne legyen h nincs spórája és ezért nem tud spórát kilőni?</w:t>
       </w:r>
     </w:p>
   </w:comment>
-  <w:comment w:id="31" w:author="Dr. Taba Szabolcs Sándor" w:date="2025-04-06T11:43:00Z" w:initials="ST">
+  <w:comment w:id="66" w:author="Dr. Taba Szabolcs Sándor" w:date="2025-04-06T20:57:00Z" w:initials="ST">
     <w:p>
       <w:pPr>
         <w:pStyle w:val="Jegyzetszveg"/>
@@ -13648,11 +14733,27 @@
         <w:annotationRef/>
       </w:r>
       <w:r>
+        <w:t>lehet, ha akarom</w:t>
+      </w:r>
+    </w:p>
+  </w:comment>
+  <w:comment w:id="67" w:author="Dr. Taba Szabolcs Sándor" w:date="2025-04-06T11:43:00Z" w:initials="ST">
+    <w:p>
+      <w:pPr>
+        <w:pStyle w:val="Jegyzetszveg"/>
+      </w:pPr>
+      <w:r>
+        <w:rPr>
+          <w:rStyle w:val="Jegyzethivatkozs"/>
+        </w:rPr>
+        <w:annotationRef/>
+      </w:r>
+      <w:r>
         <w:t>hogy még érett se képes rá, ezt mutatjuk meg</w:t>
       </w:r>
     </w:p>
   </w:comment>
-  <w:comment w:id="32" w:author="Dr. Taba Szabolcs Sándor" w:date="2025-04-06T11:45:00Z" w:initials="ST">
+  <w:comment w:id="68" w:author="Dr. Taba Szabolcs Sándor" w:date="2025-04-06T20:58:00Z" w:initials="ST">
     <w:p>
       <w:pPr>
         <w:pStyle w:val="Jegyzetszveg"/>
@@ -13664,11 +14765,27 @@
         <w:annotationRef/>
       </w:r>
       <w:r>
+        <w:t>ok</w:t>
+      </w:r>
+    </w:p>
+  </w:comment>
+  <w:comment w:id="69" w:author="Dr. Taba Szabolcs Sándor" w:date="2025-04-06T11:45:00Z" w:initials="ST">
+    <w:p>
+      <w:pPr>
+        <w:pStyle w:val="Jegyzetszveg"/>
+      </w:pPr>
+      <w:r>
+        <w:rPr>
+          <w:rStyle w:val="Jegyzethivatkozs"/>
+        </w:rPr>
+        <w:annotationRef/>
+      </w:r>
+      <w:r>
         <w:t>el kéne h pusztuljon</w:t>
       </w:r>
     </w:p>
   </w:comment>
-  <w:comment w:id="33" w:author="Dr. Taba Szabolcs Sándor" w:date="2025-04-06T12:10:00Z" w:initials="ST">
+  <w:comment w:id="70" w:author="Dr. Taba Szabolcs Sándor" w:date="2025-04-06T20:58:00Z" w:initials="ST">
     <w:p>
       <w:pPr>
         <w:pStyle w:val="Jegyzetszveg"/>
@@ -13680,11 +14797,27 @@
         <w:annotationRef/>
       </w:r>
       <w:r>
+        <w:t>lásd fentebb</w:t>
+      </w:r>
+    </w:p>
+  </w:comment>
+  <w:comment w:id="71" w:author="Dr. Taba Szabolcs Sándor" w:date="2025-04-06T12:10:00Z" w:initials="ST">
+    <w:p>
+      <w:pPr>
+        <w:pStyle w:val="Jegyzetszveg"/>
+      </w:pPr>
+      <w:r>
+        <w:rPr>
+          <w:rStyle w:val="Jegyzethivatkozs"/>
+        </w:rPr>
+        <w:annotationRef/>
+      </w:r>
+      <w:r>
         <w:t>ez azért ellentmondásos, mert inaktív gombatestnek nem is lehet spórája, hiszen minden spórakilövéskor az összes spóráját kilövi és utána inaktívvá válik. Nem is termelődhetne spórája, főleg, ha a3. kilövés után azonnal inaktívvá válik!</w:t>
       </w:r>
     </w:p>
   </w:comment>
-  <w:comment w:id="34" w:author="Dr. Taba Szabolcs Sándor" w:date="2025-04-06T12:11:00Z" w:initials="ST">
+  <w:comment w:id="72" w:author="Dr. Taba Szabolcs Sándor" w:date="2025-04-06T20:59:00Z" w:initials="ST">
     <w:p>
       <w:pPr>
         <w:pStyle w:val="Jegyzetszveg"/>
@@ -13696,11 +14829,27 @@
         <w:annotationRef/>
       </w:r>
       <w:r>
+        <w:t>ok</w:t>
+      </w:r>
+    </w:p>
+  </w:comment>
+  <w:comment w:id="73" w:author="Dr. Taba Szabolcs Sándor" w:date="2025-04-06T12:11:00Z" w:initials="ST">
+    <w:p>
+      <w:pPr>
+        <w:pStyle w:val="Jegyzetszveg"/>
+      </w:pPr>
+      <w:r>
+        <w:rPr>
+          <w:rStyle w:val="Jegyzethivatkozs"/>
+        </w:rPr>
+        <w:annotationRef/>
+      </w:r>
+      <w:r>
         <w:t>ha ez értelmes, beírni, hogy valójában spórája sincs</w:t>
       </w:r>
     </w:p>
   </w:comment>
-  <w:comment w:id="35" w:author="Dr. Taba Szabolcs Sándor" w:date="2025-04-06T12:14:00Z" w:initials="ST">
+  <w:comment w:id="74" w:author="Dr. Taba Szabolcs Sándor" w:date="2025-04-06T12:14:00Z" w:initials="ST">
     <w:p>
       <w:pPr>
         <w:pStyle w:val="Jegyzetszveg"/>
@@ -13716,7 +14865,7 @@
       </w:r>
     </w:p>
   </w:comment>
-  <w:comment w:id="36" w:author="Dr. Taba Szabolcs Sándor" w:date="2025-04-06T12:14:00Z" w:initials="ST">
+  <w:comment w:id="75" w:author="Dr. Taba Szabolcs Sándor" w:date="2025-04-06T12:14:00Z" w:initials="ST">
     <w:p>
       <w:pPr>
         <w:pStyle w:val="Jegyzetszveg"/>
@@ -13732,7 +14881,7 @@
       </w:r>
     </w:p>
   </w:comment>
-  <w:comment w:id="37" w:author="Dr. Taba Szabolcs Sándor" w:date="2025-04-06T12:17:00Z" w:initials="ST">
+  <w:comment w:id="76" w:author="Dr. Taba Szabolcs Sándor" w:date="2025-04-06T21:00:00Z" w:initials="ST">
     <w:p>
       <w:pPr>
         <w:pStyle w:val="Jegyzetszveg"/>
@@ -13744,11 +14893,27 @@
         <w:annotationRef/>
       </w:r>
       <w:r>
+        <w:t>lásd fent</w:t>
+      </w:r>
+    </w:p>
+  </w:comment>
+  <w:comment w:id="77" w:author="Dr. Taba Szabolcs Sándor" w:date="2025-04-06T12:17:00Z" w:initials="ST">
+    <w:p>
+      <w:pPr>
+        <w:pStyle w:val="Jegyzetszveg"/>
+      </w:pPr>
+      <w:r>
+        <w:rPr>
+          <w:rStyle w:val="Jegyzethivatkozs"/>
+        </w:rPr>
+        <w:annotationRef/>
+      </w:r>
+      <w:r>
         <w:t>ez biztos h null lesz? Vagy inkább ez is egy lista kéne h legyen, amelyben akárhány inaktív, de csak egy aktív lehet? Ui. ha nyilvántartjuk a gombatesteket inaktívvá válásuk után is, vhol vannak!</w:t>
       </w:r>
     </w:p>
   </w:comment>
-  <w:comment w:id="38" w:author="Dr. Taba Szabolcs Sándor" w:date="2025-04-06T12:18:00Z" w:initials="ST">
+  <w:comment w:id="78" w:author="Dr. Taba Szabolcs Sándor" w:date="2025-04-06T21:03:00Z" w:initials="ST">
     <w:p>
       <w:pPr>
         <w:pStyle w:val="Jegyzetszveg"/>
@@ -13760,7 +14925,39 @@
         <w:annotationRef/>
       </w:r>
       <w:r>
+        <w:t>nem lehet deaktiválódott mb helyett növeszteni másikat</w:t>
+      </w:r>
+    </w:p>
+  </w:comment>
+  <w:comment w:id="79" w:author="Dr. Taba Szabolcs Sándor" w:date="2025-04-06T12:18:00Z" w:initials="ST">
+    <w:p>
+      <w:pPr>
+        <w:pStyle w:val="Jegyzetszveg"/>
+      </w:pPr>
+      <w:r>
+        <w:rPr>
+          <w:rStyle w:val="Jegyzethivatkozs"/>
+        </w:rPr>
+        <w:annotationRef/>
+      </w:r>
+      <w:r>
         <w:t>inaktív gombatestnek is vannak ezek a cuccai? Az h inaktív-e, mindenképpen kellene h legyen!</w:t>
+      </w:r>
+    </w:p>
+  </w:comment>
+  <w:comment w:id="80" w:author="Dr. Taba Szabolcs Sándor" w:date="2025-04-06T21:00:00Z" w:initials="ST">
+    <w:p>
+      <w:pPr>
+        <w:pStyle w:val="Jegyzetszveg"/>
+      </w:pPr>
+      <w:r>
+        <w:rPr>
+          <w:rStyle w:val="Jegyzethivatkozs"/>
+        </w:rPr>
+        <w:annotationRef/>
+      </w:r>
+      <w:r>
+        <w:t>lásd fentebb</w:t>
       </w:r>
     </w:p>
   </w:comment>
@@ -13770,129 +14967,255 @@
 <file path=word/commentsExtended.xml><?xml version="1.0" encoding="utf-8"?>
 <w15:commentsEx xmlns:wpc="http://schemas.microsoft.com/office/word/2010/wordprocessingCanvas" xmlns:cx="http://schemas.microsoft.com/office/drawing/2014/chartex" xmlns:cx1="http://schemas.microsoft.com/office/drawing/2015/9/8/chartex" xmlns:cx2="http://schemas.microsoft.com/office/drawing/2015/10/21/chartex" xmlns:cx3="http://schemas.microsoft.com/office/drawing/2016/5/9/chartex" xmlns:cx4="http://schemas.microsoft.com/office/drawing/2016/5/10/chartex" xmlns:cx5="http://schemas.microsoft.com/office/drawing/2016/5/11/chartex" xmlns:cx6="http://schemas.microsoft.com/office/drawing/2016/5/12/chartex" xmlns:cx7="http://schemas.microsoft.com/office/drawing/2016/5/13/chartex" xmlns:cx8="http://schemas.microsoft.com/office/drawing/2016/5/14/chartex" xmlns:mc="http://schemas.openxmlformats.org/markup-compatibility/2006" xmlns:aink="http://schemas.microsoft.com/office/drawing/2016/ink" xmlns:am3d="http://schemas.microsoft.com/office/drawing/2017/model3d" xmlns:o="urn:schemas-microsoft-com:office:office" xmlns:oel="http://schemas.microsoft.com/office/2019/extlst" xmlns:r="http://schemas.openxmlformats.org/officeDocument/2006/relationships" xmlns:m="http://schemas.openxmlformats.org/officeDocument/2006/math" xmlns:v="urn:schemas-microsoft-com:vml" xmlns:wp14="http://schemas.microsoft.com/office/word/2010/wordprocessingDrawing" xmlns:wp="http://schemas.openxmlformats.org/drawingml/2006/wordprocessingDrawing" xmlns:w10="urn:schemas-microsoft-com:office:word" xmlns:w="http://schemas.openxmlformats.org/wordprocessingml/2006/main" xmlns:w14="http://schemas.microsoft.com/office/word/2010/wordml" xmlns:w15="http://schemas.microsoft.com/office/word/2012/wordml" xmlns:w16cex="http://schemas.microsoft.com/office/word/2018/wordml/cex" xmlns:w16cid="http://schemas.microsoft.com/office/word/2016/wordml/cid" xmlns:w16="http://schemas.microsoft.com/office/word/2018/wordml" xmlns:w16du="http://schemas.microsoft.com/office/word/2023/wordml/word16du" xmlns:w16sdtdh="http://schemas.microsoft.com/office/word/2020/wordml/sdtdatahash" xmlns:w16sdtfl="http://schemas.microsoft.com/office/word/2024/wordml/sdtformatlock" xmlns:w16se="http://schemas.microsoft.com/office/word/2015/wordml/symex" xmlns:wpg="http://schemas.microsoft.com/office/word/2010/wordprocessingGroup" xmlns:wpi="http://schemas.microsoft.com/office/word/2010/wordprocessingInk" xmlns:wne="http://schemas.microsoft.com/office/word/2006/wordml" xmlns:wps="http://schemas.microsoft.com/office/word/2010/wordprocessingShape" mc:Ignorable="w14 w15 w16se w16cid w16 w16cex w16sdtdh w16sdtfl w16du wp14">
   <w15:commentEx w15:paraId="6B9291F6" w15:done="0"/>
+  <w15:commentEx w15:paraId="46E4759F" w15:paraIdParent="6B9291F6" w15:done="0"/>
   <w15:commentEx w15:paraId="6F0718D6" w15:done="0"/>
+  <w15:commentEx w15:paraId="1A402E98" w15:paraIdParent="6F0718D6" w15:done="0"/>
   <w15:commentEx w15:paraId="220B9D65" w15:done="0"/>
+  <w15:commentEx w15:paraId="278E7194" w15:paraIdParent="220B9D65" w15:done="0"/>
   <w15:commentEx w15:paraId="3758DC3D" w15:done="0"/>
+  <w15:commentEx w15:paraId="3CFBDF11" w15:paraIdParent="3758DC3D" w15:done="0"/>
   <w15:commentEx w15:paraId="1EF8DCEB" w15:done="0"/>
+  <w15:commentEx w15:paraId="56288320" w15:paraIdParent="1EF8DCEB" w15:done="0"/>
   <w15:commentEx w15:paraId="71B661AC" w15:done="0"/>
+  <w15:commentEx w15:paraId="2DDBB21F" w15:paraIdParent="71B661AC" w15:done="0"/>
+  <w15:commentEx w15:paraId="38ABC93F" w15:done="0"/>
+  <w15:commentEx w15:paraId="29161772" w15:paraIdParent="38ABC93F" w15:done="0"/>
+  <w15:commentEx w15:paraId="0902E1C2" w15:done="0"/>
   <w15:commentEx w15:paraId="78CA34A9" w15:done="0"/>
+  <w15:commentEx w15:paraId="704134DB" w15:paraIdParent="78CA34A9" w15:done="0"/>
   <w15:commentEx w15:paraId="463FDD46" w15:done="0"/>
+  <w15:commentEx w15:paraId="26EF96C3" w15:paraIdParent="463FDD46" w15:done="0"/>
   <w15:commentEx w15:paraId="00CA58CB" w15:done="0"/>
+  <w15:commentEx w15:paraId="02E2108F" w15:paraIdParent="00CA58CB" w15:done="0"/>
   <w15:commentEx w15:paraId="4268BC15" w15:done="0"/>
+  <w15:commentEx w15:paraId="76F8A707" w15:paraIdParent="4268BC15" w15:done="0"/>
   <w15:commentEx w15:paraId="7C08CC0A" w15:done="0"/>
+  <w15:commentEx w15:paraId="7DDB3748" w15:paraIdParent="7C08CC0A" w15:done="0"/>
   <w15:commentEx w15:paraId="5B30514D" w15:done="0"/>
+  <w15:commentEx w15:paraId="390D4B17" w15:paraIdParent="5B30514D" w15:done="0"/>
   <w15:commentEx w15:paraId="1F95693D" w15:done="0"/>
+  <w15:commentEx w15:paraId="633519A6" w15:paraIdParent="1F95693D" w15:done="0"/>
   <w15:commentEx w15:paraId="7E404F94" w15:done="0"/>
+  <w15:commentEx w15:paraId="0A6092FF" w15:paraIdParent="7E404F94" w15:done="0"/>
   <w15:commentEx w15:paraId="107B6AB9" w15:done="0"/>
+  <w15:commentEx w15:paraId="7856C8D6" w15:paraIdParent="107B6AB9" w15:done="0"/>
+  <w15:commentEx w15:paraId="5CF62880" w15:paraIdParent="107B6AB9" w15:done="0"/>
   <w15:commentEx w15:paraId="2DE5DD3C" w15:done="0"/>
+  <w15:commentEx w15:paraId="4F6EE6E1" w15:paraIdParent="2DE5DD3C" w15:done="0"/>
   <w15:commentEx w15:paraId="19F4934E" w15:done="0"/>
+  <w15:commentEx w15:paraId="32F5E3B2" w15:paraIdParent="19F4934E" w15:done="0"/>
   <w15:commentEx w15:paraId="388B9DBB" w15:done="0"/>
+  <w15:commentEx w15:paraId="0C97F352" w15:paraIdParent="388B9DBB" w15:done="0"/>
+  <w15:commentEx w15:paraId="1E21CFD3" w15:paraIdParent="388B9DBB" w15:done="0"/>
   <w15:commentEx w15:paraId="663D7425" w15:done="0"/>
+  <w15:commentEx w15:paraId="546F0DF0" w15:paraIdParent="663D7425" w15:done="0"/>
   <w15:commentEx w15:paraId="5BC605B4" w15:done="0"/>
+  <w15:commentEx w15:paraId="7DA596DD" w15:paraIdParent="5BC605B4" w15:done="0"/>
   <w15:commentEx w15:paraId="7F007B71" w15:done="0"/>
+  <w15:commentEx w15:paraId="1B4E9C4D" w15:paraIdParent="7F007B71" w15:done="0"/>
+  <w15:commentEx w15:paraId="2C47FA5B" w15:done="0"/>
   <w15:commentEx w15:paraId="31ABEDDB" w15:done="0"/>
+  <w15:commentEx w15:paraId="1D06D4E8" w15:paraIdParent="31ABEDDB" w15:done="0"/>
   <w15:commentEx w15:paraId="07303B01" w15:done="0"/>
+  <w15:commentEx w15:paraId="7D0BD0BC" w15:paraIdParent="07303B01" w15:done="0"/>
   <w15:commentEx w15:paraId="4261F512" w15:done="0"/>
+  <w15:commentEx w15:paraId="65688C4D" w15:paraIdParent="4261F512" w15:done="0"/>
   <w15:commentEx w15:paraId="6F99C0C3" w15:done="0"/>
+  <w15:commentEx w15:paraId="2111DE78" w15:paraIdParent="6F99C0C3" w15:done="0"/>
   <w15:commentEx w15:paraId="563D9DAC" w15:done="0"/>
+  <w15:commentEx w15:paraId="64EB380A" w15:paraIdParent="563D9DAC" w15:done="0"/>
   <w15:commentEx w15:paraId="58D27A8F" w15:done="0"/>
+  <w15:commentEx w15:paraId="39A3F569" w15:paraIdParent="58D27A8F" w15:done="0"/>
   <w15:commentEx w15:paraId="68E9B0BC" w15:done="0"/>
+  <w15:commentEx w15:paraId="1B792F35" w15:paraIdParent="68E9B0BC" w15:done="0"/>
   <w15:commentEx w15:paraId="4A56D0D3" w15:done="0"/>
+  <w15:commentEx w15:paraId="5C55AE9A" w15:paraIdParent="4A56D0D3" w15:done="0"/>
   <w15:commentEx w15:paraId="427C9D7B" w15:done="0"/>
+  <w15:commentEx w15:paraId="7EF527B5" w15:paraIdParent="427C9D7B" w15:done="0"/>
   <w15:commentEx w15:paraId="3C9A679D" w15:done="0"/>
+  <w15:commentEx w15:paraId="0FEA02BC" w15:paraIdParent="3C9A679D" w15:done="0"/>
   <w15:commentEx w15:paraId="047AD5D6" w15:done="0"/>
+  <w15:commentEx w15:paraId="57FBFBF1" w15:paraIdParent="047AD5D6" w15:done="0"/>
   <w15:commentEx w15:paraId="0DDA76AA" w15:done="0"/>
+  <w15:commentEx w15:paraId="2F2601D6" w15:paraIdParent="0DDA76AA" w15:done="0"/>
   <w15:commentEx w15:paraId="55767092" w15:done="0"/>
   <w15:commentEx w15:paraId="09B72D2C" w15:done="0"/>
   <w15:commentEx w15:paraId="2DC1826A" w15:done="0"/>
+  <w15:commentEx w15:paraId="3F14ABEB" w15:paraIdParent="2DC1826A" w15:done="0"/>
   <w15:commentEx w15:paraId="3C67F0F9" w15:done="0"/>
+  <w15:commentEx w15:paraId="6F552F54" w15:paraIdParent="3C67F0F9" w15:done="0"/>
   <w15:commentEx w15:paraId="0DFA11F0" w15:done="0"/>
+  <w15:commentEx w15:paraId="1F1BF7FF" w15:paraIdParent="0DFA11F0" w15:done="0"/>
 </w15:commentsEx>
 </file>
 
 <file path=word/commentsExtensible.xml><?xml version="1.0" encoding="utf-8"?>
 <w16cex:commentsExtensible xmlns:wpc="http://schemas.microsoft.com/office/word/2010/wordprocessingCanvas" xmlns:cx="http://schemas.microsoft.com/office/drawing/2014/chartex" xmlns:cx1="http://schemas.microsoft.com/office/drawing/2015/9/8/chartex" xmlns:cx2="http://schemas.microsoft.com/office/drawing/2015/10/21/chartex" xmlns:cx3="http://schemas.microsoft.com/office/drawing/2016/5/9/chartex" xmlns:cx4="http://schemas.microsoft.com/office/drawing/2016/5/10/chartex" xmlns:cx5="http://schemas.microsoft.com/office/drawing/2016/5/11/chartex" xmlns:cx6="http://schemas.microsoft.com/office/drawing/2016/5/12/chartex" xmlns:cx7="http://schemas.microsoft.com/office/drawing/2016/5/13/chartex" xmlns:cx8="http://schemas.microsoft.com/office/drawing/2016/5/14/chartex" xmlns:cr="http://schemas.microsoft.com/office/comments/2020/reactions" xmlns:mc="http://schemas.openxmlformats.org/markup-compatibility/2006" xmlns:aink="http://schemas.microsoft.com/office/drawing/2016/ink" xmlns:am3d="http://schemas.microsoft.com/office/drawing/2017/model3d" xmlns:o="urn:schemas-microsoft-com:office:office" xmlns:oel="http://schemas.microsoft.com/office/2019/extlst" xmlns:r="http://schemas.openxmlformats.org/officeDocument/2006/relationships" xmlns:m="http://schemas.openxmlformats.org/officeDocument/2006/math" xmlns:v="urn:schemas-microsoft-com:vml" xmlns:wp14="http://schemas.microsoft.com/office/word/2010/wordprocessingDrawing" xmlns:wp="http://schemas.openxmlformats.org/drawingml/2006/wordprocessingDrawing" xmlns:w10="urn:schemas-microsoft-com:office:word" xmlns:w="http://schemas.openxmlformats.org/wordprocessingml/2006/main" xmlns:w14="http://schemas.microsoft.com/office/word/2010/wordml" xmlns:w15="http://schemas.microsoft.com/office/word/2012/wordml" xmlns:w16cex="http://schemas.microsoft.com/office/word/2018/wordml/cex" xmlns:w16cid="http://schemas.microsoft.com/office/word/2016/wordml/cid" xmlns:w16="http://schemas.microsoft.com/office/word/2018/wordml" xmlns:w16du="http://schemas.microsoft.com/office/word/2023/wordml/word16du" xmlns:w16sdtdh="http://schemas.microsoft.com/office/word/2020/wordml/sdtdatahash" xmlns:w16sdtfl="http://schemas.microsoft.com/office/word/2024/wordml/sdtformatlock" xmlns:w16se="http://schemas.microsoft.com/office/word/2015/wordml/symex" xmlns:wpg="http://schemas.microsoft.com/office/word/2010/wordprocessingGroup" xmlns:wpi="http://schemas.microsoft.com/office/word/2010/wordprocessingInk" xmlns:wne="http://schemas.microsoft.com/office/word/2006/wordml" xmlns:wps="http://schemas.microsoft.com/office/word/2010/wordprocessingShape" mc:Ignorable="w14 w15 w16se w16cid w16 w16cex w16sdtdh w16sdtfl cr w16du wp14">
   <w16cex:commentExtensible w16cex:durableId="2A0D8B89" w16cex:dateUtc="2025-04-05T15:30:00Z"/>
+  <w16cex:commentExtensible w16cex:durableId="036444DB" w16cex:dateUtc="2025-04-06T18:06:00Z"/>
   <w16cex:commentExtensible w16cex:durableId="7258C435" w16cex:dateUtc="2025-04-05T15:37:00Z"/>
+  <w16cex:commentExtensible w16cex:durableId="2475A7F9" w16cex:dateUtc="2025-04-06T18:09:00Z"/>
   <w16cex:commentExtensible w16cex:durableId="52C5CF60" w16cex:dateUtc="2025-04-05T15:30:00Z"/>
+  <w16cex:commentExtensible w16cex:durableId="4578BC06" w16cex:dateUtc="2025-04-06T18:20:00Z"/>
   <w16cex:commentExtensible w16cex:durableId="4C778BC2" w16cex:dateUtc="2025-04-05T15:32:00Z"/>
+  <w16cex:commentExtensible w16cex:durableId="570C6C48" w16cex:dateUtc="2025-04-06T18:20:00Z"/>
   <w16cex:commentExtensible w16cex:durableId="09259B5F" w16cex:dateUtc="2025-04-05T16:37:00Z"/>
+  <w16cex:commentExtensible w16cex:durableId="406ABD62" w16cex:dateUtc="2025-04-06T18:23:00Z"/>
   <w16cex:commentExtensible w16cex:durableId="04725EF4" w16cex:dateUtc="2025-04-05T16:51:00Z"/>
+  <w16cex:commentExtensible w16cex:durableId="7D3E9335" w16cex:dateUtc="2025-04-06T18:23:00Z"/>
+  <w16cex:commentExtensible w16cex:durableId="403A6374" w16cex:dateUtc="2025-04-06T17:06:00Z"/>
+  <w16cex:commentExtensible w16cex:durableId="67B3DF54" w16cex:dateUtc="2025-04-06T18:24:00Z"/>
+  <w16cex:commentExtensible w16cex:durableId="35B99972" w16cex:dateUtc="2025-04-06T19:22:00Z"/>
   <w16cex:commentExtensible w16cex:durableId="769247B3" w16cex:dateUtc="2025-04-05T17:32:00Z"/>
+  <w16cex:commentExtensible w16cex:durableId="01168CAF" w16cex:dateUtc="2025-04-06T18:25:00Z"/>
   <w16cex:commentExtensible w16cex:durableId="2E19508A" w16cex:dateUtc="2025-04-05T16:35:00Z"/>
+  <w16cex:commentExtensible w16cex:durableId="0E221380" w16cex:dateUtc="2025-04-06T18:25:00Z"/>
   <w16cex:commentExtensible w16cex:durableId="26EBF374" w16cex:dateUtc="2025-04-05T16:51:00Z"/>
+  <w16cex:commentExtensible w16cex:durableId="2DE0CCEA" w16cex:dateUtc="2025-04-06T18:26:00Z"/>
   <w16cex:commentExtensible w16cex:durableId="0885F011" w16cex:dateUtc="2025-04-05T17:02:00Z"/>
+  <w16cex:commentExtensible w16cex:durableId="79ECECC3" w16cex:dateUtc="2025-04-06T18:26:00Z"/>
   <w16cex:commentExtensible w16cex:durableId="02950D67" w16cex:dateUtc="2025-04-05T19:21:00Z"/>
+  <w16cex:commentExtensible w16cex:durableId="6BD68741" w16cex:dateUtc="2025-04-06T18:28:00Z"/>
   <w16cex:commentExtensible w16cex:durableId="47B5FD36" w16cex:dateUtc="2025-04-05T19:22:00Z"/>
+  <w16cex:commentExtensible w16cex:durableId="089668D9" w16cex:dateUtc="2025-04-06T18:29:00Z"/>
   <w16cex:commentExtensible w16cex:durableId="1332B7E2" w16cex:dateUtc="2025-04-05T16:54:00Z"/>
+  <w16cex:commentExtensible w16cex:durableId="63691FEB" w16cex:dateUtc="2025-04-06T18:30:00Z"/>
   <w16cex:commentExtensible w16cex:durableId="7B1C2D79" w16cex:dateUtc="2025-04-05T16:55:00Z"/>
+  <w16cex:commentExtensible w16cex:durableId="40271F37" w16cex:dateUtc="2025-04-06T18:30:00Z"/>
   <w16cex:commentExtensible w16cex:durableId="39F3137F" w16cex:dateUtc="2025-04-05T16:44:00Z"/>
+  <w16cex:commentExtensible w16cex:durableId="4ACE9C8E" w16cex:dateUtc="2025-04-06T18:31:00Z"/>
+  <w16cex:commentExtensible w16cex:durableId="5C5DF957" w16cex:dateUtc="2025-04-06T18:37:00Z"/>
   <w16cex:commentExtensible w16cex:durableId="2D79293A" w16cex:dateUtc="2025-04-05T16:54:00Z"/>
+  <w16cex:commentExtensible w16cex:durableId="0B2E180A" w16cex:dateUtc="2025-04-06T18:37:00Z"/>
   <w16cex:commentExtensible w16cex:durableId="4BD678BA" w16cex:dateUtc="2025-04-05T16:45:00Z"/>
+  <w16cex:commentExtensible w16cex:durableId="62FB3EC9" w16cex:dateUtc="2025-04-06T18:39:00Z"/>
   <w16cex:commentExtensible w16cex:durableId="3AB1E523" w16cex:dateUtc="2025-04-05T17:04:00Z"/>
+  <w16cex:commentExtensible w16cex:durableId="001B20D7" w16cex:dateUtc="2025-04-06T18:41:00Z"/>
+  <w16cex:commentExtensible w16cex:durableId="6CE7B01A" w16cex:dateUtc="2025-04-06T18:43:00Z"/>
   <w16cex:commentExtensible w16cex:durableId="314CFBDC" w16cex:dateUtc="2025-04-05T16:59:00Z"/>
+  <w16cex:commentExtensible w16cex:durableId="25A17044" w16cex:dateUtc="2025-04-06T18:44:00Z"/>
   <w16cex:commentExtensible w16cex:durableId="1A798481" w16cex:dateUtc="2025-04-05T17:03:00Z"/>
+  <w16cex:commentExtensible w16cex:durableId="641C1455" w16cex:dateUtc="2025-04-06T18:44:00Z"/>
   <w16cex:commentExtensible w16cex:durableId="415A04CF" w16cex:dateUtc="2025-04-05T17:12:00Z"/>
+  <w16cex:commentExtensible w16cex:durableId="13660DB4" w16cex:dateUtc="2025-04-06T18:45:00Z"/>
+  <w16cex:commentExtensible w16cex:durableId="5E552E42" w16cex:dateUtc="2025-04-06T18:42:00Z"/>
   <w16cex:commentExtensible w16cex:durableId="4B93CF02" w16cex:dateUtc="2025-04-05T17:33:00Z"/>
+  <w16cex:commentExtensible w16cex:durableId="3258413F" w16cex:dateUtc="2025-04-06T18:46:00Z"/>
   <w16cex:commentExtensible w16cex:durableId="154B4FFD" w16cex:dateUtc="2025-04-05T17:36:00Z"/>
+  <w16cex:commentExtensible w16cex:durableId="0A10771E" w16cex:dateUtc="2025-04-06T18:47:00Z"/>
   <w16cex:commentExtensible w16cex:durableId="6B7CF222" w16cex:dateUtc="2025-04-05T17:55:00Z"/>
+  <w16cex:commentExtensible w16cex:durableId="3412E108" w16cex:dateUtc="2025-04-06T18:48:00Z"/>
   <w16cex:commentExtensible w16cex:durableId="57AD79E8" w16cex:dateUtc="2025-04-05T17:46:00Z"/>
+  <w16cex:commentExtensible w16cex:durableId="48398896" w16cex:dateUtc="2025-04-06T18:51:00Z"/>
   <w16cex:commentExtensible w16cex:durableId="08BB0945" w16cex:dateUtc="2025-04-05T19:41:00Z"/>
+  <w16cex:commentExtensible w16cex:durableId="0E94A0D3" w16cex:dateUtc="2025-04-06T18:52:00Z"/>
   <w16cex:commentExtensible w16cex:durableId="1F4C6217" w16cex:dateUtc="2025-04-05T19:44:00Z"/>
+  <w16cex:commentExtensible w16cex:durableId="5D56CA62" w16cex:dateUtc="2025-04-06T18:52:00Z"/>
   <w16cex:commentExtensible w16cex:durableId="0A1277DE" w16cex:dateUtc="2025-04-05T19:54:00Z"/>
+  <w16cex:commentExtensible w16cex:durableId="6B7F82B4" w16cex:dateUtc="2025-04-06T18:55:00Z"/>
   <w16cex:commentExtensible w16cex:durableId="22596A69" w16cex:dateUtc="2025-04-05T19:53:00Z"/>
+  <w16cex:commentExtensible w16cex:durableId="443A22D2" w16cex:dateUtc="2025-04-06T18:57:00Z"/>
   <w16cex:commentExtensible w16cex:durableId="73785315" w16cex:dateUtc="2025-04-06T10:20:00Z"/>
+  <w16cex:commentExtensible w16cex:durableId="4F56ADF0" w16cex:dateUtc="2025-04-06T18:57:00Z"/>
   <w16cex:commentExtensible w16cex:durableId="20C64339" w16cex:dateUtc="2025-04-06T09:43:00Z"/>
+  <w16cex:commentExtensible w16cex:durableId="0B4F7E92" w16cex:dateUtc="2025-04-06T18:58:00Z"/>
   <w16cex:commentExtensible w16cex:durableId="478D89D3" w16cex:dateUtc="2025-04-06T09:45:00Z"/>
+  <w16cex:commentExtensible w16cex:durableId="0EDFC0F0" w16cex:dateUtc="2025-04-06T18:58:00Z"/>
   <w16cex:commentExtensible w16cex:durableId="6D23A3AC" w16cex:dateUtc="2025-04-06T10:10:00Z"/>
+  <w16cex:commentExtensible w16cex:durableId="5DDD1566" w16cex:dateUtc="2025-04-06T18:59:00Z"/>
   <w16cex:commentExtensible w16cex:durableId="77FC4948" w16cex:dateUtc="2025-04-06T10:11:00Z"/>
   <w16cex:commentExtensible w16cex:durableId="09028078" w16cex:dateUtc="2025-04-06T10:14:00Z"/>
   <w16cex:commentExtensible w16cex:durableId="3B16C6EB" w16cex:dateUtc="2025-04-06T10:14:00Z"/>
+  <w16cex:commentExtensible w16cex:durableId="5B7AD28C" w16cex:dateUtc="2025-04-06T19:00:00Z"/>
   <w16cex:commentExtensible w16cex:durableId="6A827FC0" w16cex:dateUtc="2025-04-06T10:17:00Z"/>
+  <w16cex:commentExtensible w16cex:durableId="2872199B" w16cex:dateUtc="2025-04-06T19:03:00Z"/>
   <w16cex:commentExtensible w16cex:durableId="2E0642CF" w16cex:dateUtc="2025-04-06T10:18:00Z"/>
+  <w16cex:commentExtensible w16cex:durableId="6D386513" w16cex:dateUtc="2025-04-06T19:00:00Z"/>
 </w16cex:commentsExtensible>
 </file>
 
 <file path=word/commentsIds.xml><?xml version="1.0" encoding="utf-8"?>
 <w16cid:commentsIds xmlns:wpc="http://schemas.microsoft.com/office/word/2010/wordprocessingCanvas" xmlns:cx="http://schemas.microsoft.com/office/drawing/2014/chartex" xmlns:cx1="http://schemas.microsoft.com/office/drawing/2015/9/8/chartex" xmlns:cx2="http://schemas.microsoft.com/office/drawing/2015/10/21/chartex" xmlns:cx3="http://schemas.microsoft.com/office/drawing/2016/5/9/chartex" xmlns:cx4="http://schemas.microsoft.com/office/drawing/2016/5/10/chartex" xmlns:cx5="http://schemas.microsoft.com/office/drawing/2016/5/11/chartex" xmlns:cx6="http://schemas.microsoft.com/office/drawing/2016/5/12/chartex" xmlns:cx7="http://schemas.microsoft.com/office/drawing/2016/5/13/chartex" xmlns:cx8="http://schemas.microsoft.com/office/drawing/2016/5/14/chartex" xmlns:mc="http://schemas.openxmlformats.org/markup-compatibility/2006" xmlns:aink="http://schemas.microsoft.com/office/drawing/2016/ink" xmlns:am3d="http://schemas.microsoft.com/office/drawing/2017/model3d" xmlns:o="urn:schemas-microsoft-com:office:office" xmlns:oel="http://schemas.microsoft.com/office/2019/extlst" xmlns:r="http://schemas.openxmlformats.org/officeDocument/2006/relationships" xmlns:m="http://schemas.openxmlformats.org/officeDocument/2006/math" xmlns:v="urn:schemas-microsoft-com:vml" xmlns:wp14="http://schemas.microsoft.com/office/word/2010/wordprocessingDrawing" xmlns:wp="http://schemas.openxmlformats.org/drawingml/2006/wordprocessingDrawing" xmlns:w10="urn:schemas-microsoft-com:office:word" xmlns:w="http://schemas.openxmlformats.org/wordprocessingml/2006/main" xmlns:w14="http://schemas.microsoft.com/office/word/2010/wordml" xmlns:w15="http://schemas.microsoft.com/office/word/2012/wordml" xmlns:w16cex="http://schemas.microsoft.com/office/word/2018/wordml/cex" xmlns:w16cid="http://schemas.microsoft.com/office/word/2016/wordml/cid" xmlns:w16="http://schemas.microsoft.com/office/word/2018/wordml" xmlns:w16du="http://schemas.microsoft.com/office/word/2023/wordml/word16du" xmlns:w16sdtdh="http://schemas.microsoft.com/office/word/2020/wordml/sdtdatahash" xmlns:w16sdtfl="http://schemas.microsoft.com/office/word/2024/wordml/sdtformatlock" xmlns:w16se="http://schemas.microsoft.com/office/word/2015/wordml/symex" xmlns:wpg="http://schemas.microsoft.com/office/word/2010/wordprocessingGroup" xmlns:wpi="http://schemas.microsoft.com/office/word/2010/wordprocessingInk" xmlns:wne="http://schemas.microsoft.com/office/word/2006/wordml" xmlns:wps="http://schemas.microsoft.com/office/word/2010/wordprocessingShape" mc:Ignorable="w14 w15 w16se w16cid w16 w16cex w16sdtdh w16sdtfl w16du wp14">
   <w16cid:commentId w16cid:paraId="6B9291F6" w16cid:durableId="2A0D8B89"/>
+  <w16cid:commentId w16cid:paraId="46E4759F" w16cid:durableId="036444DB"/>
   <w16cid:commentId w16cid:paraId="6F0718D6" w16cid:durableId="7258C435"/>
+  <w16cid:commentId w16cid:paraId="1A402E98" w16cid:durableId="2475A7F9"/>
   <w16cid:commentId w16cid:paraId="220B9D65" w16cid:durableId="52C5CF60"/>
+  <w16cid:commentId w16cid:paraId="278E7194" w16cid:durableId="4578BC06"/>
   <w16cid:commentId w16cid:paraId="3758DC3D" w16cid:durableId="4C778BC2"/>
+  <w16cid:commentId w16cid:paraId="3CFBDF11" w16cid:durableId="570C6C48"/>
   <w16cid:commentId w16cid:paraId="1EF8DCEB" w16cid:durableId="09259B5F"/>
+  <w16cid:commentId w16cid:paraId="56288320" w16cid:durableId="406ABD62"/>
   <w16cid:commentId w16cid:paraId="71B661AC" w16cid:durableId="04725EF4"/>
+  <w16cid:commentId w16cid:paraId="2DDBB21F" w16cid:durableId="7D3E9335"/>
+  <w16cid:commentId w16cid:paraId="38ABC93F" w16cid:durableId="403A6374"/>
+  <w16cid:commentId w16cid:paraId="29161772" w16cid:durableId="67B3DF54"/>
+  <w16cid:commentId w16cid:paraId="0902E1C2" w16cid:durableId="35B99972"/>
   <w16cid:commentId w16cid:paraId="78CA34A9" w16cid:durableId="769247B3"/>
+  <w16cid:commentId w16cid:paraId="704134DB" w16cid:durableId="01168CAF"/>
   <w16cid:commentId w16cid:paraId="463FDD46" w16cid:durableId="2E19508A"/>
+  <w16cid:commentId w16cid:paraId="26EF96C3" w16cid:durableId="0E221380"/>
   <w16cid:commentId w16cid:paraId="00CA58CB" w16cid:durableId="26EBF374"/>
+  <w16cid:commentId w16cid:paraId="02E2108F" w16cid:durableId="2DE0CCEA"/>
   <w16cid:commentId w16cid:paraId="4268BC15" w16cid:durableId="0885F011"/>
+  <w16cid:commentId w16cid:paraId="76F8A707" w16cid:durableId="79ECECC3"/>
   <w16cid:commentId w16cid:paraId="7C08CC0A" w16cid:durableId="02950D67"/>
+  <w16cid:commentId w16cid:paraId="7DDB3748" w16cid:durableId="6BD68741"/>
   <w16cid:commentId w16cid:paraId="5B30514D" w16cid:durableId="47B5FD36"/>
+  <w16cid:commentId w16cid:paraId="390D4B17" w16cid:durableId="089668D9"/>
   <w16cid:commentId w16cid:paraId="1F95693D" w16cid:durableId="1332B7E2"/>
+  <w16cid:commentId w16cid:paraId="633519A6" w16cid:durableId="63691FEB"/>
   <w16cid:commentId w16cid:paraId="7E404F94" w16cid:durableId="7B1C2D79"/>
+  <w16cid:commentId w16cid:paraId="0A6092FF" w16cid:durableId="40271F37"/>
   <w16cid:commentId w16cid:paraId="107B6AB9" w16cid:durableId="39F3137F"/>
+  <w16cid:commentId w16cid:paraId="7856C8D6" w16cid:durableId="4ACE9C8E"/>
+  <w16cid:commentId w16cid:paraId="5CF62880" w16cid:durableId="5C5DF957"/>
   <w16cid:commentId w16cid:paraId="2DE5DD3C" w16cid:durableId="2D79293A"/>
+  <w16cid:commentId w16cid:paraId="4F6EE6E1" w16cid:durableId="0B2E180A"/>
   <w16cid:commentId w16cid:paraId="19F4934E" w16cid:durableId="4BD678BA"/>
+  <w16cid:commentId w16cid:paraId="32F5E3B2" w16cid:durableId="62FB3EC9"/>
   <w16cid:commentId w16cid:paraId="388B9DBB" w16cid:durableId="3AB1E523"/>
+  <w16cid:commentId w16cid:paraId="0C97F352" w16cid:durableId="001B20D7"/>
+  <w16cid:commentId w16cid:paraId="1E21CFD3" w16cid:durableId="6CE7B01A"/>
   <w16cid:commentId w16cid:paraId="663D7425" w16cid:durableId="314CFBDC"/>
+  <w16cid:commentId w16cid:paraId="546F0DF0" w16cid:durableId="25A17044"/>
   <w16cid:commentId w16cid:paraId="5BC605B4" w16cid:durableId="1A798481"/>
+  <w16cid:commentId w16cid:paraId="7DA596DD" w16cid:durableId="641C1455"/>
   <w16cid:commentId w16cid:paraId="7F007B71" w16cid:durableId="415A04CF"/>
+  <w16cid:commentId w16cid:paraId="1B4E9C4D" w16cid:durableId="13660DB4"/>
+  <w16cid:commentId w16cid:paraId="2C47FA5B" w16cid:durableId="5E552E42"/>
   <w16cid:commentId w16cid:paraId="31ABEDDB" w16cid:durableId="4B93CF02"/>
+  <w16cid:commentId w16cid:paraId="1D06D4E8" w16cid:durableId="3258413F"/>
   <w16cid:commentId w16cid:paraId="07303B01" w16cid:durableId="154B4FFD"/>
+  <w16cid:commentId w16cid:paraId="7D0BD0BC" w16cid:durableId="0A10771E"/>
   <w16cid:commentId w16cid:paraId="4261F512" w16cid:durableId="6B7CF222"/>
+  <w16cid:commentId w16cid:paraId="65688C4D" w16cid:durableId="3412E108"/>
   <w16cid:commentId w16cid:paraId="6F99C0C3" w16cid:durableId="57AD79E8"/>
+  <w16cid:commentId w16cid:paraId="2111DE78" w16cid:durableId="48398896"/>
   <w16cid:commentId w16cid:paraId="563D9DAC" w16cid:durableId="08BB0945"/>
+  <w16cid:commentId w16cid:paraId="64EB380A" w16cid:durableId="0E94A0D3"/>
   <w16cid:commentId w16cid:paraId="58D27A8F" w16cid:durableId="1F4C6217"/>
+  <w16cid:commentId w16cid:paraId="39A3F569" w16cid:durableId="5D56CA62"/>
   <w16cid:commentId w16cid:paraId="68E9B0BC" w16cid:durableId="0A1277DE"/>
+  <w16cid:commentId w16cid:paraId="1B792F35" w16cid:durableId="6B7F82B4"/>
   <w16cid:commentId w16cid:paraId="4A56D0D3" w16cid:durableId="22596A69"/>
+  <w16cid:commentId w16cid:paraId="5C55AE9A" w16cid:durableId="443A22D2"/>
   <w16cid:commentId w16cid:paraId="427C9D7B" w16cid:durableId="73785315"/>
+  <w16cid:commentId w16cid:paraId="7EF527B5" w16cid:durableId="4F56ADF0"/>
   <w16cid:commentId w16cid:paraId="3C9A679D" w16cid:durableId="20C64339"/>
+  <w16cid:commentId w16cid:paraId="0FEA02BC" w16cid:durableId="0B4F7E92"/>
   <w16cid:commentId w16cid:paraId="047AD5D6" w16cid:durableId="478D89D3"/>
+  <w16cid:commentId w16cid:paraId="57FBFBF1" w16cid:durableId="0EDFC0F0"/>
   <w16cid:commentId w16cid:paraId="0DDA76AA" w16cid:durableId="6D23A3AC"/>
+  <w16cid:commentId w16cid:paraId="2F2601D6" w16cid:durableId="5DDD1566"/>
   <w16cid:commentId w16cid:paraId="55767092" w16cid:durableId="77FC4948"/>
   <w16cid:commentId w16cid:paraId="09B72D2C" w16cid:durableId="09028078"/>
   <w16cid:commentId w16cid:paraId="2DC1826A" w16cid:durableId="3B16C6EB"/>
+  <w16cid:commentId w16cid:paraId="3F14ABEB" w16cid:durableId="5B7AD28C"/>
   <w16cid:commentId w16cid:paraId="3C67F0F9" w16cid:durableId="6A827FC0"/>
+  <w16cid:commentId w16cid:paraId="6F552F54" w16cid:durableId="2872199B"/>
   <w16cid:commentId w16cid:paraId="0DFA11F0" w16cid:durableId="2E0642CF"/>
+  <w16cid:commentId w16cid:paraId="1F1BF7FF" w16cid:durableId="6D386513"/>
 </w16cid:commentsIds>
 </file>
 

</xml_diff>

<commit_message>
O.katalógus + a wordöm (a 8. körös leadandóhoz) frissítése
</commit_message>
<xml_diff>
--- a/8_reszletes_tervek/templ_08_TSz.docx
+++ b/8_reszletes_tervek/templ_08_TSz.docx
@@ -13482,7 +13482,7 @@
             <v:path o:extrusionok="f" gradientshapeok="t" o:connecttype="rect"/>
             <o:lock v:ext="edit" aspectratio="t"/>
           </v:shapetype>
-          <v:shape id="Kép 1" o:spid="_x0000_i1025" type="#_x0000_t75" style="width:454pt;height:310pt;visibility:visible;mso-wrap-style:square">
+          <v:shape id="Kép 1" o:spid="_x0000_i1025" type="#_x0000_t75" style="width:453.8pt;height:310.35pt;visibility:visible;mso-wrap-style:square">
             <v:imagedata r:id="rId12" o:title=""/>
           </v:shape>
         </w:pict>
@@ -13666,11 +13666,13 @@
     <w:p>
       <w:pPr>
         <w:spacing w:before="120" w:after="120" w:line="276" w:lineRule="auto"/>
+        <w:jc w:val="both"/>
       </w:pPr>
     </w:p>
     <w:p>
       <w:pPr>
         <w:spacing w:before="120" w:after="120" w:line="276" w:lineRule="auto"/>
+        <w:jc w:val="both"/>
         <w:rPr>
           <w:b/>
           <w:bCs/>
@@ -13691,13 +13693,30 @@
           <w:numId w:val="23"/>
         </w:numPr>
         <w:spacing w:before="120" w:after="120" w:line="276" w:lineRule="auto"/>
+        <w:jc w:val="both"/>
       </w:pPr>
       <w:r>
         <w:lastRenderedPageBreak/>
-        <w:t xml:space="preserve">A rovar kettőt mozoghat egy körben és még ehet vagy vághat. A sorrend lényeges? Lehet az h mozog, eszik, mozog? </w:t>
-      </w:r>
-      <w:r>
-        <w:t>Vagy a sorrend kötött, pl. előbb kell h mozogjon, és ha eszik vagy vág, többet nem mozoghat?</w:t>
+        <w:t xml:space="preserve">A rovar kettőt mozoghat egy körben és még ehet vagy vághat. A sorrend lényeges? Lehet az </w:t>
+      </w:r>
+      <w:proofErr w:type="gramStart"/>
+      <w:r>
+        <w:t>h</w:t>
+      </w:r>
+      <w:proofErr w:type="gramEnd"/>
+      <w:r>
+        <w:t xml:space="preserve"> mozog, eszik, mozog? </w:t>
+      </w:r>
+      <w:r>
+        <w:t xml:space="preserve">Vagy a sorrend kötött, pl. előbb kell </w:t>
+      </w:r>
+      <w:proofErr w:type="gramStart"/>
+      <w:r>
+        <w:t>h</w:t>
+      </w:r>
+      <w:proofErr w:type="gramEnd"/>
+      <w:r>
+        <w:t xml:space="preserve"> mozogjon, és ha eszik vagy vág, többet nem mozoghat?</w:t>
       </w:r>
       <w:r>
         <w:t xml:space="preserve"> (Erről már volt szó, tudom, de érdemes tisztázni.)</w:t>
@@ -13710,6 +13729,7 @@
           <w:numId w:val="23"/>
         </w:numPr>
         <w:spacing w:before="120" w:after="120" w:line="276" w:lineRule="auto"/>
+        <w:jc w:val="both"/>
       </w:pPr>
       <w:r>
         <w:t xml:space="preserve">Hogyan </w:t>
@@ -13754,6 +13774,7 @@
           <w:numId w:val="23"/>
         </w:numPr>
         <w:spacing w:before="120" w:after="120" w:line="276" w:lineRule="auto"/>
+        <w:jc w:val="both"/>
       </w:pPr>
       <w:r>
         <w:t xml:space="preserve">A rovar a C tektonon állva rág. Mit vág ő ott el? Azon a tektonon 3 gombafonál is találkozik. Ha mind a hármat, az nem lehet, mert csak egyet vághat el. Ha csak egyet, akkor meg kéne mondani, hogy melyik két tekton közöttit vágja el. Ez ellentmond annak, amit mondtatok h a fonalak a </w:t>
@@ -13771,9 +13792,26 @@
       <w:pPr>
         <w:spacing w:before="120" w:after="120" w:line="276" w:lineRule="auto"/>
         <w:ind w:left="720"/>
-      </w:pPr>
-      <w:r>
-        <w:t>Ha azonban úgy van h ha van egy fonál két tektonon, akkor ezt úgy kell venni h közöttük (is) halad ez a fonál, akkor plusz feltételként vegyük bele, és a rovar mozgásába is, hogy ez csak akkor igaz, ha a két tekton szomszédos. Tehát, ebben az esetben tényleg nem lehet már fonalat tenni A és B közé, mert azzal h van fonál A-n, B-n és C-n, úgy kell venni h egymás között is megy ez a fonál, mivel ezek a tektonok kölcsönösen szomszédosak. Ennél a példánál maradva, ha A és E nem lenne szomszédos, hiába lenne mindkettőn fonál, a rovar nem tudna mozogni közvetlenül e két tekton között. Az előző leadandóban volt egy ilyen teszteset, ez pl. a szomszédosságot nem vizsgálta, csak a gombafonál meglétét:</w:t>
+        <w:jc w:val="both"/>
+      </w:pPr>
+      <w:r>
+        <w:t xml:space="preserve">Ha azonban úgy van </w:t>
+      </w:r>
+      <w:proofErr w:type="gramStart"/>
+      <w:r>
+        <w:t>h</w:t>
+      </w:r>
+      <w:proofErr w:type="gramEnd"/>
+      <w:r>
+        <w:t xml:space="preserve"> ha van egy fonál két tektonon, akkor ezt úgy kell venni h közöttük (is) halad ez a fonál, akkor plusz feltételként vegyük bele, és a rovar mozgásába is, hogy ez csak akkor igaz, ha a két tekton szomszédos. Tehát, ebben az esetben tényleg nem lehet már fonalat tenni A és B közé, mert azzal </w:t>
+      </w:r>
+      <w:proofErr w:type="gramStart"/>
+      <w:r>
+        <w:t>h</w:t>
+      </w:r>
+      <w:proofErr w:type="gramEnd"/>
+      <w:r>
+        <w:t xml:space="preserve"> van fonál A-n, B-n és C-n, úgy kell venni h egymás között is megy ez a fonál, mivel ezek a tektonok kölcsönösen szomszédosak. Ennél a példánál maradva, ha A és E nem lenne szomszédos, hiába lenne mindkettőn fonál, a rovar nem tudna mozogni közvetlenül e két tekton között. Az előző leadandóban volt egy ilyen teszteset, ez pl. a szomszédosságot nem vizsgálta, csak a gombafonál meglétét:</w:t>
       </w:r>
       <w:r>
         <w:br/>
@@ -13783,7 +13821,7 @@
           <w:noProof/>
         </w:rPr>
         <w:pict w14:anchorId="56D8A4FA">
-          <v:shape id="_x0000_i1026" type="#_x0000_t75" style="width:454pt;height:87.35pt;visibility:visible;mso-wrap-style:square">
+          <v:shape id="_x0000_i1026" type="#_x0000_t75" style="width:453.8pt;height:87.25pt;visibility:visible;mso-wrap-style:square">
             <v:imagedata r:id="rId13" o:title=""/>
           </v:shape>
         </w:pict>
@@ -13796,9 +13834,18 @@
           <w:numId w:val="23"/>
         </w:numPr>
         <w:spacing w:before="120" w:after="120" w:line="276" w:lineRule="auto"/>
-      </w:pPr>
-      <w:r>
-        <w:t>Az nem lényeges h ki növesztette a fonalat? Melyik játékos? Melyik gombatest? Az az egyszerű, ha nem jelöljük.</w:t>
+        <w:jc w:val="both"/>
+      </w:pPr>
+      <w:r>
+        <w:t xml:space="preserve">Az nem lényeges </w:t>
+      </w:r>
+      <w:proofErr w:type="gramStart"/>
+      <w:r>
+        <w:t>h</w:t>
+      </w:r>
+      <w:proofErr w:type="gramEnd"/>
+      <w:r>
+        <w:t xml:space="preserve"> ki növesztette a fonalat? Melyik játékos? Melyik gombatest? Az az egyszerű, ha nem jelöljük.</w:t>
       </w:r>
     </w:p>
     <w:p>
@@ -13808,6 +13855,7 @@
           <w:numId w:val="23"/>
         </w:numPr>
         <w:spacing w:before="120" w:after="120" w:line="276" w:lineRule="auto"/>
+        <w:jc w:val="both"/>
       </w:pPr>
       <w:r>
         <w:t xml:space="preserve">A következő tesztesetet </w:t>
@@ -13827,8 +13875,72 @@
     </w:p>
     <w:p>
       <w:pPr>
-        <w:spacing w:line="276" w:lineRule="auto"/>
-      </w:pPr>
+        <w:numPr>
+          <w:ilvl w:val="0"/>
+          <w:numId w:val="23"/>
+        </w:numPr>
+        <w:spacing w:before="120" w:after="120" w:line="276" w:lineRule="auto"/>
+        <w:jc w:val="both"/>
+      </w:pPr>
+      <w:r>
+        <w:t xml:space="preserve">Ha a fonalak csak a </w:t>
+      </w:r>
+      <w:proofErr w:type="spellStart"/>
+      <w:r>
+        <w:t>tektonokon</w:t>
+      </w:r>
+      <w:proofErr w:type="spellEnd"/>
+      <w:r>
+        <w:t xml:space="preserve"> vannak és nem a tektonok között, a C tektonon egy vágás csak akkor eredményezne fonalelhalást, éspedig pl. az E-n lévő fonalét, ha A és E tekton nem szomszédos, mert akkor közöttük nem nőhetett volna fonál.</w:t>
+      </w:r>
+    </w:p>
+    <w:p>
+      <w:pPr>
+        <w:numPr>
+          <w:ilvl w:val="0"/>
+          <w:numId w:val="23"/>
+        </w:numPr>
+        <w:spacing w:before="120" w:after="120" w:line="276" w:lineRule="auto"/>
+        <w:jc w:val="both"/>
+      </w:pPr>
+      <w:r>
+        <w:t xml:space="preserve">Ha a fonalak csak a </w:t>
+      </w:r>
+      <w:proofErr w:type="spellStart"/>
+      <w:r>
+        <w:t>tektonokon</w:t>
+      </w:r>
+      <w:proofErr w:type="spellEnd"/>
+      <w:r>
+        <w:t xml:space="preserve"> vannak és nem a tektonok között</w:t>
+      </w:r>
+      <w:r>
+        <w:t xml:space="preserve">, akkor nincs értelme a </w:t>
+      </w:r>
+      <w:proofErr w:type="spellStart"/>
+      <w:r>
+        <w:t>MultiLayered-nek</w:t>
+      </w:r>
+      <w:proofErr w:type="spellEnd"/>
+      <w:r>
+        <w:t xml:space="preserve">, tekintve azt is, hogy az </w:t>
+      </w:r>
+      <w:proofErr w:type="spellStart"/>
+      <w:proofErr w:type="gramStart"/>
+      <w:r>
+        <w:t>o.katalógusból</w:t>
+      </w:r>
+      <w:proofErr w:type="spellEnd"/>
+      <w:proofErr w:type="gramEnd"/>
+      <w:r>
+        <w:t xml:space="preserve"> kihúztuk ezt a részt: „</w:t>
+      </w:r>
+      <w:r>
+        <w:t>Új gombatestet olyan gombafonál(rész) növeszthet, amely összeköttetésben áll az eredeti gombatestével.</w:t>
+      </w:r>
+      <w:r>
+        <w:t>”</w:t>
+      </w:r>
     </w:p>
     <w:p>
       <w:pPr>

</xml_diff>